<commit_message>
Nearly finished Instructions. Need more text and gloassary
</commit_message>
<xml_diff>
--- a/Git_3.docx
+++ b/Git_3.docx
@@ -239,7 +239,7 @@
           <w:r>
             <w:fldChar w:fldCharType="separate"/>
           </w:r>
-          <w:hyperlink w:anchor="_Toc479510650" w:history="1">
+          <w:hyperlink w:anchor="_Toc479526891" w:history="1">
             <w:r>
               <w:rPr>
                 <w:rStyle w:val="Hyperlink"/>
@@ -266,7 +266,7 @@
                 <w:noProof/>
                 <w:webHidden/>
               </w:rPr>
-              <w:instrText xml:space="preserve"> PAGEREF _Toc479510650 \h </w:instrText>
+              <w:instrText xml:space="preserve"> PAGEREF _Toc479526891 \h </w:instrText>
             </w:r>
             <w:r>
               <w:rPr>
@@ -309,7 +309,7 @@
               <w:lang w:eastAsia="ja-JP"/>
             </w:rPr>
           </w:pPr>
-          <w:hyperlink w:anchor="_Toc479510651" w:history="1">
+          <w:hyperlink w:anchor="_Toc479526892" w:history="1">
             <w:r>
               <w:rPr>
                 <w:rStyle w:val="Hyperlink"/>
@@ -336,7 +336,7 @@
                 <w:noProof/>
                 <w:webHidden/>
               </w:rPr>
-              <w:instrText xml:space="preserve"> PAGEREF _Toc479510651 \h </w:instrText>
+              <w:instrText xml:space="preserve"> PAGEREF _Toc479526892 \h </w:instrText>
             </w:r>
             <w:r>
               <w:rPr>
@@ -356,7 +356,7 @@
                 <w:noProof/>
                 <w:webHidden/>
               </w:rPr>
-              <w:t>3</w:t>
+              <w:t>2</w:t>
             </w:r>
             <w:r>
               <w:rPr>
@@ -379,7 +379,7 @@
               <w:lang w:eastAsia="ja-JP"/>
             </w:rPr>
           </w:pPr>
-          <w:hyperlink w:anchor="_Toc479510652" w:history="1">
+          <w:hyperlink w:anchor="_Toc479526893" w:history="1">
             <w:r>
               <w:rPr>
                 <w:rStyle w:val="Hyperlink"/>
@@ -406,7 +406,7 @@
                 <w:noProof/>
                 <w:webHidden/>
               </w:rPr>
-              <w:instrText xml:space="preserve"> PAGEREF _Toc479510652 \h </w:instrText>
+              <w:instrText xml:space="preserve"> PAGEREF _Toc479526893 \h </w:instrText>
             </w:r>
             <w:r>
               <w:rPr>
@@ -426,7 +426,7 @@
                 <w:noProof/>
                 <w:webHidden/>
               </w:rPr>
-              <w:t>3</w:t>
+              <w:t>2</w:t>
             </w:r>
             <w:r>
               <w:rPr>
@@ -449,13 +449,14 @@
               <w:lang w:eastAsia="ja-JP"/>
             </w:rPr>
           </w:pPr>
-          <w:hyperlink w:anchor="_Toc479510653" w:history="1">
+          <w:hyperlink w:anchor="_Toc479526894" w:history="1">
             <w:r>
               <w:rPr>
                 <w:rStyle w:val="Hyperlink"/>
-                <w:noProof/>
-              </w:rPr>
-              <w:t>Opening Git from Command-Line</w:t>
+                <w:rFonts w:eastAsiaTheme="majorEastAsia" w:cstheme="majorBidi"/>
+                <w:noProof/>
+              </w:rPr>
+              <w:t>Creating an Online Repository on GitHub</w:t>
             </w:r>
             <w:r>
               <w:rPr>
@@ -476,7 +477,7 @@
                 <w:noProof/>
                 <w:webHidden/>
               </w:rPr>
-              <w:instrText xml:space="preserve"> PAGEREF _Toc479510653 \h </w:instrText>
+              <w:instrText xml:space="preserve"> PAGEREF _Toc479526894 \h </w:instrText>
             </w:r>
             <w:r>
               <w:rPr>
@@ -496,7 +497,7 @@
                 <w:noProof/>
                 <w:webHidden/>
               </w:rPr>
-              <w:t>3</w:t>
+              <w:t>2</w:t>
             </w:r>
             <w:r>
               <w:rPr>
@@ -519,13 +520,13 @@
               <w:lang w:eastAsia="ja-JP"/>
             </w:rPr>
           </w:pPr>
-          <w:hyperlink w:anchor="_Toc479510654" w:history="1">
+          <w:hyperlink w:anchor="_Toc479526895" w:history="1">
             <w:r>
               <w:rPr>
                 <w:rStyle w:val="Hyperlink"/>
                 <w:noProof/>
               </w:rPr>
-              <w:t>Setting your GitHub account to the repository</w:t>
+              <w:t>Opening Git from Command-Line</w:t>
             </w:r>
             <w:r>
               <w:rPr>
@@ -546,7 +547,7 @@
                 <w:noProof/>
                 <w:webHidden/>
               </w:rPr>
-              <w:instrText xml:space="preserve"> PAGEREF _Toc479510654 \h </w:instrText>
+              <w:instrText xml:space="preserve"> PAGEREF _Toc479526895 \h </w:instrText>
             </w:r>
             <w:r>
               <w:rPr>
@@ -566,7 +567,77 @@
                 <w:noProof/>
                 <w:webHidden/>
               </w:rPr>
-              <w:t>3</w:t>
+              <w:t>4</w:t>
+            </w:r>
+            <w:r>
+              <w:rPr>
+                <w:noProof/>
+                <w:webHidden/>
+              </w:rPr>
+              <w:fldChar w:fldCharType="end"/>
+            </w:r>
+          </w:hyperlink>
+        </w:p>
+        <w:p>
+          <w:pPr>
+            <w:pStyle w:val="TOC3"/>
+            <w:tabs>
+              <w:tab w:val="right" w:leader="dot" w:pos="9350"/>
+            </w:tabs>
+            <w:rPr>
+              <w:rFonts w:asciiTheme="minorHAnsi" w:hAnsiTheme="minorHAnsi"/>
+              <w:noProof/>
+              <w:lang w:eastAsia="ja-JP"/>
+            </w:rPr>
+          </w:pPr>
+          <w:hyperlink w:anchor="_Toc479526896" w:history="1">
+            <w:r>
+              <w:rPr>
+                <w:rStyle w:val="Hyperlink"/>
+                <w:noProof/>
+              </w:rPr>
+              <w:t>Cloning the Online Repository to Local Repository</w:t>
+            </w:r>
+            <w:r>
+              <w:rPr>
+                <w:noProof/>
+                <w:webHidden/>
+              </w:rPr>
+              <w:tab/>
+            </w:r>
+            <w:r>
+              <w:rPr>
+                <w:noProof/>
+                <w:webHidden/>
+              </w:rPr>
+              <w:fldChar w:fldCharType="begin"/>
+            </w:r>
+            <w:r>
+              <w:rPr>
+                <w:noProof/>
+                <w:webHidden/>
+              </w:rPr>
+              <w:instrText xml:space="preserve"> PAGEREF _Toc479526896 \h </w:instrText>
+            </w:r>
+            <w:r>
+              <w:rPr>
+                <w:noProof/>
+                <w:webHidden/>
+              </w:rPr>
+            </w:r>
+            <w:r>
+              <w:rPr>
+                <w:noProof/>
+                <w:webHidden/>
+              </w:rPr>
+              <w:fldChar w:fldCharType="separate"/>
+            </w:r>
+            <w:r>
+              <w:rPr>
+                <w:noProof/>
+                <w:webHidden/>
+              </w:rPr>
+              <w:t>4</w:t>
             </w:r>
             <w:r>
               <w:rPr>
@@ -589,7 +660,7 @@
               <w:lang w:eastAsia="ja-JP"/>
             </w:rPr>
           </w:pPr>
-          <w:hyperlink w:anchor="_Toc479510655" w:history="1">
+          <w:hyperlink w:anchor="_Toc479526897" w:history="1">
             <w:r>
               <w:rPr>
                 <w:rStyle w:val="Hyperlink"/>
@@ -616,7 +687,7 @@
                 <w:noProof/>
                 <w:webHidden/>
               </w:rPr>
-              <w:instrText xml:space="preserve"> PAGEREF _Toc479510655 \h </w:instrText>
+              <w:instrText xml:space="preserve"> PAGEREF _Toc479526897 \h </w:instrText>
             </w:r>
             <w:r>
               <w:rPr>
@@ -636,7 +707,7 @@
                 <w:noProof/>
                 <w:webHidden/>
               </w:rPr>
-              <w:t>4</w:t>
+              <w:t>5</w:t>
             </w:r>
             <w:r>
               <w:rPr>
@@ -659,13 +730,13 @@
               <w:lang w:eastAsia="ja-JP"/>
             </w:rPr>
           </w:pPr>
-          <w:hyperlink w:anchor="_Toc479510656" w:history="1">
+          <w:hyperlink w:anchor="_Toc479526898" w:history="1">
             <w:r>
               <w:rPr>
                 <w:rStyle w:val="Hyperlink"/>
                 <w:noProof/>
               </w:rPr>
-              <w:t>Adding, Updating, and Removing files from Repository</w:t>
+              <w:t>Setting your GitHub Account to the Repository</w:t>
             </w:r>
             <w:r>
               <w:rPr>
@@ -686,7 +757,7 @@
                 <w:noProof/>
                 <w:webHidden/>
               </w:rPr>
-              <w:instrText xml:space="preserve"> PAGEREF _Toc479510656 \h </w:instrText>
+              <w:instrText xml:space="preserve"> PAGEREF _Toc479526898 \h </w:instrText>
             </w:r>
             <w:r>
               <w:rPr>
@@ -706,7 +777,147 @@
                 <w:noProof/>
                 <w:webHidden/>
               </w:rPr>
-              <w:t>4</w:t>
+              <w:t>5</w:t>
+            </w:r>
+            <w:r>
+              <w:rPr>
+                <w:noProof/>
+                <w:webHidden/>
+              </w:rPr>
+              <w:fldChar w:fldCharType="end"/>
+            </w:r>
+          </w:hyperlink>
+        </w:p>
+        <w:p>
+          <w:pPr>
+            <w:pStyle w:val="TOC3"/>
+            <w:tabs>
+              <w:tab w:val="right" w:leader="dot" w:pos="9350"/>
+            </w:tabs>
+            <w:rPr>
+              <w:rFonts w:asciiTheme="minorHAnsi" w:hAnsiTheme="minorHAnsi"/>
+              <w:noProof/>
+              <w:lang w:eastAsia="ja-JP"/>
+            </w:rPr>
+          </w:pPr>
+          <w:hyperlink w:anchor="_Toc479526899" w:history="1">
+            <w:r>
+              <w:rPr>
+                <w:rStyle w:val="Hyperlink"/>
+                <w:noProof/>
+              </w:rPr>
+              <w:t>Adding, Updating, and Removing Files from Repository</w:t>
+            </w:r>
+            <w:r>
+              <w:rPr>
+                <w:noProof/>
+                <w:webHidden/>
+              </w:rPr>
+              <w:tab/>
+            </w:r>
+            <w:r>
+              <w:rPr>
+                <w:noProof/>
+                <w:webHidden/>
+              </w:rPr>
+              <w:fldChar w:fldCharType="begin"/>
+            </w:r>
+            <w:r>
+              <w:rPr>
+                <w:noProof/>
+                <w:webHidden/>
+              </w:rPr>
+              <w:instrText xml:space="preserve"> PAGEREF _Toc479526899 \h </w:instrText>
+            </w:r>
+            <w:r>
+              <w:rPr>
+                <w:noProof/>
+                <w:webHidden/>
+              </w:rPr>
+            </w:r>
+            <w:r>
+              <w:rPr>
+                <w:noProof/>
+                <w:webHidden/>
+              </w:rPr>
+              <w:fldChar w:fldCharType="separate"/>
+            </w:r>
+            <w:r>
+              <w:rPr>
+                <w:noProof/>
+                <w:webHidden/>
+              </w:rPr>
+              <w:t>6</w:t>
+            </w:r>
+            <w:r>
+              <w:rPr>
+                <w:noProof/>
+                <w:webHidden/>
+              </w:rPr>
+              <w:fldChar w:fldCharType="end"/>
+            </w:r>
+          </w:hyperlink>
+        </w:p>
+        <w:p>
+          <w:pPr>
+            <w:pStyle w:val="TOC3"/>
+            <w:tabs>
+              <w:tab w:val="right" w:leader="dot" w:pos="9350"/>
+            </w:tabs>
+            <w:rPr>
+              <w:rFonts w:asciiTheme="minorHAnsi" w:hAnsiTheme="minorHAnsi"/>
+              <w:noProof/>
+              <w:lang w:eastAsia="ja-JP"/>
+            </w:rPr>
+          </w:pPr>
+          <w:hyperlink w:anchor="_Toc479526900" w:history="1">
+            <w:r>
+              <w:rPr>
+                <w:rStyle w:val="Hyperlink"/>
+                <w:noProof/>
+              </w:rPr>
+              <w:t>How to update the Repository</w:t>
+            </w:r>
+            <w:r>
+              <w:rPr>
+                <w:noProof/>
+                <w:webHidden/>
+              </w:rPr>
+              <w:tab/>
+            </w:r>
+            <w:r>
+              <w:rPr>
+                <w:noProof/>
+                <w:webHidden/>
+              </w:rPr>
+              <w:fldChar w:fldCharType="begin"/>
+            </w:r>
+            <w:r>
+              <w:rPr>
+                <w:noProof/>
+                <w:webHidden/>
+              </w:rPr>
+              <w:instrText xml:space="preserve"> PAGEREF _Toc479526900 \h </w:instrText>
+            </w:r>
+            <w:r>
+              <w:rPr>
+                <w:noProof/>
+                <w:webHidden/>
+              </w:rPr>
+            </w:r>
+            <w:r>
+              <w:rPr>
+                <w:noProof/>
+                <w:webHidden/>
+              </w:rPr>
+              <w:fldChar w:fldCharType="separate"/>
+            </w:r>
+            <w:r>
+              <w:rPr>
+                <w:noProof/>
+                <w:webHidden/>
+              </w:rPr>
+              <w:t>7</w:t>
             </w:r>
             <w:r>
               <w:rPr>
@@ -729,7 +940,7 @@
               <w:lang w:eastAsia="ja-JP"/>
             </w:rPr>
           </w:pPr>
-          <w:hyperlink w:anchor="_Toc479510657" w:history="1">
+          <w:hyperlink w:anchor="_Toc479526901" w:history="1">
             <w:r>
               <w:rPr>
                 <w:rStyle w:val="Hyperlink"/>
@@ -756,7 +967,7 @@
                 <w:noProof/>
                 <w:webHidden/>
               </w:rPr>
-              <w:instrText xml:space="preserve"> PAGEREF _Toc479510657 \h </w:instrText>
+              <w:instrText xml:space="preserve"> PAGEREF _Toc479526901 \h </w:instrText>
             </w:r>
             <w:r>
               <w:rPr>
@@ -776,7 +987,77 @@
                 <w:noProof/>
                 <w:webHidden/>
               </w:rPr>
-              <w:t>5</w:t>
+              <w:t>7</w:t>
+            </w:r>
+            <w:r>
+              <w:rPr>
+                <w:noProof/>
+                <w:webHidden/>
+              </w:rPr>
+              <w:fldChar w:fldCharType="end"/>
+            </w:r>
+          </w:hyperlink>
+        </w:p>
+        <w:p>
+          <w:pPr>
+            <w:pStyle w:val="TOC3"/>
+            <w:tabs>
+              <w:tab w:val="right" w:leader="dot" w:pos="9350"/>
+            </w:tabs>
+            <w:rPr>
+              <w:rFonts w:asciiTheme="minorHAnsi" w:hAnsiTheme="minorHAnsi"/>
+              <w:noProof/>
+              <w:lang w:eastAsia="ja-JP"/>
+            </w:rPr>
+          </w:pPr>
+          <w:hyperlink w:anchor="_Toc479526902" w:history="1">
+            <w:r>
+              <w:rPr>
+                <w:rStyle w:val="Hyperlink"/>
+                <w:noProof/>
+              </w:rPr>
+              <w:t>Inviting Collaborators</w:t>
+            </w:r>
+            <w:r>
+              <w:rPr>
+                <w:noProof/>
+                <w:webHidden/>
+              </w:rPr>
+              <w:tab/>
+            </w:r>
+            <w:r>
+              <w:rPr>
+                <w:noProof/>
+                <w:webHidden/>
+              </w:rPr>
+              <w:fldChar w:fldCharType="begin"/>
+            </w:r>
+            <w:r>
+              <w:rPr>
+                <w:noProof/>
+                <w:webHidden/>
+              </w:rPr>
+              <w:instrText xml:space="preserve"> PAGEREF _Toc479526902 \h </w:instrText>
+            </w:r>
+            <w:r>
+              <w:rPr>
+                <w:noProof/>
+                <w:webHidden/>
+              </w:rPr>
+            </w:r>
+            <w:r>
+              <w:rPr>
+                <w:noProof/>
+                <w:webHidden/>
+              </w:rPr>
+              <w:fldChar w:fldCharType="separate"/>
+            </w:r>
+            <w:r>
+              <w:rPr>
+                <w:noProof/>
+                <w:webHidden/>
+              </w:rPr>
+              <w:t>7</w:t>
             </w:r>
             <w:r>
               <w:rPr>
@@ -799,7 +1080,7 @@
               <w:lang w:eastAsia="ja-JP"/>
             </w:rPr>
           </w:pPr>
-          <w:hyperlink w:anchor="_Toc479510658" w:history="1">
+          <w:hyperlink w:anchor="_Toc479526903" w:history="1">
             <w:r>
               <w:rPr>
                 <w:rStyle w:val="Hyperlink"/>
@@ -826,7 +1107,7 @@
                 <w:noProof/>
                 <w:webHidden/>
               </w:rPr>
-              <w:instrText xml:space="preserve"> PAGEREF _Toc479510658 \h </w:instrText>
+              <w:instrText xml:space="preserve"> PAGEREF _Toc479526903 \h </w:instrText>
             </w:r>
             <w:r>
               <w:rPr>
@@ -846,7 +1127,7 @@
                 <w:noProof/>
                 <w:webHidden/>
               </w:rPr>
-              <w:t>6</w:t>
+              <w:t>9</w:t>
             </w:r>
             <w:r>
               <w:rPr>
@@ -869,7 +1150,7 @@
               <w:lang w:eastAsia="ja-JP"/>
             </w:rPr>
           </w:pPr>
-          <w:hyperlink w:anchor="_Toc479510659" w:history="1">
+          <w:hyperlink w:anchor="_Toc479526904" w:history="1">
             <w:r>
               <w:rPr>
                 <w:rStyle w:val="Hyperlink"/>
@@ -896,7 +1177,7 @@
                 <w:noProof/>
                 <w:webHidden/>
               </w:rPr>
-              <w:instrText xml:space="preserve"> PAGEREF _Toc479510659 \h </w:instrText>
+              <w:instrText xml:space="preserve"> PAGEREF _Toc479526904 \h </w:instrText>
             </w:r>
             <w:r>
               <w:rPr>
@@ -916,7 +1197,287 @@
                 <w:noProof/>
                 <w:webHidden/>
               </w:rPr>
-              <w:t>7</w:t>
+              <w:t>10</w:t>
+            </w:r>
+            <w:r>
+              <w:rPr>
+                <w:noProof/>
+                <w:webHidden/>
+              </w:rPr>
+              <w:fldChar w:fldCharType="end"/>
+            </w:r>
+          </w:hyperlink>
+        </w:p>
+        <w:p>
+          <w:pPr>
+            <w:pStyle w:val="TOC2"/>
+            <w:tabs>
+              <w:tab w:val="right" w:leader="dot" w:pos="9350"/>
+            </w:tabs>
+            <w:rPr>
+              <w:rFonts w:asciiTheme="minorHAnsi" w:hAnsiTheme="minorHAnsi"/>
+              <w:noProof/>
+              <w:lang w:eastAsia="ja-JP"/>
+            </w:rPr>
+          </w:pPr>
+          <w:hyperlink w:anchor="_Toc479526905" w:history="1">
+            <w:r>
+              <w:rPr>
+                <w:rStyle w:val="Hyperlink"/>
+                <w:noProof/>
+              </w:rPr>
+              <w:t>I Made a Commit but was Directed to a Colourful Message Editor.</w:t>
+            </w:r>
+            <w:r>
+              <w:rPr>
+                <w:noProof/>
+                <w:webHidden/>
+              </w:rPr>
+              <w:tab/>
+            </w:r>
+            <w:r>
+              <w:rPr>
+                <w:noProof/>
+                <w:webHidden/>
+              </w:rPr>
+              <w:fldChar w:fldCharType="begin"/>
+            </w:r>
+            <w:r>
+              <w:rPr>
+                <w:noProof/>
+                <w:webHidden/>
+              </w:rPr>
+              <w:instrText xml:space="preserve"> PAGEREF _Toc479526905 \h </w:instrText>
+            </w:r>
+            <w:r>
+              <w:rPr>
+                <w:noProof/>
+                <w:webHidden/>
+              </w:rPr>
+            </w:r>
+            <w:r>
+              <w:rPr>
+                <w:noProof/>
+                <w:webHidden/>
+              </w:rPr>
+              <w:fldChar w:fldCharType="separate"/>
+            </w:r>
+            <w:r>
+              <w:rPr>
+                <w:noProof/>
+                <w:webHidden/>
+              </w:rPr>
+              <w:t>10</w:t>
+            </w:r>
+            <w:r>
+              <w:rPr>
+                <w:noProof/>
+                <w:webHidden/>
+              </w:rPr>
+              <w:fldChar w:fldCharType="end"/>
+            </w:r>
+          </w:hyperlink>
+        </w:p>
+        <w:p>
+          <w:pPr>
+            <w:pStyle w:val="TOC3"/>
+            <w:tabs>
+              <w:tab w:val="right" w:leader="dot" w:pos="9350"/>
+            </w:tabs>
+            <w:rPr>
+              <w:rFonts w:asciiTheme="minorHAnsi" w:hAnsiTheme="minorHAnsi"/>
+              <w:noProof/>
+              <w:lang w:eastAsia="ja-JP"/>
+            </w:rPr>
+          </w:pPr>
+          <w:hyperlink w:anchor="_Toc479526906" w:history="1">
+            <w:r>
+              <w:rPr>
+                <w:rStyle w:val="Hyperlink"/>
+                <w:noProof/>
+              </w:rPr>
+              <w:t>Exiting the Vim Text Editor</w:t>
+            </w:r>
+            <w:r>
+              <w:rPr>
+                <w:noProof/>
+                <w:webHidden/>
+              </w:rPr>
+              <w:tab/>
+            </w:r>
+            <w:r>
+              <w:rPr>
+                <w:noProof/>
+                <w:webHidden/>
+              </w:rPr>
+              <w:fldChar w:fldCharType="begin"/>
+            </w:r>
+            <w:r>
+              <w:rPr>
+                <w:noProof/>
+                <w:webHidden/>
+              </w:rPr>
+              <w:instrText xml:space="preserve"> PAGEREF _Toc479526906 \h </w:instrText>
+            </w:r>
+            <w:r>
+              <w:rPr>
+                <w:noProof/>
+                <w:webHidden/>
+              </w:rPr>
+            </w:r>
+            <w:r>
+              <w:rPr>
+                <w:noProof/>
+                <w:webHidden/>
+              </w:rPr>
+              <w:fldChar w:fldCharType="separate"/>
+            </w:r>
+            <w:r>
+              <w:rPr>
+                <w:noProof/>
+                <w:webHidden/>
+              </w:rPr>
+              <w:t>10</w:t>
+            </w:r>
+            <w:r>
+              <w:rPr>
+                <w:noProof/>
+                <w:webHidden/>
+              </w:rPr>
+              <w:fldChar w:fldCharType="end"/>
+            </w:r>
+          </w:hyperlink>
+        </w:p>
+        <w:p>
+          <w:pPr>
+            <w:pStyle w:val="TOC2"/>
+            <w:tabs>
+              <w:tab w:val="right" w:leader="dot" w:pos="9350"/>
+            </w:tabs>
+            <w:rPr>
+              <w:rFonts w:asciiTheme="minorHAnsi" w:hAnsiTheme="minorHAnsi"/>
+              <w:noProof/>
+              <w:lang w:eastAsia="ja-JP"/>
+            </w:rPr>
+          </w:pPr>
+          <w:hyperlink w:anchor="_Toc479526907" w:history="1">
+            <w:r>
+              <w:rPr>
+                <w:rStyle w:val="Hyperlink"/>
+                <w:noProof/>
+              </w:rPr>
+              <w:t>I Cannot Push my Files to the Online Repository</w:t>
+            </w:r>
+            <w:r>
+              <w:rPr>
+                <w:noProof/>
+                <w:webHidden/>
+              </w:rPr>
+              <w:tab/>
+            </w:r>
+            <w:r>
+              <w:rPr>
+                <w:noProof/>
+                <w:webHidden/>
+              </w:rPr>
+              <w:fldChar w:fldCharType="begin"/>
+            </w:r>
+            <w:r>
+              <w:rPr>
+                <w:noProof/>
+                <w:webHidden/>
+              </w:rPr>
+              <w:instrText xml:space="preserve"> PAGEREF _Toc479526907 \h </w:instrText>
+            </w:r>
+            <w:r>
+              <w:rPr>
+                <w:noProof/>
+                <w:webHidden/>
+              </w:rPr>
+            </w:r>
+            <w:r>
+              <w:rPr>
+                <w:noProof/>
+                <w:webHidden/>
+              </w:rPr>
+              <w:fldChar w:fldCharType="separate"/>
+            </w:r>
+            <w:r>
+              <w:rPr>
+                <w:noProof/>
+                <w:webHidden/>
+              </w:rPr>
+              <w:t>11</w:t>
+            </w:r>
+            <w:r>
+              <w:rPr>
+                <w:noProof/>
+                <w:webHidden/>
+              </w:rPr>
+              <w:fldChar w:fldCharType="end"/>
+            </w:r>
+          </w:hyperlink>
+        </w:p>
+        <w:p>
+          <w:pPr>
+            <w:pStyle w:val="TOC3"/>
+            <w:tabs>
+              <w:tab w:val="right" w:leader="dot" w:pos="9350"/>
+            </w:tabs>
+            <w:rPr>
+              <w:rFonts w:asciiTheme="minorHAnsi" w:hAnsiTheme="minorHAnsi"/>
+              <w:noProof/>
+              <w:lang w:eastAsia="ja-JP"/>
+            </w:rPr>
+          </w:pPr>
+          <w:hyperlink w:anchor="_Toc479526908" w:history="1">
+            <w:r>
+              <w:rPr>
+                <w:rStyle w:val="Hyperlink"/>
+                <w:noProof/>
+              </w:rPr>
+              <w:t>Checking the Repository</w:t>
+            </w:r>
+            <w:r>
+              <w:rPr>
+                <w:noProof/>
+                <w:webHidden/>
+              </w:rPr>
+              <w:tab/>
+            </w:r>
+            <w:r>
+              <w:rPr>
+                <w:noProof/>
+                <w:webHidden/>
+              </w:rPr>
+              <w:fldChar w:fldCharType="begin"/>
+            </w:r>
+            <w:r>
+              <w:rPr>
+                <w:noProof/>
+                <w:webHidden/>
+              </w:rPr>
+              <w:instrText xml:space="preserve"> PAGEREF _Toc479526908 \h </w:instrText>
+            </w:r>
+            <w:r>
+              <w:rPr>
+                <w:noProof/>
+                <w:webHidden/>
+              </w:rPr>
+            </w:r>
+            <w:r>
+              <w:rPr>
+                <w:noProof/>
+                <w:webHidden/>
+              </w:rPr>
+              <w:fldChar w:fldCharType="separate"/>
+            </w:r>
+            <w:r>
+              <w:rPr>
+                <w:noProof/>
+                <w:webHidden/>
+              </w:rPr>
+              <w:t>12</w:t>
             </w:r>
             <w:r>
               <w:rPr>
@@ -942,7 +1503,8 @@
     <w:p>
       <w:pPr>
         <w:sectPr>
-          <w:footerReference w:type="first" r:id="rId8"/>
+          <w:footerReference w:type="default" r:id="rId8"/>
+          <w:footerReference w:type="first" r:id="rId9"/>
           <w:pgSz w:w="12240" w:h="15840"/>
           <w:pgMar w:top="1440" w:right="1440" w:bottom="1440" w:left="1440" w:header="706" w:footer="706" w:gutter="0"/>
           <w:pgNumType w:start="1"/>
@@ -956,7 +1518,7 @@
       <w:pPr>
         <w:pStyle w:val="Heading1"/>
       </w:pPr>
-      <w:bookmarkStart w:id="0" w:name="_Toc479510650"/>
+      <w:bookmarkStart w:id="0" w:name="_Toc479526891"/>
       <w:r>
         <w:lastRenderedPageBreak/>
         <w:t>Introduction</w:t>
@@ -964,60 +1526,504 @@
       <w:bookmarkEnd w:id="0"/>
     </w:p>
     <w:p>
-      <w:pPr>
-        <w:spacing w:line="276" w:lineRule="auto"/>
-        <w:rPr>
-          <w:rFonts w:eastAsiaTheme="majorEastAsia" w:cstheme="majorBidi"/>
-          <w:color w:val="2F5496" w:themeColor="accent1" w:themeShade="BF"/>
-          <w:sz w:val="36"/>
-          <w:szCs w:val="32"/>
-        </w:rPr>
-      </w:pPr>
-      <w:r>
-        <w:br w:type="page"/>
-      </w:r>
-    </w:p>
+      <w:r>
+        <w:t>GitHub and Git are used for version control, meaning they can be used to keep track of the changes you make to a set of files. In this tutorial, the user will use GitHub and Git version 2.10 to create a repository for a group of collaborators to access and edit. This tutorial is intended for Windows users with Git already installed, and a GitHub account. Users should also have a basic knowledge of using the Windows command prompt.</w:t>
+      </w:r>
+    </w:p>
+    <w:p/>
     <w:p>
       <w:pPr>
         <w:pStyle w:val="Heading1"/>
       </w:pPr>
-      <w:bookmarkStart w:id="1" w:name="_Toc479510651"/>
+      <w:bookmarkStart w:id="1" w:name="_Toc479526892"/>
+      <w:r>
+        <w:t>Instructions</w:t>
+      </w:r>
+      <w:bookmarkEnd w:id="1"/>
+    </w:p>
+    <w:p>
+      <w:pPr>
+        <w:pStyle w:val="Heading2"/>
+      </w:pPr>
+      <w:bookmarkStart w:id="2" w:name="_Toc479526893"/>
+      <w:r>
+        <w:t>Instruct</w:t>
+      </w:r>
+      <w:r>
+        <w:t>ion</w:t>
+      </w:r>
+      <w:r>
+        <w:t xml:space="preserve"> </w:t>
+      </w:r>
+      <w:r>
+        <w:t>1:</w:t>
+      </w:r>
+      <w:r>
+        <w:t xml:space="preserve"> </w:t>
+      </w:r>
+      <w:r>
+        <w:t>Creating</w:t>
+      </w:r>
+      <w:r>
+        <w:t xml:space="preserve"> a GitHub R</w:t>
+      </w:r>
+      <w:r>
+        <w:t>epository</w:t>
+      </w:r>
+      <w:bookmarkEnd w:id="2"/>
+    </w:p>
+    <w:p>
+      <w:r>
+        <w:t>Some text goes here</w:t>
+      </w:r>
+    </w:p>
+    <w:p/>
+    <w:p>
+      <w:pPr>
+        <w:keepNext/>
+        <w:keepLines/>
+        <w:spacing w:before="40"/>
+        <w:outlineLvl w:val="2"/>
+        <w:rPr>
+          <w:rFonts w:asciiTheme="minorHAnsi" w:eastAsiaTheme="majorEastAsia" w:hAnsiTheme="minorHAnsi" w:cstheme="majorBidi"/>
+          <w:color w:val="1F3763" w:themeColor="accent1" w:themeShade="7F"/>
+          <w:sz w:val="28"/>
+          <w:szCs w:val="24"/>
+        </w:rPr>
+      </w:pPr>
+      <w:bookmarkStart w:id="3" w:name="_Toc479526894"/>
+      <w:r>
+        <w:rPr>
+          <w:rFonts w:asciiTheme="minorHAnsi" w:eastAsiaTheme="majorEastAsia" w:hAnsiTheme="minorHAnsi" w:cstheme="majorBidi"/>
+          <w:color w:val="1F3763" w:themeColor="accent1" w:themeShade="7F"/>
+          <w:sz w:val="28"/>
+          <w:szCs w:val="24"/>
+        </w:rPr>
+        <w:t>Creating an Online Repository on GitHub</w:t>
+      </w:r>
+      <w:bookmarkEnd w:id="3"/>
+    </w:p>
+    <w:p>
+      <w:r>
+        <w:t>The first step in using Git for version control is to set up a repository for it on GitHub. A repository acts as the folder for a project, holding the files and every revision of the files along with the documentation of the project.</w:t>
+      </w:r>
+    </w:p>
+    <w:p/>
+    <w:p>
+      <w:pPr>
+        <w:pStyle w:val="ListParagraph"/>
+      </w:pPr>
+      <w:r>
+        <w:t>Using a web browser, n</w:t>
+      </w:r>
+      <w:r>
+        <w:t xml:space="preserve">avigate to </w:t>
+      </w:r>
+      <w:hyperlink r:id="rId10" w:history="1">
+        <w:r>
+          <w:rPr>
+            <w:rStyle w:val="Hyperlink"/>
+          </w:rPr>
+          <w:t>GitHub.com</w:t>
+        </w:r>
+      </w:hyperlink>
+      <w:r>
+        <w:t xml:space="preserve"> </w:t>
+      </w:r>
+      <w:r>
+        <w:t>and either log in or sign up. A GitHub account is needed to create a repository.</w:t>
+      </w:r>
+    </w:p>
+    <w:p>
+      <w:pPr>
+        <w:pStyle w:val="ListParagraph"/>
+      </w:pPr>
+      <w:r>
+        <w:t>Once logged in, click on the plus button in the top right corner of the website. In the dropdown menu that appears, click “New repository”</w:t>
+      </w:r>
+      <w:r>
+        <w:t>. The “Create a new repository” page should appear.</w:t>
+      </w:r>
+    </w:p>
+    <w:p>
+      <w:pPr>
+        <w:pStyle w:val="ListParagraph"/>
+        <w:keepNext/>
+        <w:numPr>
+          <w:ilvl w:val="0"/>
+          <w:numId w:val="0"/>
+        </w:numPr>
+        <w:ind w:left="288"/>
+        <w:jc w:val="center"/>
+      </w:pPr>
+      <w:r>
+        <w:rPr>
+          <w:noProof/>
+        </w:rPr>
+        <mc:AlternateContent>
+          <mc:Choice Requires="wps">
+            <w:drawing>
+              <wp:anchor distT="0" distB="0" distL="114300" distR="114300" simplePos="0" relativeHeight="251659264" behindDoc="0" locked="0" layoutInCell="1" allowOverlap="1" wp14:anchorId="0A7C9D66" wp14:editId="69AF0335">
+                <wp:simplePos x="0" y="0"/>
+                <wp:positionH relativeFrom="column">
+                  <wp:posOffset>2560320</wp:posOffset>
+                </wp:positionH>
+                <wp:positionV relativeFrom="page">
+                  <wp:posOffset>7400925</wp:posOffset>
+                </wp:positionV>
+                <wp:extent cx="1162050" cy="295275"/>
+                <wp:effectExtent l="0" t="0" r="19050" b="28575"/>
+                <wp:wrapNone/>
+                <wp:docPr id="3" name="Oval 3"/>
+                <wp:cNvGraphicFramePr/>
+                <a:graphic xmlns:a="http://schemas.openxmlformats.org/drawingml/2006/main">
+                  <a:graphicData uri="http://schemas.microsoft.com/office/word/2010/wordprocessingShape">
+                    <wps:wsp>
+                      <wps:cNvSpPr/>
+                      <wps:spPr>
+                        <a:xfrm>
+                          <a:off x="0" y="0"/>
+                          <a:ext cx="1162050" cy="295275"/>
+                        </a:xfrm>
+                        <a:prstGeom prst="ellipse">
+                          <a:avLst/>
+                        </a:prstGeom>
+                        <a:noFill/>
+                        <a:ln w="12700" cap="flat" cmpd="sng" algn="ctr">
+                          <a:solidFill>
+                            <a:srgbClr val="FF0000"/>
+                          </a:solidFill>
+                          <a:prstDash val="solid"/>
+                          <a:miter lim="800000"/>
+                        </a:ln>
+                        <a:effectLst/>
+                      </wps:spPr>
+                      <wps:bodyPr rot="0" spcFirstLastPara="0" vertOverflow="overflow" horzOverflow="overflow" vert="horz" wrap="square" lIns="91440" tIns="45720" rIns="91440" bIns="45720" numCol="1" spcCol="0" rtlCol="0" fromWordArt="0" anchor="ctr" anchorCtr="0" forceAA="0" compatLnSpc="1">
+                        <a:prstTxWarp prst="textNoShape">
+                          <a:avLst/>
+                        </a:prstTxWarp>
+                        <a:noAutofit/>
+                      </wps:bodyPr>
+                    </wps:wsp>
+                  </a:graphicData>
+                </a:graphic>
+                <wp14:sizeRelH relativeFrom="margin">
+                  <wp14:pctWidth>0</wp14:pctWidth>
+                </wp14:sizeRelH>
+                <wp14:sizeRelV relativeFrom="margin">
+                  <wp14:pctHeight>0</wp14:pctHeight>
+                </wp14:sizeRelV>
+              </wp:anchor>
+            </w:drawing>
+          </mc:Choice>
+          <mc:Fallback>
+            <w:pict>
+              <v:oval w14:anchorId="460CD9DC" id="Oval 3" o:spid="_x0000_s1026" style="position:absolute;margin-left:201.6pt;margin-top:582.75pt;width:91.5pt;height:23.25pt;z-index:251659264;visibility:visible;mso-wrap-style:square;mso-width-percent:0;mso-height-percent:0;mso-wrap-distance-left:9pt;mso-wrap-distance-top:0;mso-wrap-distance-right:9pt;mso-wrap-distance-bottom:0;mso-position-horizontal:absolute;mso-position-horizontal-relative:text;mso-position-vertical:absolute;mso-position-vertical-relative:page;mso-width-percent:0;mso-height-percent:0;mso-width-relative:margin;mso-height-relative:margin;v-text-anchor:middle" o:gfxdata="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" filled="f" strokecolor="red" strokeweight="1pt">
+                <v:stroke joinstyle="miter"/>
+                <w10:wrap anchory="page"/>
+              </v:oval>
+            </w:pict>
+          </mc:Fallback>
+        </mc:AlternateContent>
+      </w:r>
+      <w:r>
+        <w:rPr>
+          <w:noProof/>
+        </w:rPr>
+        <w:drawing>
+          <wp:inline distT="0" distB="0" distL="0" distR="0" wp14:anchorId="7A1AE815" wp14:editId="75467A0B">
+            <wp:extent cx="3200400" cy="1751308"/>
+            <wp:effectExtent l="0" t="0" r="0" b="1905"/>
+            <wp:docPr id="18" name="Picture 18"/>
+            <wp:cNvGraphicFramePr>
+              <a:graphicFrameLocks xmlns:a="http://schemas.openxmlformats.org/drawingml/2006/main" noChangeAspect="1"/>
+            </wp:cNvGraphicFramePr>
+            <a:graphic xmlns:a="http://schemas.openxmlformats.org/drawingml/2006/main">
+              <a:graphicData uri="http://schemas.openxmlformats.org/drawingml/2006/picture">
+                <pic:pic xmlns:pic="http://schemas.openxmlformats.org/drawingml/2006/picture">
+                  <pic:nvPicPr>
+                    <pic:cNvPr id="1" name=""/>
+                    <pic:cNvPicPr/>
+                  </pic:nvPicPr>
+                  <pic:blipFill rotWithShape="1">
+                    <a:blip r:embed="rId11"/>
+                    <a:srcRect b="22069"/>
+                    <a:stretch/>
+                  </pic:blipFill>
+                  <pic:spPr bwMode="auto">
+                    <a:xfrm>
+                      <a:off x="0" y="0"/>
+                      <a:ext cx="3200400" cy="1751308"/>
+                    </a:xfrm>
+                    <a:prstGeom prst="rect">
+                      <a:avLst/>
+                    </a:prstGeom>
+                    <a:ln>
+                      <a:noFill/>
+                    </a:ln>
+                    <a:extLst>
+                      <a:ext uri="{53640926-AAD7-44D8-BBD7-CCE9431645EC}">
+                        <a14:shadowObscured xmlns:a14="http://schemas.microsoft.com/office/drawing/2010/main"/>
+                      </a:ext>
+                    </a:extLst>
+                  </pic:spPr>
+                </pic:pic>
+              </a:graphicData>
+            </a:graphic>
+          </wp:inline>
+        </w:drawing>
+      </w:r>
+    </w:p>
+    <w:p>
+      <w:pPr>
+        <w:pStyle w:val="Caption"/>
+        <w:spacing w:line="360" w:lineRule="auto"/>
+        <w:jc w:val="center"/>
+      </w:pPr>
+      <w:r>
+        <w:t xml:space="preserve">Figure </w:t>
+      </w:r>
+      <w:r>
+        <w:fldChar w:fldCharType="begin"/>
+      </w:r>
+      <w:r>
+        <w:instrText xml:space="preserve"> SEQ Figure \* ARABIC </w:instrText>
+      </w:r>
+      <w:r>
+        <w:fldChar w:fldCharType="separate"/>
+      </w:r>
+      <w:r>
+        <w:rPr>
+          <w:noProof/>
+        </w:rPr>
+        <w:t>1</w:t>
+      </w:r>
+      <w:r>
+        <w:fldChar w:fldCharType="end"/>
+      </w:r>
+      <w:r>
+        <w:t xml:space="preserve"> </w:t>
+      </w:r>
+      <w:r>
+        <w:t>The menu to create new repository</w:t>
+      </w:r>
+      <w:r>
+        <w:t>.</w:t>
+      </w:r>
+    </w:p>
+    <w:p>
+      <w:pPr>
+        <w:pStyle w:val="ListParagraph"/>
+      </w:pPr>
       <w:r>
         <w:lastRenderedPageBreak/>
-        <w:t>Instructions</w:t>
-      </w:r>
-      <w:bookmarkEnd w:id="1"/>
-    </w:p>
+        <w:t>The repository needs to be named. For this set of instructions, the repository will be named “instructions”.</w:t>
+      </w:r>
+    </w:p>
+    <w:p>
+      <w:pPr>
+        <w:pStyle w:val="ListParagraph"/>
+        <w:numPr>
+          <w:ilvl w:val="0"/>
+          <w:numId w:val="0"/>
+        </w:numPr>
+        <w:jc w:val="center"/>
+      </w:pPr>
+      <w:r>
+        <w:rPr>
+          <w:noProof/>
+        </w:rPr>
+        <w:drawing>
+          <wp:inline distT="0" distB="0" distL="0" distR="0" wp14:anchorId="59296306" wp14:editId="23C8CCD3">
+            <wp:extent cx="4572000" cy="1895231"/>
+            <wp:effectExtent l="0" t="0" r="0" b="0"/>
+            <wp:docPr id="19" name="Picture 19"/>
+            <wp:cNvGraphicFramePr>
+              <a:graphicFrameLocks xmlns:a="http://schemas.openxmlformats.org/drawingml/2006/main" noChangeAspect="1"/>
+            </wp:cNvGraphicFramePr>
+            <a:graphic xmlns:a="http://schemas.openxmlformats.org/drawingml/2006/main">
+              <a:graphicData uri="http://schemas.openxmlformats.org/drawingml/2006/picture">
+                <pic:pic xmlns:pic="http://schemas.openxmlformats.org/drawingml/2006/picture">
+                  <pic:nvPicPr>
+                    <pic:cNvPr id="1" name=""/>
+                    <pic:cNvPicPr/>
+                  </pic:nvPicPr>
+                  <pic:blipFill>
+                    <a:blip r:embed="rId12"/>
+                    <a:stretch>
+                      <a:fillRect/>
+                    </a:stretch>
+                  </pic:blipFill>
+                  <pic:spPr>
+                    <a:xfrm>
+                      <a:off x="0" y="0"/>
+                      <a:ext cx="4572000" cy="1895231"/>
+                    </a:xfrm>
+                    <a:prstGeom prst="rect">
+                      <a:avLst/>
+                    </a:prstGeom>
+                  </pic:spPr>
+                </pic:pic>
+              </a:graphicData>
+            </a:graphic>
+          </wp:inline>
+        </w:drawing>
+      </w:r>
+    </w:p>
+    <w:p>
+      <w:pPr>
+        <w:pStyle w:val="ListParagraph"/>
+        <w:numPr>
+          <w:ilvl w:val="0"/>
+          <w:numId w:val="0"/>
+        </w:numPr>
+        <w:jc w:val="center"/>
+      </w:pPr>
+    </w:p>
+    <w:p>
+      <w:pPr>
+        <w:pStyle w:val="ListParagraph"/>
+      </w:pPr>
+      <w:r>
+        <w:t>Next, click on the check box reading “Initialize this repository with a README”. This will be helpful for knowing when repository is properly downloaded onto a computer. Make sure “Initialize this repository with a README” is checked before clicking the large “Create repository” button at the bottom of the screen.</w:t>
+      </w:r>
+    </w:p>
+    <w:p>
+      <w:pPr>
+        <w:pStyle w:val="ListParagraph"/>
+        <w:numPr>
+          <w:ilvl w:val="0"/>
+          <w:numId w:val="0"/>
+        </w:numPr>
+        <w:jc w:val="center"/>
+      </w:pPr>
+      <w:r>
+        <w:rPr>
+          <w:noProof/>
+        </w:rPr>
+        <w:drawing>
+          <wp:inline distT="0" distB="0" distL="0" distR="0" wp14:anchorId="1F118D77" wp14:editId="7F6CD808">
+            <wp:extent cx="2743200" cy="1177672"/>
+            <wp:effectExtent l="0" t="0" r="0" b="3810"/>
+            <wp:docPr id="5" name="Picture 5"/>
+            <wp:cNvGraphicFramePr>
+              <a:graphicFrameLocks xmlns:a="http://schemas.openxmlformats.org/drawingml/2006/main" noChangeAspect="1"/>
+            </wp:cNvGraphicFramePr>
+            <a:graphic xmlns:a="http://schemas.openxmlformats.org/drawingml/2006/main">
+              <a:graphicData uri="http://schemas.openxmlformats.org/drawingml/2006/picture">
+                <pic:pic xmlns:pic="http://schemas.openxmlformats.org/drawingml/2006/picture">
+                  <pic:nvPicPr>
+                    <pic:cNvPr id="1" name=""/>
+                    <pic:cNvPicPr/>
+                  </pic:nvPicPr>
+                  <pic:blipFill>
+                    <a:blip r:embed="rId13"/>
+                    <a:stretch>
+                      <a:fillRect/>
+                    </a:stretch>
+                  </pic:blipFill>
+                  <pic:spPr>
+                    <a:xfrm>
+                      <a:off x="0" y="0"/>
+                      <a:ext cx="2743200" cy="1177672"/>
+                    </a:xfrm>
+                    <a:prstGeom prst="rect">
+                      <a:avLst/>
+                    </a:prstGeom>
+                  </pic:spPr>
+                </pic:pic>
+              </a:graphicData>
+            </a:graphic>
+          </wp:inline>
+        </w:drawing>
+      </w:r>
+    </w:p>
+    <w:p>
+      <w:pPr>
+        <w:pStyle w:val="ListParagraph"/>
+        <w:ind w:left="0" w:firstLine="0"/>
+      </w:pPr>
+      <w:r>
+        <w:t>At this point, the completed repository should be on screen.</w:t>
+      </w:r>
+    </w:p>
+    <w:p>
+      <w:pPr>
+        <w:pStyle w:val="ListParagraph"/>
+        <w:numPr>
+          <w:ilvl w:val="0"/>
+          <w:numId w:val="0"/>
+        </w:numPr>
+        <w:jc w:val="center"/>
+      </w:pPr>
+      <w:r>
+        <w:rPr>
+          <w:noProof/>
+        </w:rPr>
+        <w:drawing>
+          <wp:inline distT="0" distB="0" distL="0" distR="0" wp14:anchorId="0DA8A7E4" wp14:editId="1A3D8868">
+            <wp:extent cx="4572000" cy="1912327"/>
+            <wp:effectExtent l="0" t="0" r="0" b="0"/>
+            <wp:docPr id="21" name="Picture 21"/>
+            <wp:cNvGraphicFramePr>
+              <a:graphicFrameLocks xmlns:a="http://schemas.openxmlformats.org/drawingml/2006/main" noChangeAspect="1"/>
+            </wp:cNvGraphicFramePr>
+            <a:graphic xmlns:a="http://schemas.openxmlformats.org/drawingml/2006/main">
+              <a:graphicData uri="http://schemas.openxmlformats.org/drawingml/2006/picture">
+                <pic:pic xmlns:pic="http://schemas.openxmlformats.org/drawingml/2006/picture">
+                  <pic:nvPicPr>
+                    <pic:cNvPr id="1" name=""/>
+                    <pic:cNvPicPr/>
+                  </pic:nvPicPr>
+                  <pic:blipFill rotWithShape="1">
+                    <a:blip r:embed="rId14"/>
+                    <a:srcRect b="30077"/>
+                    <a:stretch/>
+                  </pic:blipFill>
+                  <pic:spPr bwMode="auto">
+                    <a:xfrm>
+                      <a:off x="0" y="0"/>
+                      <a:ext cx="4572000" cy="1912327"/>
+                    </a:xfrm>
+                    <a:prstGeom prst="rect">
+                      <a:avLst/>
+                    </a:prstGeom>
+                    <a:ln>
+                      <a:noFill/>
+                    </a:ln>
+                    <a:extLst>
+                      <a:ext uri="{53640926-AAD7-44D8-BBD7-CCE9431645EC}">
+                        <a14:shadowObscured xmlns:a14="http://schemas.microsoft.com/office/drawing/2010/main"/>
+                      </a:ext>
+                    </a:extLst>
+                  </pic:spPr>
+                </pic:pic>
+              </a:graphicData>
+            </a:graphic>
+          </wp:inline>
+        </w:drawing>
+      </w:r>
+    </w:p>
+    <w:p/>
     <w:p>
       <w:pPr>
         <w:pStyle w:val="Heading2"/>
       </w:pPr>
-      <w:bookmarkStart w:id="2" w:name="_Toc479510652"/>
-      <w:r>
-        <w:t>Instruct</w:t>
-      </w:r>
-      <w:r>
-        <w:t>ion</w:t>
-      </w:r>
-      <w:r>
-        <w:t xml:space="preserve"> </w:t>
-      </w:r>
-      <w:r>
-        <w:t>1:</w:t>
-      </w:r>
-      <w:r>
-        <w:t xml:space="preserve"> How to Setup a GitHub R</w:t>
-      </w:r>
-      <w:r>
-        <w:t>epository</w:t>
-      </w:r>
-      <w:bookmarkEnd w:id="2"/>
-    </w:p>
+      <w:bookmarkStart w:id="4" w:name="_Toc479526895"/>
+      <w:r>
+        <w:t>Instruction 2: Setting up the Local Repository</w:t>
+      </w:r>
+    </w:p>
+    <w:p>
+      <w:r>
+        <w:t>Type some text here</w:t>
+      </w:r>
+    </w:p>
+    <w:p/>
     <w:p>
       <w:pPr>
         <w:pStyle w:val="Heading3"/>
       </w:pPr>
-      <w:bookmarkStart w:id="3" w:name="_Toc479510653"/>
       <w:r>
         <w:t>O</w:t>
       </w:r>
@@ -1030,7 +2036,7 @@
       <w:r>
         <w:t xml:space="preserve"> from Command-Line</w:t>
       </w:r>
-      <w:bookmarkEnd w:id="3"/>
+      <w:bookmarkEnd w:id="4"/>
     </w:p>
     <w:p>
       <w:r>
@@ -1047,6 +2053,11 @@
     <w:p>
       <w:pPr>
         <w:pStyle w:val="ListParagraph"/>
+        <w:numPr>
+          <w:ilvl w:val="0"/>
+          <w:numId w:val="21"/>
+        </w:numPr>
+        <w:ind w:left="288" w:hanging="288"/>
       </w:pPr>
       <w:r>
         <w:t xml:space="preserve">Go to the root folder of the local computer’s repository. </w:t>
@@ -1090,9 +2101,13 @@
         </w:rPr>
         <w:t xml:space="preserve"> </w:t>
       </w:r>
-      <w:r>
-        <w:rPr>
-          <w:rFonts w:cstheme="majorHAnsi"/>
+    </w:p>
+    <w:p>
+      <w:pPr>
+        <w:jc w:val="center"/>
+      </w:pPr>
+      <w:r>
+        <w:rPr>
           <w:noProof/>
         </w:rPr>
         <w:drawing>
@@ -1113,7 +2128,7 @@
                     </pic:cNvPicPr>
                   </pic:nvPicPr>
                   <pic:blipFill>
-                    <a:blip r:embed="rId9" cstate="print">
+                    <a:blip r:embed="rId15" cstate="print">
                       <a:extLst>
                         <a:ext uri="{28A0092B-C50C-407E-A947-70E740481C1C}">
                           <a14:useLocalDpi xmlns:a14="http://schemas.microsoft.com/office/drawing/2010/main" val="0"/>
@@ -1150,35 +2165,399 @@
         <w:pStyle w:val="ListParagraph"/>
       </w:pPr>
       <w:r>
-        <w:t>A black and whit</w:t>
+        <w:t>A console window titled Command Prompt will appear on the screen.</w:t>
+      </w:r>
+      <w:r>
+        <w:t xml:space="preserve"> </w:t>
+      </w:r>
+    </w:p>
+    <w:p>
+      <w:pPr>
+        <w:jc w:val="center"/>
+      </w:pPr>
+      <w:r>
+        <w:rPr>
+          <w:noProof/>
+        </w:rPr>
+        <w:drawing>
+          <wp:inline distT="0" distB="0" distL="0" distR="0" wp14:anchorId="5D2E347F" wp14:editId="2088FA00">
+            <wp:extent cx="4570730" cy="638175"/>
+            <wp:effectExtent l="0" t="0" r="1270" b="9525"/>
+            <wp:docPr id="29" name="Picture 29"/>
+            <wp:cNvGraphicFramePr>
+              <a:graphicFrameLocks xmlns:a="http://schemas.openxmlformats.org/drawingml/2006/main" noChangeAspect="1"/>
+            </wp:cNvGraphicFramePr>
+            <a:graphic xmlns:a="http://schemas.openxmlformats.org/drawingml/2006/main">
+              <a:graphicData uri="http://schemas.openxmlformats.org/drawingml/2006/picture">
+                <pic:pic xmlns:pic="http://schemas.openxmlformats.org/drawingml/2006/picture">
+                  <pic:nvPicPr>
+                    <pic:cNvPr id="1" name=""/>
+                    <pic:cNvPicPr/>
+                  </pic:nvPicPr>
+                  <pic:blipFill rotWithShape="1">
+                    <a:blip r:embed="rId16"/>
+                    <a:srcRect b="71202"/>
+                    <a:stretch/>
+                  </pic:blipFill>
+                  <pic:spPr bwMode="auto">
+                    <a:xfrm>
+                      <a:off x="0" y="0"/>
+                      <a:ext cx="4572000" cy="638352"/>
+                    </a:xfrm>
+                    <a:prstGeom prst="rect">
+                      <a:avLst/>
+                    </a:prstGeom>
+                    <a:ln>
+                      <a:noFill/>
+                    </a:ln>
+                    <a:extLst>
+                      <a:ext uri="{53640926-AAD7-44D8-BBD7-CCE9431645EC}">
+                        <a14:shadowObscured xmlns:a14="http://schemas.microsoft.com/office/drawing/2010/main"/>
+                      </a:ext>
+                    </a:extLst>
+                  </pic:spPr>
+                </pic:pic>
+              </a:graphicData>
+            </a:graphic>
+          </wp:inline>
+        </w:drawing>
       </w:r>
     </w:p>
     <w:p/>
+    <w:p>
+      <w:pPr>
+        <w:pStyle w:val="Heading3"/>
+      </w:pPr>
+      <w:bookmarkStart w:id="5" w:name="_Toc479526896"/>
+      <w:r>
+        <w:t xml:space="preserve">Cloning the Online Repository to Local </w:t>
+      </w:r>
+      <w:r>
+        <w:t>Repository</w:t>
+      </w:r>
+      <w:bookmarkEnd w:id="5"/>
+    </w:p>
+    <w:p>
+      <w:r>
+        <w:t>Some text goes here</w:t>
+      </w:r>
+    </w:p>
     <w:p/>
     <w:p>
       <w:pPr>
+        <w:numPr>
+          <w:ilvl w:val="0"/>
+          <w:numId w:val="18"/>
+        </w:numPr>
+      </w:pPr>
+      <w:r>
+        <w:t>On the repository page, find the green ‘Clone or download’ button and click on it. A popup window should appear below it. Copy the URL from the text box by clicking the button to the right of the text box.</w:t>
+      </w:r>
+    </w:p>
+    <w:p>
+      <w:pPr>
+        <w:jc w:val="center"/>
+      </w:pPr>
+      <w:r>
+        <w:lastRenderedPageBreak/>
+        <w:drawing>
+          <wp:inline distT="0" distB="0" distL="0" distR="0" wp14:anchorId="0A033FE4" wp14:editId="39B6C1E7">
+            <wp:extent cx="3200400" cy="1675681"/>
+            <wp:effectExtent l="0" t="0" r="0" b="1270"/>
+            <wp:docPr id="2" name="Picture 2"/>
+            <wp:cNvGraphicFramePr>
+              <a:graphicFrameLocks xmlns:a="http://schemas.openxmlformats.org/drawingml/2006/main" noChangeAspect="1"/>
+            </wp:cNvGraphicFramePr>
+            <a:graphic xmlns:a="http://schemas.openxmlformats.org/drawingml/2006/main">
+              <a:graphicData uri="http://schemas.openxmlformats.org/drawingml/2006/picture">
+                <pic:pic xmlns:pic="http://schemas.openxmlformats.org/drawingml/2006/picture">
+                  <pic:nvPicPr>
+                    <pic:cNvPr id="1" name=""/>
+                    <pic:cNvPicPr/>
+                  </pic:nvPicPr>
+                  <pic:blipFill>
+                    <a:blip r:embed="rId17"/>
+                    <a:stretch>
+                      <a:fillRect/>
+                    </a:stretch>
+                  </pic:blipFill>
+                  <pic:spPr>
+                    <a:xfrm>
+                      <a:off x="0" y="0"/>
+                      <a:ext cx="3200400" cy="1675681"/>
+                    </a:xfrm>
+                    <a:prstGeom prst="rect">
+                      <a:avLst/>
+                    </a:prstGeom>
+                  </pic:spPr>
+                </pic:pic>
+              </a:graphicData>
+            </a:graphic>
+          </wp:inline>
+        </w:drawing>
+      </w:r>
+    </w:p>
+    <w:p>
+      <w:pPr>
+        <w:numPr>
+          <w:ilvl w:val="0"/>
+          <w:numId w:val="18"/>
+        </w:numPr>
+      </w:pPr>
+      <w:r>
+        <w:t xml:space="preserve">In Windows Explorer, navigate to the folder that will contain the repository and </w:t>
+      </w:r>
+      <w:r>
+        <w:rPr>
+          <w:shd w:val="clear" w:color="auto" w:fill="D9D9D9" w:themeFill="background1" w:themeFillShade="D9"/>
+        </w:rPr>
+        <w:t>Open command window here</w:t>
+      </w:r>
+      <w:r>
+        <w:t>.</w:t>
+      </w:r>
+    </w:p>
+    <w:p>
+      <w:pPr>
+        <w:numPr>
+          <w:ilvl w:val="0"/>
+          <w:numId w:val="18"/>
+        </w:numPr>
+      </w:pPr>
+      <w:r>
+        <w:t xml:space="preserve">In the command prompt, type </w:t>
+      </w:r>
+      <w:r>
+        <w:rPr>
+          <w:shd w:val="clear" w:color="auto" w:fill="D9D9D9" w:themeFill="background1" w:themeFillShade="D9"/>
+        </w:rPr>
+        <w:t>git clone</w:t>
+      </w:r>
+      <w:r>
+        <w:rPr>
+          <w:shd w:val="clear" w:color="auto" w:fill="D9D9D9" w:themeFill="background1" w:themeFillShade="D9"/>
+        </w:rPr>
+        <w:t xml:space="preserve"> [</w:t>
+      </w:r>
+      <w:r>
+        <w:rPr>
+          <w:shd w:val="clear" w:color="auto" w:fill="D9D9D9" w:themeFill="background1" w:themeFillShade="D9"/>
+        </w:rPr>
+        <w:t>URL</w:t>
+      </w:r>
+      <w:r>
+        <w:rPr>
+          <w:shd w:val="clear" w:color="auto" w:fill="D9D9D9" w:themeFill="background1" w:themeFillShade="D9"/>
+        </w:rPr>
+        <w:t>]</w:t>
+      </w:r>
+      <w:r>
+        <w:t xml:space="preserve">, with [URL] replaced with the </w:t>
+      </w:r>
+      <w:r>
+        <w:t>URL from the GitHub repository.</w:t>
+      </w:r>
+      <w:r>
+        <w:t xml:space="preserve"> </w:t>
+      </w:r>
+      <w:r>
+        <w:t>The GitHub repository has now been downloaded to the local computer.</w:t>
+      </w:r>
+    </w:p>
+    <w:p>
+      <w:pPr>
+        <w:jc w:val="center"/>
+      </w:pPr>
+      <w:r>
+        <w:drawing>
+          <wp:inline distT="0" distB="0" distL="0" distR="0" wp14:anchorId="33399DF9" wp14:editId="446E383E">
+            <wp:extent cx="4570358" cy="1304925"/>
+            <wp:effectExtent l="0" t="0" r="1905" b="0"/>
+            <wp:docPr id="26" name="Picture 26"/>
+            <wp:cNvGraphicFramePr>
+              <a:graphicFrameLocks xmlns:a="http://schemas.openxmlformats.org/drawingml/2006/main" noChangeAspect="1"/>
+            </wp:cNvGraphicFramePr>
+            <a:graphic xmlns:a="http://schemas.openxmlformats.org/drawingml/2006/main">
+              <a:graphicData uri="http://schemas.openxmlformats.org/drawingml/2006/picture">
+                <pic:pic xmlns:pic="http://schemas.openxmlformats.org/drawingml/2006/picture">
+                  <pic:nvPicPr>
+                    <pic:cNvPr id="1" name=""/>
+                    <pic:cNvPicPr/>
+                  </pic:nvPicPr>
+                  <pic:blipFill rotWithShape="1">
+                    <a:blip r:embed="rId18"/>
+                    <a:srcRect b="15223"/>
+                    <a:stretch/>
+                  </pic:blipFill>
+                  <pic:spPr bwMode="auto">
+                    <a:xfrm>
+                      <a:off x="0" y="0"/>
+                      <a:ext cx="4572000" cy="1305394"/>
+                    </a:xfrm>
+                    <a:prstGeom prst="rect">
+                      <a:avLst/>
+                    </a:prstGeom>
+                    <a:ln>
+                      <a:noFill/>
+                    </a:ln>
+                    <a:extLst>
+                      <a:ext uri="{53640926-AAD7-44D8-BBD7-CCE9431645EC}">
+                        <a14:shadowObscured xmlns:a14="http://schemas.microsoft.com/office/drawing/2010/main"/>
+                      </a:ext>
+                    </a:extLst>
+                  </pic:spPr>
+                </pic:pic>
+              </a:graphicData>
+            </a:graphic>
+          </wp:inline>
+        </w:drawing>
+      </w:r>
+    </w:p>
+    <w:p>
+      <w:pPr>
+        <w:numPr>
+          <w:ilvl w:val="0"/>
+          <w:numId w:val="18"/>
+        </w:numPr>
+      </w:pPr>
+      <w:r>
+        <w:t xml:space="preserve">To make changes to this repository, navigate the Command Prompt into the repository by typing </w:t>
+      </w:r>
+      <w:r>
+        <w:rPr>
+          <w:shd w:val="clear" w:color="auto" w:fill="D9D9D9" w:themeFill="background1" w:themeFillShade="D9"/>
+        </w:rPr>
+        <w:t xml:space="preserve">cd </w:t>
+      </w:r>
+      <w:r>
+        <w:rPr>
+          <w:shd w:val="clear" w:color="auto" w:fill="D9D9D9" w:themeFill="background1" w:themeFillShade="D9"/>
+        </w:rPr>
+        <w:t>[repository_name]</w:t>
+      </w:r>
+      <w:r>
+        <w:t>, replacing</w:t>
+      </w:r>
+      <w:r>
+        <w:t xml:space="preserve"> </w:t>
+      </w:r>
+      <w:r>
+        <w:t>{repository_name]</w:t>
+      </w:r>
+      <w:r>
+        <w:t xml:space="preserve"> </w:t>
+      </w:r>
+      <w:r>
+        <w:t xml:space="preserve">with </w:t>
+      </w:r>
+      <w:r>
+        <w:t>the repository</w:t>
+      </w:r>
+      <w:r>
+        <w:t xml:space="preserve"> name</w:t>
+      </w:r>
+      <w:r>
+        <w:t xml:space="preserve"> on GitHub. The file path will now display the path of the repository.</w:t>
+      </w:r>
+    </w:p>
+    <w:p>
+      <w:pPr>
+        <w:jc w:val="center"/>
+      </w:pPr>
+      <w:r>
+        <w:drawing>
+          <wp:inline distT="0" distB="0" distL="0" distR="0" wp14:anchorId="537073BF" wp14:editId="1C153C55">
+            <wp:extent cx="4569100" cy="762000"/>
+            <wp:effectExtent l="0" t="0" r="3175" b="0"/>
+            <wp:docPr id="25" name="Picture 25"/>
+            <wp:cNvGraphicFramePr>
+              <a:graphicFrameLocks xmlns:a="http://schemas.openxmlformats.org/drawingml/2006/main" noChangeAspect="1"/>
+            </wp:cNvGraphicFramePr>
+            <a:graphic xmlns:a="http://schemas.openxmlformats.org/drawingml/2006/main">
+              <a:graphicData uri="http://schemas.openxmlformats.org/drawingml/2006/picture">
+                <pic:pic xmlns:pic="http://schemas.openxmlformats.org/drawingml/2006/picture">
+                  <pic:nvPicPr>
+                    <pic:cNvPr id="1" name=""/>
+                    <pic:cNvPicPr/>
+                  </pic:nvPicPr>
+                  <pic:blipFill rotWithShape="1">
+                    <a:blip r:embed="rId19"/>
+                    <a:srcRect b="17469"/>
+                    <a:stretch/>
+                  </pic:blipFill>
+                  <pic:spPr bwMode="auto">
+                    <a:xfrm>
+                      <a:off x="0" y="0"/>
+                      <a:ext cx="4572000" cy="762484"/>
+                    </a:xfrm>
+                    <a:prstGeom prst="rect">
+                      <a:avLst/>
+                    </a:prstGeom>
+                    <a:ln>
+                      <a:noFill/>
+                    </a:ln>
+                    <a:extLst>
+                      <a:ext uri="{53640926-AAD7-44D8-BBD7-CCE9431645EC}">
+                        <a14:shadowObscured xmlns:a14="http://schemas.microsoft.com/office/drawing/2010/main"/>
+                      </a:ext>
+                    </a:extLst>
+                  </pic:spPr>
+                </pic:pic>
+              </a:graphicData>
+            </a:graphic>
+          </wp:inline>
+        </w:drawing>
+      </w:r>
+    </w:p>
+    <w:p>
+      <w:pPr>
+        <w:rPr>
+          <w:rFonts w:cstheme="majorHAnsi"/>
+        </w:rPr>
+      </w:pPr>
+      <w:bookmarkStart w:id="6" w:name="_Setting_your_GitHub"/>
+      <w:bookmarkEnd w:id="6"/>
+    </w:p>
+    <w:p>
+      <w:pPr>
+        <w:pStyle w:val="Heading2"/>
+      </w:pPr>
+      <w:bookmarkStart w:id="7" w:name="_Toc479526897"/>
+      <w:r>
+        <w:t>I</w:t>
+      </w:r>
+      <w:r>
+        <w:t>nstruction 3</w:t>
+      </w:r>
+      <w:r>
+        <w:t>: Modifying the Repository</w:t>
+      </w:r>
+      <w:bookmarkEnd w:id="7"/>
+    </w:p>
+    <w:p>
+      <w:r>
+        <w:t>Some text goes here.</w:t>
+      </w:r>
+    </w:p>
+    <w:p/>
+    <w:p>
+      <w:pPr>
         <w:pStyle w:val="Heading3"/>
       </w:pPr>
-      <w:bookmarkStart w:id="4" w:name="_Toc479510654"/>
-      <w:r>
-        <w:t xml:space="preserve">Setting your </w:t>
-      </w:r>
-      <w:r>
-        <w:t>GitHub</w:t>
-      </w:r>
-      <w:r>
-        <w:t xml:space="preserve"> account</w:t>
+      <w:bookmarkStart w:id="8" w:name="_Toc479526898"/>
+      <w:r>
+        <w:t>Setting your GitHub Account</w:t>
       </w:r>
       <w:r>
         <w:t xml:space="preserve"> to </w:t>
       </w:r>
       <w:r>
-        <w:t xml:space="preserve">the </w:t>
-      </w:r>
-      <w:r>
-        <w:t>repository</w:t>
-      </w:r>
-      <w:bookmarkEnd w:id="4"/>
+        <w:t>the R</w:t>
+      </w:r>
+      <w:r>
+        <w:t>epository</w:t>
+      </w:r>
+      <w:bookmarkEnd w:id="8"/>
     </w:p>
     <w:p>
       <w:pPr>
@@ -1208,13 +2587,7 @@
         <w:rPr>
           <w:rFonts w:cstheme="majorHAnsi"/>
         </w:rPr>
-        <w:t xml:space="preserve"> Without this, you would not be able to c</w:t>
-      </w:r>
-      <w:r>
-        <w:rPr>
-          <w:rFonts w:cstheme="majorHAnsi"/>
-        </w:rPr>
-        <w:t>ontribute to certain repository.</w:t>
+        <w:t xml:space="preserve"> Without this, you would not be able to contribute to certain repository.</w:t>
       </w:r>
     </w:p>
     <w:p>
@@ -1234,13 +2607,8 @@
         <w:ind w:left="270" w:hanging="270"/>
       </w:pPr>
       <w:r>
-        <w:t>Go to the root</w:t>
-      </w:r>
-      <w:r>
-        <w:t xml:space="preserve"> folder</w:t>
-      </w:r>
-      <w:r>
-        <w:t xml:space="preserve"> of the repository and </w:t>
+        <w:lastRenderedPageBreak/>
+        <w:t xml:space="preserve">Go to the root folder of the repository and </w:t>
       </w:r>
       <w:r>
         <w:rPr>
@@ -1277,9 +2645,8 @@
         <w:rPr>
           <w:noProof/>
         </w:rPr>
-        <w:lastRenderedPageBreak/>
         <w:drawing>
-          <wp:inline distT="0" distB="0" distL="0" distR="0" wp14:anchorId="344A807D" wp14:editId="6260A3A8">
+          <wp:inline distT="0" distB="0" distL="0" distR="0" wp14:anchorId="7BAEA806" wp14:editId="7670EDEE">
             <wp:extent cx="4570993" cy="1249680"/>
             <wp:effectExtent l="0" t="0" r="1270" b="7620"/>
             <wp:docPr id="4" name="Picture 4"/>
@@ -1294,7 +2661,7 @@
                     <pic:cNvPicPr/>
                   </pic:nvPicPr>
                   <pic:blipFill rotWithShape="1">
-                    <a:blip r:embed="rId10"/>
+                    <a:blip r:embed="rId20"/>
                     <a:srcRect b="43610"/>
                     <a:stretch/>
                   </pic:blipFill>
@@ -1327,43 +2694,87 @@
         <w:pStyle w:val="ListParagraph"/>
       </w:pPr>
       <w:r>
-        <w:t>If none exist, type in</w:t>
-      </w:r>
-      <w:r>
+        <w:t xml:space="preserve">If none exist, type in </w:t>
+      </w:r>
+      <w:r>
+        <w:rPr>
+          <w:shd w:val="clear" w:color="auto" w:fill="D9D9D9" w:themeFill="background1" w:themeFillShade="D9"/>
+        </w:rPr>
+        <w:t>git config user.name “</w:t>
+      </w:r>
+      <w:proofErr w:type="spellStart"/>
+      <w:r>
+        <w:rPr>
+          <w:shd w:val="clear" w:color="auto" w:fill="D9D9D9" w:themeFill="background1" w:themeFillShade="D9"/>
+        </w:rPr>
+        <w:t>Firstname</w:t>
+      </w:r>
+      <w:proofErr w:type="spellEnd"/>
+      <w:r>
+        <w:rPr>
+          <w:shd w:val="clear" w:color="auto" w:fill="D9D9D9" w:themeFill="background1" w:themeFillShade="D9"/>
+        </w:rPr>
         <w:t xml:space="preserve"> </w:t>
       </w:r>
+      <w:proofErr w:type="spellStart"/>
       <w:r>
         <w:rPr>
           <w:shd w:val="clear" w:color="auto" w:fill="D9D9D9" w:themeFill="background1" w:themeFillShade="D9"/>
         </w:rPr>
-        <w:t>git config user.name “Firstname Lastname”</w:t>
-      </w:r>
-      <w:r>
+        <w:t>Lastname</w:t>
+      </w:r>
+      <w:proofErr w:type="spellEnd"/>
+      <w:r>
+        <w:rPr>
+          <w:shd w:val="clear" w:color="auto" w:fill="D9D9D9" w:themeFill="background1" w:themeFillShade="D9"/>
+        </w:rPr>
+        <w:t>”</w:t>
+      </w:r>
+      <w:r>
+        <w:t xml:space="preserve"> to set the </w:t>
+      </w:r>
+      <w:r>
+        <w:t>Collaborator</w:t>
+      </w:r>
+      <w:r>
+        <w:t xml:space="preserve">’s name or </w:t>
+      </w:r>
+      <w:r>
+        <w:rPr>
+          <w:shd w:val="clear" w:color="auto" w:fill="D9D9D9" w:themeFill="background1" w:themeFillShade="D9"/>
+        </w:rPr>
+        <w:t>git config --global user.name “</w:t>
+      </w:r>
+      <w:proofErr w:type="spellStart"/>
+      <w:r>
+        <w:rPr>
+          <w:shd w:val="clear" w:color="auto" w:fill="D9D9D9" w:themeFill="background1" w:themeFillShade="D9"/>
+        </w:rPr>
+        <w:t>Firstname</w:t>
+      </w:r>
+      <w:proofErr w:type="spellEnd"/>
+      <w:r>
+        <w:rPr>
+          <w:shd w:val="clear" w:color="auto" w:fill="D9D9D9" w:themeFill="background1" w:themeFillShade="D9"/>
+        </w:rPr>
         <w:t xml:space="preserve"> </w:t>
       </w:r>
-      <w:r>
-        <w:t xml:space="preserve">to set the contributor’s name </w:t>
-      </w:r>
-      <w:r>
-        <w:t xml:space="preserve">or </w:t>
-      </w:r>
+      <w:proofErr w:type="spellStart"/>
       <w:r>
         <w:rPr>
           <w:shd w:val="clear" w:color="auto" w:fill="D9D9D9" w:themeFill="background1" w:themeFillShade="D9"/>
         </w:rPr>
-        <w:t>git config --global user.name “Firstname LastName”</w:t>
-      </w:r>
-      <w:r>
-        <w:t xml:space="preserve"> to set it for all </w:t>
-      </w:r>
-      <w:r>
-        <w:t xml:space="preserve">and future </w:t>
-      </w:r>
-      <w:r>
-        <w:t>repositories</w:t>
-      </w:r>
-      <w:r>
-        <w:t>.</w:t>
+        <w:t>LastName</w:t>
+      </w:r>
+      <w:proofErr w:type="spellEnd"/>
+      <w:r>
+        <w:rPr>
+          <w:shd w:val="clear" w:color="auto" w:fill="D9D9D9" w:themeFill="background1" w:themeFillShade="D9"/>
+        </w:rPr>
+        <w:t>”</w:t>
+      </w:r>
+      <w:r>
+        <w:t xml:space="preserve"> to set it for all and future repositories.</w:t>
       </w:r>
     </w:p>
     <w:p>
@@ -1377,16 +2788,18 @@
         <w:rPr>
           <w:shd w:val="clear" w:color="auto" w:fill="D9D9D9" w:themeFill="background1" w:themeFillShade="D9"/>
         </w:rPr>
-        <w:t>git config user.email</w:t>
-      </w:r>
-      <w:r>
-        <w:t xml:space="preserve"> to see the current </w:t>
-      </w:r>
-      <w:r>
-        <w:t>GitHub</w:t>
-      </w:r>
-      <w:r>
-        <w:t xml:space="preserve"> account set for the repository.</w:t>
+        <w:t xml:space="preserve">git config </w:t>
+      </w:r>
+      <w:proofErr w:type="spellStart"/>
+      <w:r>
+        <w:rPr>
+          <w:shd w:val="clear" w:color="auto" w:fill="D9D9D9" w:themeFill="background1" w:themeFillShade="D9"/>
+        </w:rPr>
+        <w:t>user.email</w:t>
+      </w:r>
+      <w:proofErr w:type="spellEnd"/>
+      <w:r>
+        <w:t xml:space="preserve"> to see the current GitHub account set for the repository.</w:t>
       </w:r>
     </w:p>
     <w:p>
@@ -1398,7 +2811,7 @@
           <w:noProof/>
         </w:rPr>
         <w:drawing>
-          <wp:inline distT="0" distB="0" distL="0" distR="0" wp14:anchorId="1D9643B4" wp14:editId="0B30F8B2">
+          <wp:inline distT="0" distB="0" distL="0" distR="0" wp14:anchorId="6564B81F" wp14:editId="63F8766B">
             <wp:extent cx="4572000" cy="1283678"/>
             <wp:effectExtent l="0" t="0" r="0" b="0"/>
             <wp:docPr id="1" name="Picture 1"/>
@@ -1413,7 +2826,7 @@
                     <pic:cNvPicPr/>
                   </pic:nvPicPr>
                   <pic:blipFill rotWithShape="1">
-                    <a:blip r:embed="rId11"/>
+                    <a:blip r:embed="rId21"/>
                     <a:srcRect b="42089"/>
                     <a:stretch/>
                   </pic:blipFill>
@@ -1452,89 +2865,79 @@
         <w:rPr>
           <w:shd w:val="clear" w:color="auto" w:fill="D9D9D9" w:themeFill="background1" w:themeFillShade="D9"/>
         </w:rPr>
-        <w:t>git config user.email “email”</w:t>
-      </w:r>
-      <w:r>
-        <w:t xml:space="preserve"> to set the contributor’s </w:t>
-      </w:r>
-      <w:r>
-        <w:t>GitHub</w:t>
-      </w:r>
-      <w:r>
-        <w:t xml:space="preserve"> account </w:t>
-      </w:r>
-      <w:r>
-        <w:t xml:space="preserve">or </w:t>
-      </w:r>
+        <w:t xml:space="preserve">git config </w:t>
+      </w:r>
+      <w:proofErr w:type="spellStart"/>
       <w:r>
         <w:rPr>
           <w:shd w:val="clear" w:color="auto" w:fill="D9D9D9" w:themeFill="background1" w:themeFillShade="D9"/>
         </w:rPr>
+        <w:t>user.email</w:t>
+      </w:r>
+      <w:proofErr w:type="spellEnd"/>
+      <w:r>
+        <w:rPr>
+          <w:shd w:val="clear" w:color="auto" w:fill="D9D9D9" w:themeFill="background1" w:themeFillShade="D9"/>
+        </w:rPr>
+        <w:t xml:space="preserve"> “email”</w:t>
+      </w:r>
+      <w:r>
+        <w:t xml:space="preserve"> to set the </w:t>
+      </w:r>
+      <w:r>
+        <w:t>Collaborator</w:t>
+      </w:r>
+      <w:r>
+        <w:t xml:space="preserve">’s GitHub account or </w:t>
+      </w:r>
+      <w:r>
+        <w:rPr>
+          <w:shd w:val="clear" w:color="auto" w:fill="D9D9D9" w:themeFill="background1" w:themeFillShade="D9"/>
+        </w:rPr>
         <w:t xml:space="preserve">git config --global </w:t>
       </w:r>
+      <w:proofErr w:type="spellStart"/>
       <w:r>
         <w:rPr>
           <w:shd w:val="clear" w:color="auto" w:fill="D9D9D9" w:themeFill="background1" w:themeFillShade="D9"/>
         </w:rPr>
         <w:t>user.email</w:t>
       </w:r>
+      <w:proofErr w:type="spellEnd"/>
       <w:r>
         <w:rPr>
           <w:shd w:val="clear" w:color="auto" w:fill="D9D9D9" w:themeFill="background1" w:themeFillShade="D9"/>
         </w:rPr>
-        <w:t xml:space="preserve"> “</w:t>
-      </w:r>
-      <w:r>
-        <w:rPr>
-          <w:shd w:val="clear" w:color="auto" w:fill="D9D9D9" w:themeFill="background1" w:themeFillShade="D9"/>
-        </w:rPr>
-        <w:t>email</w:t>
-      </w:r>
-      <w:r>
-        <w:rPr>
-          <w:shd w:val="clear" w:color="auto" w:fill="D9D9D9" w:themeFill="background1" w:themeFillShade="D9"/>
-        </w:rPr>
-        <w:t>”</w:t>
-      </w:r>
-      <w:r>
-        <w:t xml:space="preserve"> to set it for all and future repositories</w:t>
-      </w:r>
-      <w:r>
-        <w:t>.</w:t>
-      </w:r>
-    </w:p>
-    <w:p>
-      <w:pPr>
-        <w:rPr>
-          <w:rFonts w:cstheme="majorHAnsi"/>
-        </w:rPr>
-      </w:pPr>
-    </w:p>
-    <w:p>
-      <w:pPr>
-        <w:pStyle w:val="Heading2"/>
-      </w:pPr>
-      <w:bookmarkStart w:id="5" w:name="_Toc479510655"/>
-      <w:r>
-        <w:t>Instruction 2: Modifying the Repository</w:t>
-      </w:r>
-      <w:bookmarkEnd w:id="5"/>
-    </w:p>
+        <w:t xml:space="preserve"> “email”</w:t>
+      </w:r>
+      <w:r>
+        <w:t xml:space="preserve"> to set it for all and future repositories.</w:t>
+      </w:r>
+    </w:p>
+    <w:p/>
     <w:p>
       <w:pPr>
         <w:pStyle w:val="Heading3"/>
       </w:pPr>
-      <w:bookmarkStart w:id="6" w:name="_Toc479510656"/>
+      <w:bookmarkStart w:id="9" w:name="_Adding,_Updating,_and"/>
+      <w:bookmarkStart w:id="10" w:name="_Toc479526899"/>
+      <w:bookmarkEnd w:id="9"/>
       <w:r>
         <w:t>Adding, Upd</w:t>
       </w:r>
       <w:r>
-        <w:t>ating, and Removing files from R</w:t>
+        <w:t xml:space="preserve">ating, and Removing </w:t>
+      </w:r>
+      <w:r>
+        <w:t>F</w:t>
+      </w:r>
+      <w:r>
+        <w:t>iles from R</w:t>
       </w:r>
       <w:r>
         <w:t>epository</w:t>
       </w:r>
-      <w:bookmarkEnd w:id="6"/>
+      <w:bookmarkEnd w:id="10"/>
     </w:p>
     <w:p>
       <w:pPr>
@@ -1646,7 +3049,7 @@
                     <pic:cNvPicPr/>
                   </pic:nvPicPr>
                   <pic:blipFill>
-                    <a:blip r:embed="rId12"/>
+                    <a:blip r:embed="rId22"/>
                     <a:stretch>
                       <a:fillRect/>
                     </a:stretch>
@@ -1723,7 +3126,7 @@
                     <pic:cNvPicPr/>
                   </pic:nvPicPr>
                   <pic:blipFill rotWithShape="1">
-                    <a:blip r:embed="rId13"/>
+                    <a:blip r:embed="rId23"/>
                     <a:srcRect t="74613"/>
                     <a:stretch/>
                   </pic:blipFill>
@@ -1828,7 +3231,7 @@
                     <pic:cNvPicPr/>
                   </pic:nvPicPr>
                   <pic:blipFill rotWithShape="1">
-                    <a:blip r:embed="rId14"/>
+                    <a:blip r:embed="rId24"/>
                     <a:srcRect b="39828"/>
                     <a:stretch/>
                   </pic:blipFill>
@@ -1903,7 +3306,7 @@
                     <pic:cNvPicPr/>
                   </pic:nvPicPr>
                   <pic:blipFill rotWithShape="1">
-                    <a:blip r:embed="rId15"/>
+                    <a:blip r:embed="rId25"/>
                     <a:srcRect b="32264"/>
                     <a:stretch/>
                   </pic:blipFill>
@@ -1934,24 +3337,284 @@
     <w:p/>
     <w:p>
       <w:pPr>
+        <w:pStyle w:val="Heading3"/>
+      </w:pPr>
+      <w:bookmarkStart w:id="11" w:name="_Toc479526900"/>
+      <w:r>
+        <w:lastRenderedPageBreak/>
+        <w:t>Update from</w:t>
+      </w:r>
+      <w:r>
+        <w:t xml:space="preserve"> the </w:t>
+      </w:r>
+      <w:r>
+        <w:t xml:space="preserve">Online </w:t>
+      </w:r>
+      <w:r>
+        <w:t>Repository</w:t>
+      </w:r>
+      <w:bookmarkEnd w:id="11"/>
+    </w:p>
+    <w:p>
+      <w:r>
+        <w:t>When there are many collaborators part of a rep</w:t>
+      </w:r>
+      <w:r>
+        <w:t>ository, it is important to update the local repository first to have all the files updated, follow by pushing your modified files to the online repository.</w:t>
+      </w:r>
+    </w:p>
+    <w:p/>
+    <w:p>
+      <w:pPr>
+        <w:pStyle w:val="ListParagraph"/>
+        <w:numPr>
+          <w:ilvl w:val="0"/>
+          <w:numId w:val="19"/>
+        </w:numPr>
+        <w:ind w:left="288" w:hanging="288"/>
+      </w:pPr>
+      <w:r>
+        <w:t xml:space="preserve">Type git status to check to see if you have any files modified. </w:t>
+      </w:r>
+    </w:p>
+    <w:p>
+      <w:pPr>
+        <w:pStyle w:val="ListParagraph"/>
+        <w:numPr>
+          <w:ilvl w:val="0"/>
+          <w:numId w:val="19"/>
+        </w:numPr>
+        <w:ind w:left="288" w:hanging="288"/>
+      </w:pPr>
+      <w:r>
+        <w:t xml:space="preserve">Type git </w:t>
+      </w:r>
+      <w:r>
+        <w:t>fetch to update y</w:t>
+      </w:r>
+      <w:bookmarkStart w:id="12" w:name="_GoBack"/>
+      <w:bookmarkEnd w:id="12"/>
+    </w:p>
+    <w:p>
+      <w:pPr>
+        <w:pStyle w:val="ListParagraph"/>
+        <w:numPr>
+          <w:ilvl w:val="0"/>
+          <w:numId w:val="19"/>
+        </w:numPr>
+        <w:ind w:left="288" w:hanging="288"/>
+      </w:pPr>
+    </w:p>
+    <w:p/>
+    <w:p>
+      <w:pPr>
         <w:pStyle w:val="Heading2"/>
       </w:pPr>
-      <w:bookmarkStart w:id="7" w:name="_Toc479510657"/>
+      <w:bookmarkStart w:id="13" w:name="_Toc479526901"/>
+      <w:r>
+        <w:t>Instruction 4</w:t>
+      </w:r>
+      <w:r>
+        <w:t>: Including Collaborators to the Repository</w:t>
+      </w:r>
+      <w:bookmarkEnd w:id="13"/>
+    </w:p>
+    <w:p>
+      <w:r>
+        <w:t xml:space="preserve">A repository can have other collaborators making changes. </w:t>
+      </w:r>
+      <w:r>
+        <w:t xml:space="preserve">This instruction will go over </w:t>
+      </w:r>
+      <w:r>
+        <w:t xml:space="preserve">adding and </w:t>
+      </w:r>
+      <w:r>
+        <w:t>allowing collaborators to make changes to the online repository.</w:t>
+      </w:r>
+    </w:p>
+    <w:p/>
+    <w:p>
+      <w:pPr>
+        <w:pStyle w:val="Heading3"/>
+      </w:pPr>
+      <w:bookmarkStart w:id="14" w:name="_Toc479526902"/>
+      <w:r>
+        <w:t>Inviting Collaborators</w:t>
+      </w:r>
+      <w:bookmarkEnd w:id="14"/>
+    </w:p>
+    <w:p>
+      <w:pPr>
+        <w:numPr>
+          <w:ilvl w:val="0"/>
+          <w:numId w:val="20"/>
+        </w:numPr>
+      </w:pPr>
+      <w:r>
+        <w:t>Navigate to the collaborators panel of the GitHub repository by clicking the ‘Settings’ tab at the top of the page, then clicking on the ‘collaborators’ tab to the left side of the screen.</w:t>
+      </w:r>
+      <w:r>
+        <w:t xml:space="preserve"> </w:t>
+      </w:r>
+      <w:r>
+        <w:t>On this screen, type in the GitHub username of the person that will edit the repository, and select them from the dropdown box</w:t>
+      </w:r>
+      <w:r>
+        <w:t xml:space="preserve"> that appears</w:t>
+      </w:r>
+      <w:r>
+        <w:t xml:space="preserve"> </w:t>
+      </w:r>
+      <w:r>
+        <w:t xml:space="preserve">beneath the search box </w:t>
+      </w:r>
+      <w:r>
+        <w:t>before clicking the ‘Add collaborator’ button.</w:t>
+      </w:r>
+    </w:p>
+    <w:p>
+      <w:pPr>
+        <w:jc w:val="center"/>
+      </w:pPr>
+      <w:r>
+        <w:drawing>
+          <wp:inline distT="0" distB="0" distL="0" distR="0" wp14:anchorId="01A7F6CE" wp14:editId="23B3E5D3">
+            <wp:extent cx="4572000" cy="1451219"/>
+            <wp:effectExtent l="0" t="0" r="0" b="0"/>
+            <wp:docPr id="28" name="Picture 28"/>
+            <wp:cNvGraphicFramePr>
+              <a:graphicFrameLocks xmlns:a="http://schemas.openxmlformats.org/drawingml/2006/main" noChangeAspect="1"/>
+            </wp:cNvGraphicFramePr>
+            <a:graphic xmlns:a="http://schemas.openxmlformats.org/drawingml/2006/main">
+              <a:graphicData uri="http://schemas.openxmlformats.org/drawingml/2006/picture">
+                <pic:pic xmlns:pic="http://schemas.openxmlformats.org/drawingml/2006/picture">
+                  <pic:nvPicPr>
+                    <pic:cNvPr id="1" name=""/>
+                    <pic:cNvPicPr/>
+                  </pic:nvPicPr>
+                  <pic:blipFill>
+                    <a:blip r:embed="rId26"/>
+                    <a:stretch>
+                      <a:fillRect/>
+                    </a:stretch>
+                  </pic:blipFill>
+                  <pic:spPr>
+                    <a:xfrm>
+                      <a:off x="0" y="0"/>
+                      <a:ext cx="4572000" cy="1451219"/>
+                    </a:xfrm>
+                    <a:prstGeom prst="rect">
+                      <a:avLst/>
+                    </a:prstGeom>
+                  </pic:spPr>
+                </pic:pic>
+              </a:graphicData>
+            </a:graphic>
+          </wp:inline>
+        </w:drawing>
+      </w:r>
+    </w:p>
+    <w:p>
+      <w:pPr>
+        <w:numPr>
+          <w:ilvl w:val="0"/>
+          <w:numId w:val="20"/>
+        </w:numPr>
+      </w:pPr>
+      <w:r>
+        <w:t>The person who was invited to the repository should receive an email which will allow them to accept the invitation and become a collaborator in the repository.</w:t>
+      </w:r>
+    </w:p>
+    <w:p>
+      <w:pPr>
+        <w:jc w:val="center"/>
+      </w:pPr>
       <w:r>
         <w:lastRenderedPageBreak/>
-        <w:t>Instruction 3: Including Collaborators to the Repository</w:t>
-      </w:r>
-      <w:bookmarkEnd w:id="7"/>
-    </w:p>
-    <w:p>
-      <w:pPr>
-        <w:pStyle w:val="Heading3"/>
-      </w:pPr>
+        <w:drawing>
+          <wp:inline distT="0" distB="0" distL="0" distR="0" wp14:anchorId="478490D7" wp14:editId="43B56E7F">
+            <wp:extent cx="2743200" cy="2111284"/>
+            <wp:effectExtent l="0" t="0" r="0" b="3810"/>
+            <wp:docPr id="27" name="Picture 27"/>
+            <wp:cNvGraphicFramePr>
+              <a:graphicFrameLocks xmlns:a="http://schemas.openxmlformats.org/drawingml/2006/main" noChangeAspect="1"/>
+            </wp:cNvGraphicFramePr>
+            <a:graphic xmlns:a="http://schemas.openxmlformats.org/drawingml/2006/main">
+              <a:graphicData uri="http://schemas.openxmlformats.org/drawingml/2006/picture">
+                <pic:pic xmlns:pic="http://schemas.openxmlformats.org/drawingml/2006/picture">
+                  <pic:nvPicPr>
+                    <pic:cNvPr id="0" name="Picture 2"/>
+                    <pic:cNvPicPr>
+                      <a:picLocks noChangeAspect="1" noChangeArrowheads="1"/>
+                    </pic:cNvPicPr>
+                  </pic:nvPicPr>
+                  <pic:blipFill>
+                    <a:blip r:embed="rId27">
+                      <a:extLst>
+                        <a:ext uri="{28A0092B-C50C-407E-A947-70E740481C1C}">
+                          <a14:useLocalDpi xmlns:a14="http://schemas.microsoft.com/office/drawing/2010/main" val="0"/>
+                        </a:ext>
+                      </a:extLst>
+                    </a:blip>
+                    <a:srcRect/>
+                    <a:stretch>
+                      <a:fillRect/>
+                    </a:stretch>
+                  </pic:blipFill>
+                  <pic:spPr bwMode="auto">
+                    <a:xfrm>
+                      <a:off x="0" y="0"/>
+                      <a:ext cx="2743200" cy="2111284"/>
+                    </a:xfrm>
+                    <a:prstGeom prst="rect">
+                      <a:avLst/>
+                    </a:prstGeom>
+                    <a:noFill/>
+                  </pic:spPr>
+                </pic:pic>
+              </a:graphicData>
+            </a:graphic>
+          </wp:inline>
+        </w:drawing>
+      </w:r>
+    </w:p>
+    <w:p>
+      <w:pPr>
+        <w:numPr>
+          <w:ilvl w:val="0"/>
+          <w:numId w:val="20"/>
+        </w:numPr>
+      </w:pPr>
+      <w:r>
+        <w:t xml:space="preserve">The collaborator should now be authorized to make changes to the repository. However, the collaborator now will need to set up their own local repository. To do this, the collaborator will need to install Git and follow </w:t>
+      </w:r>
+      <w:hyperlink w:anchor="_Instruction_2:_Creating" w:history="1">
+        <w:r>
+          <w:rPr>
+            <w:rStyle w:val="Hyperlink"/>
+          </w:rPr>
+          <w:t>Instruction 2: Creating the local repository</w:t>
+        </w:r>
+      </w:hyperlink>
+      <w:r>
+        <w:t xml:space="preserve"> and </w:t>
+      </w:r>
+      <w:hyperlink w:anchor="_Instruction_3:_Modifying" w:history="1">
+        <w:r>
+          <w:rPr>
+            <w:rStyle w:val="Hyperlink"/>
+          </w:rPr>
+          <w:t>Instruction 3: Modifying the Repository</w:t>
+        </w:r>
+      </w:hyperlink>
+      <w:r>
+        <w:t xml:space="preserve"> in this instruction manual.</w:t>
+      </w:r>
     </w:p>
     <w:p/>
     <w:p>
       <w:pPr>
-        <w:spacing w:line="276" w:lineRule="auto"/>
         <w:rPr>
           <w:rFonts w:eastAsiaTheme="majorEastAsia" w:cstheme="majorBidi"/>
           <w:color w:val="2F5496" w:themeColor="accent1" w:themeShade="BF"/>
@@ -1967,12 +3630,12 @@
       <w:pPr>
         <w:pStyle w:val="Heading1"/>
       </w:pPr>
-      <w:bookmarkStart w:id="8" w:name="_Toc479510658"/>
+      <w:bookmarkStart w:id="15" w:name="_Toc479526903"/>
       <w:r>
         <w:lastRenderedPageBreak/>
         <w:t>Glossary</w:t>
       </w:r>
-      <w:bookmarkEnd w:id="8"/>
+      <w:bookmarkEnd w:id="15"/>
     </w:p>
     <w:p>
       <w:pPr>
@@ -2012,7 +3675,7 @@
         <w:ind w:left="1440" w:hanging="1440"/>
       </w:pPr>
       <w:r>
-        <w:t>Contributor</w:t>
+        <w:t>Collaborator</w:t>
       </w:r>
       <w:r>
         <w:tab/>
@@ -2101,9 +3764,6 @@
       </w:r>
     </w:p>
     <w:p>
-      <w:pPr>
-        <w:spacing w:line="276" w:lineRule="auto"/>
-      </w:pPr>
       <w:r>
         <w:br w:type="page"/>
       </w:r>
@@ -2112,26 +3772,882 @@
       <w:pPr>
         <w:pStyle w:val="Heading1"/>
       </w:pPr>
-      <w:bookmarkStart w:id="9" w:name="_Toc479510659"/>
+      <w:bookmarkStart w:id="16" w:name="_Toc479526904"/>
       <w:r>
         <w:lastRenderedPageBreak/>
         <w:t>Troubleshooting Guide</w:t>
       </w:r>
-      <w:bookmarkEnd w:id="9"/>
+      <w:bookmarkEnd w:id="16"/>
     </w:p>
     <w:p>
       <w:pPr>
         <w:pStyle w:val="Heading2"/>
       </w:pPr>
-      <w:r>
-        <w:t xml:space="preserve">I made a commit but was directed to a colourful </w:t>
-      </w:r>
-      <w:r>
-        <w:t>message editor.</w:t>
-      </w:r>
-      <w:bookmarkStart w:id="10" w:name="_GoBack"/>
-      <w:bookmarkEnd w:id="10"/>
-    </w:p>
+      <w:bookmarkStart w:id="17" w:name="_Toc479526905"/>
+      <w:r>
+        <w:t xml:space="preserve">I </w:t>
+      </w:r>
+      <w:r>
+        <w:t>M</w:t>
+      </w:r>
+      <w:r>
+        <w:t xml:space="preserve">ade a </w:t>
+      </w:r>
+      <w:r>
+        <w:t>C</w:t>
+      </w:r>
+      <w:r>
+        <w:t xml:space="preserve">ommit but was </w:t>
+      </w:r>
+      <w:r>
+        <w:t>D</w:t>
+      </w:r>
+      <w:r>
+        <w:t xml:space="preserve">irected to a </w:t>
+      </w:r>
+      <w:r>
+        <w:t>C</w:t>
+      </w:r>
+      <w:r>
+        <w:t xml:space="preserve">olourful </w:t>
+      </w:r>
+      <w:r>
+        <w:t>M</w:t>
+      </w:r>
+      <w:r>
+        <w:t xml:space="preserve">essage </w:t>
+      </w:r>
+      <w:r>
+        <w:t>E</w:t>
+      </w:r>
+      <w:r>
+        <w:t>ditor.</w:t>
+      </w:r>
+      <w:bookmarkEnd w:id="17"/>
+    </w:p>
+    <w:p>
+      <w:r>
+        <w:t xml:space="preserve">The easiest explanation of how you got here was that in the inputted command, </w:t>
+      </w:r>
+      <w:r>
+        <w:rPr>
+          <w:shd w:val="clear" w:color="auto" w:fill="D9D9D9" w:themeFill="background1" w:themeFillShade="D9"/>
+        </w:rPr>
+        <w:t>git commit</w:t>
+      </w:r>
+      <w:r>
+        <w:t xml:space="preserve"> was missing </w:t>
+      </w:r>
+    </w:p>
+    <w:p>
+      <w:r>
+        <w:rPr>
+          <w:shd w:val="clear" w:color="auto" w:fill="D9D9D9" w:themeFill="background1" w:themeFillShade="D9"/>
+        </w:rPr>
+        <w:t>-m</w:t>
+      </w:r>
+      <w:r>
+        <w:t>.</w:t>
+      </w:r>
+      <w:r>
+        <w:t xml:space="preserve"> </w:t>
+      </w:r>
+      <w:r>
+        <w:t xml:space="preserve">Git has a built-in VIM text editor. </w:t>
+      </w:r>
+      <w:r>
+        <w:t>VIM is an advance text editor commonly found on Linux-based operating systems.</w:t>
+      </w:r>
+    </w:p>
+    <w:p/>
+    <w:p>
+      <w:pPr>
+        <w:pStyle w:val="Heading3"/>
+      </w:pPr>
+      <w:bookmarkStart w:id="18" w:name="_Toc479526906"/>
+      <w:r>
+        <w:t>Exiting the Vim Text Editor</w:t>
+      </w:r>
+      <w:bookmarkEnd w:id="18"/>
+    </w:p>
+    <w:p>
+      <w:r>
+        <w:t xml:space="preserve">Because we do not want to use the VIM Text editor, it is best to undo the steps and return to the console to create a simple commit message. </w:t>
+      </w:r>
+    </w:p>
+    <w:p>
+      <w:pPr>
+        <w:jc w:val="center"/>
+      </w:pPr>
+      <w:r>
+        <w:rPr>
+          <w:noProof/>
+        </w:rPr>
+        <w:drawing>
+          <wp:inline distT="0" distB="0" distL="0" distR="0" wp14:anchorId="7A2C7B46" wp14:editId="671B34E6">
+            <wp:extent cx="4570993" cy="265430"/>
+            <wp:effectExtent l="0" t="0" r="1270" b="1270"/>
+            <wp:docPr id="12" name="Picture 12"/>
+            <wp:cNvGraphicFramePr>
+              <a:graphicFrameLocks xmlns:a="http://schemas.openxmlformats.org/drawingml/2006/main" noChangeAspect="1"/>
+            </wp:cNvGraphicFramePr>
+            <a:graphic xmlns:a="http://schemas.openxmlformats.org/drawingml/2006/main">
+              <a:graphicData uri="http://schemas.openxmlformats.org/drawingml/2006/picture">
+                <pic:pic xmlns:pic="http://schemas.openxmlformats.org/drawingml/2006/picture">
+                  <pic:nvPicPr>
+                    <pic:cNvPr id="1" name=""/>
+                    <pic:cNvPicPr/>
+                  </pic:nvPicPr>
+                  <pic:blipFill rotWithShape="1">
+                    <a:blip r:embed="rId28"/>
+                    <a:srcRect t="88023"/>
+                    <a:stretch/>
+                  </pic:blipFill>
+                  <pic:spPr bwMode="auto">
+                    <a:xfrm>
+                      <a:off x="0" y="0"/>
+                      <a:ext cx="4572000" cy="265488"/>
+                    </a:xfrm>
+                    <a:prstGeom prst="rect">
+                      <a:avLst/>
+                    </a:prstGeom>
+                    <a:ln>
+                      <a:noFill/>
+                    </a:ln>
+                    <a:extLst>
+                      <a:ext uri="{53640926-AAD7-44D8-BBD7-CCE9431645EC}">
+                        <a14:shadowObscured xmlns:a14="http://schemas.microsoft.com/office/drawing/2010/main"/>
+                      </a:ext>
+                    </a:extLst>
+                  </pic:spPr>
+                </pic:pic>
+              </a:graphicData>
+            </a:graphic>
+          </wp:inline>
+        </w:drawing>
+      </w:r>
+    </w:p>
+    <w:p>
+      <w:pPr>
+        <w:jc w:val="center"/>
+      </w:pPr>
+      <w:r>
+        <w:rPr>
+          <w:noProof/>
+        </w:rPr>
+        <w:drawing>
+          <wp:inline distT="0" distB="0" distL="0" distR="0" wp14:anchorId="3E0E7503" wp14:editId="5B802971">
+            <wp:extent cx="4572000" cy="2216638"/>
+            <wp:effectExtent l="0" t="0" r="0" b="0"/>
+            <wp:docPr id="14" name="Picture 14"/>
+            <wp:cNvGraphicFramePr>
+              <a:graphicFrameLocks xmlns:a="http://schemas.openxmlformats.org/drawingml/2006/main" noChangeAspect="1"/>
+            </wp:cNvGraphicFramePr>
+            <a:graphic xmlns:a="http://schemas.openxmlformats.org/drawingml/2006/main">
+              <a:graphicData uri="http://schemas.openxmlformats.org/drawingml/2006/picture">
+                <pic:pic xmlns:pic="http://schemas.openxmlformats.org/drawingml/2006/picture">
+                  <pic:nvPicPr>
+                    <pic:cNvPr id="1" name=""/>
+                    <pic:cNvPicPr/>
+                  </pic:nvPicPr>
+                  <pic:blipFill>
+                    <a:blip r:embed="rId29"/>
+                    <a:stretch>
+                      <a:fillRect/>
+                    </a:stretch>
+                  </pic:blipFill>
+                  <pic:spPr>
+                    <a:xfrm>
+                      <a:off x="0" y="0"/>
+                      <a:ext cx="4572000" cy="2216638"/>
+                    </a:xfrm>
+                    <a:prstGeom prst="rect">
+                      <a:avLst/>
+                    </a:prstGeom>
+                  </pic:spPr>
+                </pic:pic>
+              </a:graphicData>
+            </a:graphic>
+          </wp:inline>
+        </w:drawing>
+      </w:r>
+    </w:p>
+    <w:p>
+      <w:pPr>
+        <w:pStyle w:val="ListParagraph"/>
+        <w:numPr>
+          <w:ilvl w:val="0"/>
+          <w:numId w:val="14"/>
+        </w:numPr>
+        <w:ind w:left="288" w:hanging="288"/>
+      </w:pPr>
+      <w:r>
+        <w:t>Press an alphabet key to start the VIM text editor.</w:t>
+      </w:r>
+      <w:r>
+        <w:t xml:space="preserve"> A </w:t>
+      </w:r>
+      <w:r>
+        <w:rPr>
+          <w:shd w:val="clear" w:color="auto" w:fill="D9D9D9" w:themeFill="background1" w:themeFillShade="D9"/>
+        </w:rPr>
+        <w:t>-- INSERT --</w:t>
+      </w:r>
+      <w:r>
+        <w:t xml:space="preserve"> </w:t>
+      </w:r>
+      <w:r>
+        <w:t>will appear at the bottom of the console.</w:t>
+      </w:r>
+      <w:r>
+        <w:rPr>
+          <w:noProof/>
+        </w:rPr>
+        <w:t xml:space="preserve"> </w:t>
+      </w:r>
+    </w:p>
+    <w:p>
+      <w:pPr>
+        <w:jc w:val="center"/>
+      </w:pPr>
+      <w:r>
+        <w:rPr>
+          <w:noProof/>
+        </w:rPr>
+        <w:drawing>
+          <wp:inline distT="0" distB="0" distL="0" distR="0" wp14:anchorId="3BDFD3A6" wp14:editId="79700112">
+            <wp:extent cx="4572000" cy="2216638"/>
+            <wp:effectExtent l="0" t="0" r="0" b="0"/>
+            <wp:docPr id="15" name="Picture 15"/>
+            <wp:cNvGraphicFramePr>
+              <a:graphicFrameLocks xmlns:a="http://schemas.openxmlformats.org/drawingml/2006/main" noChangeAspect="1"/>
+            </wp:cNvGraphicFramePr>
+            <a:graphic xmlns:a="http://schemas.openxmlformats.org/drawingml/2006/main">
+              <a:graphicData uri="http://schemas.openxmlformats.org/drawingml/2006/picture">
+                <pic:pic xmlns:pic="http://schemas.openxmlformats.org/drawingml/2006/picture">
+                  <pic:nvPicPr>
+                    <pic:cNvPr id="1" name=""/>
+                    <pic:cNvPicPr/>
+                  </pic:nvPicPr>
+                  <pic:blipFill>
+                    <a:blip r:embed="rId30"/>
+                    <a:stretch>
+                      <a:fillRect/>
+                    </a:stretch>
+                  </pic:blipFill>
+                  <pic:spPr>
+                    <a:xfrm>
+                      <a:off x="0" y="0"/>
+                      <a:ext cx="4572000" cy="2216638"/>
+                    </a:xfrm>
+                    <a:prstGeom prst="rect">
+                      <a:avLst/>
+                    </a:prstGeom>
+                  </pic:spPr>
+                </pic:pic>
+              </a:graphicData>
+            </a:graphic>
+          </wp:inline>
+        </w:drawing>
+      </w:r>
+    </w:p>
+    <w:p>
+      <w:pPr>
+        <w:pStyle w:val="ListParagraph"/>
+        <w:numPr>
+          <w:ilvl w:val="0"/>
+          <w:numId w:val="14"/>
+        </w:numPr>
+        <w:ind w:left="288" w:hanging="288"/>
+      </w:pPr>
+      <w:r>
+        <w:lastRenderedPageBreak/>
+        <w:t xml:space="preserve">Press </w:t>
+      </w:r>
+      <w:r>
+        <w:rPr>
+          <w:shd w:val="clear" w:color="auto" w:fill="D9D9D9" w:themeFill="background1" w:themeFillShade="D9"/>
+        </w:rPr>
+        <w:t>ESC</w:t>
+      </w:r>
+      <w:r>
+        <w:t xml:space="preserve"> to </w:t>
+      </w:r>
+      <w:r>
+        <w:t xml:space="preserve">escape from the INSERT Mode then type </w:t>
+      </w:r>
+      <w:r>
+        <w:rPr>
+          <w:shd w:val="clear" w:color="auto" w:fill="D9D9D9" w:themeFill="background1" w:themeFillShade="D9"/>
+        </w:rPr>
+        <w:t>:exit</w:t>
+      </w:r>
+      <w:r>
+        <w:t xml:space="preserve"> and press enter to leave.</w:t>
+      </w:r>
+      <w:r>
+        <w:t xml:space="preserve"> It should say “Aborting commit due to empty commit message.” In the console.</w:t>
+      </w:r>
+    </w:p>
+    <w:p>
+      <w:pPr>
+        <w:jc w:val="center"/>
+      </w:pPr>
+      <w:r>
+        <w:rPr>
+          <w:noProof/>
+        </w:rPr>
+        <w:drawing>
+          <wp:inline distT="0" distB="0" distL="0" distR="0" wp14:anchorId="07A27889" wp14:editId="63CD8293">
+            <wp:extent cx="4572000" cy="2216638"/>
+            <wp:effectExtent l="0" t="0" r="0" b="0"/>
+            <wp:docPr id="16" name="Picture 16"/>
+            <wp:cNvGraphicFramePr>
+              <a:graphicFrameLocks xmlns:a="http://schemas.openxmlformats.org/drawingml/2006/main" noChangeAspect="1"/>
+            </wp:cNvGraphicFramePr>
+            <a:graphic xmlns:a="http://schemas.openxmlformats.org/drawingml/2006/main">
+              <a:graphicData uri="http://schemas.openxmlformats.org/drawingml/2006/picture">
+                <pic:pic xmlns:pic="http://schemas.openxmlformats.org/drawingml/2006/picture">
+                  <pic:nvPicPr>
+                    <pic:cNvPr id="1" name=""/>
+                    <pic:cNvPicPr/>
+                  </pic:nvPicPr>
+                  <pic:blipFill>
+                    <a:blip r:embed="rId31"/>
+                    <a:stretch>
+                      <a:fillRect/>
+                    </a:stretch>
+                  </pic:blipFill>
+                  <pic:spPr>
+                    <a:xfrm>
+                      <a:off x="0" y="0"/>
+                      <a:ext cx="4572000" cy="2216638"/>
+                    </a:xfrm>
+                    <a:prstGeom prst="rect">
+                      <a:avLst/>
+                    </a:prstGeom>
+                  </pic:spPr>
+                </pic:pic>
+              </a:graphicData>
+            </a:graphic>
+          </wp:inline>
+        </w:drawing>
+      </w:r>
+    </w:p>
+    <w:p>
+      <w:pPr>
+        <w:jc w:val="center"/>
+      </w:pPr>
+      <w:r>
+        <w:rPr>
+          <w:noProof/>
+        </w:rPr>
+        <w:drawing>
+          <wp:inline distT="0" distB="0" distL="0" distR="0" wp14:anchorId="18726D4C" wp14:editId="30A03BE6">
+            <wp:extent cx="4572000" cy="2216638"/>
+            <wp:effectExtent l="0" t="0" r="0" b="0"/>
+            <wp:docPr id="17" name="Picture 17"/>
+            <wp:cNvGraphicFramePr>
+              <a:graphicFrameLocks xmlns:a="http://schemas.openxmlformats.org/drawingml/2006/main" noChangeAspect="1"/>
+            </wp:cNvGraphicFramePr>
+            <a:graphic xmlns:a="http://schemas.openxmlformats.org/drawingml/2006/main">
+              <a:graphicData uri="http://schemas.openxmlformats.org/drawingml/2006/picture">
+                <pic:pic xmlns:pic="http://schemas.openxmlformats.org/drawingml/2006/picture">
+                  <pic:nvPicPr>
+                    <pic:cNvPr id="1" name=""/>
+                    <pic:cNvPicPr/>
+                  </pic:nvPicPr>
+                  <pic:blipFill>
+                    <a:blip r:embed="rId32"/>
+                    <a:stretch>
+                      <a:fillRect/>
+                    </a:stretch>
+                  </pic:blipFill>
+                  <pic:spPr>
+                    <a:xfrm>
+                      <a:off x="0" y="0"/>
+                      <a:ext cx="4572000" cy="2216638"/>
+                    </a:xfrm>
+                    <a:prstGeom prst="rect">
+                      <a:avLst/>
+                    </a:prstGeom>
+                  </pic:spPr>
+                </pic:pic>
+              </a:graphicData>
+            </a:graphic>
+          </wp:inline>
+        </w:drawing>
+      </w:r>
+    </w:p>
+    <w:p>
+      <w:pPr>
+        <w:pStyle w:val="ListParagraph"/>
+        <w:numPr>
+          <w:ilvl w:val="0"/>
+          <w:numId w:val="14"/>
+        </w:numPr>
+        <w:ind w:left="288" w:hanging="288"/>
+      </w:pPr>
+      <w:r>
+        <w:t xml:space="preserve">Type </w:t>
+      </w:r>
+      <w:r>
+        <w:rPr>
+          <w:shd w:val="clear" w:color="auto" w:fill="D9D9D9" w:themeFill="background1" w:themeFillShade="D9"/>
+        </w:rPr>
+        <w:t>git commit -m “</w:t>
+      </w:r>
+      <w:r>
+        <w:rPr>
+          <w:shd w:val="clear" w:color="auto" w:fill="D9D9D9" w:themeFill="background1" w:themeFillShade="D9"/>
+        </w:rPr>
+        <w:t>[comments]</w:t>
+      </w:r>
+      <w:r>
+        <w:rPr>
+          <w:shd w:val="clear" w:color="auto" w:fill="D9D9D9" w:themeFill="background1" w:themeFillShade="D9"/>
+        </w:rPr>
+        <w:t>”</w:t>
+      </w:r>
+      <w:r>
+        <w:t xml:space="preserve"> to re</w:t>
+      </w:r>
+      <w:r>
+        <w:t>do</w:t>
+      </w:r>
+      <w:r>
+        <w:t xml:space="preserve"> your commit</w:t>
+      </w:r>
+      <w:r>
+        <w:t>.</w:t>
+      </w:r>
+    </w:p>
+    <w:p/>
+    <w:p>
+      <w:pPr>
+        <w:pStyle w:val="Heading2"/>
+      </w:pPr>
+      <w:bookmarkStart w:id="19" w:name="_Toc479526907"/>
+      <w:r>
+        <w:t xml:space="preserve">I Cannot </w:t>
+      </w:r>
+      <w:r>
+        <w:t>Push my Files to the Online Repository</w:t>
+      </w:r>
+      <w:bookmarkEnd w:id="19"/>
+    </w:p>
+    <w:p>
+      <w:r>
+        <w:t xml:space="preserve">Usually users can’t push their files to the online repository because </w:t>
+      </w:r>
+    </w:p>
+    <w:p>
+      <w:pPr>
+        <w:pStyle w:val="ListParagraph"/>
+        <w:numPr>
+          <w:ilvl w:val="0"/>
+          <w:numId w:val="15"/>
+        </w:numPr>
+        <w:ind w:left="288" w:hanging="288"/>
+      </w:pPr>
+      <w:r>
+        <w:t xml:space="preserve">The </w:t>
+      </w:r>
+      <w:r>
+        <w:t xml:space="preserve">repository’s owner didn’t add the GitHub user to the </w:t>
+      </w:r>
+      <w:r>
+        <w:t>Collaborator</w:t>
+      </w:r>
+      <w:r>
+        <w:t xml:space="preserve"> list.</w:t>
+      </w:r>
+    </w:p>
+    <w:p>
+      <w:pPr>
+        <w:pStyle w:val="ListParagraph"/>
+        <w:numPr>
+          <w:ilvl w:val="0"/>
+          <w:numId w:val="15"/>
+        </w:numPr>
+        <w:ind w:left="288" w:hanging="288"/>
+      </w:pPr>
+      <w:r>
+        <w:t>The GitHub user forgot to set their GitHub email to their local repository.</w:t>
+      </w:r>
+    </w:p>
+    <w:p>
+      <w:pPr>
+        <w:pStyle w:val="ListParagraph"/>
+        <w:numPr>
+          <w:ilvl w:val="0"/>
+          <w:numId w:val="15"/>
+        </w:numPr>
+        <w:ind w:left="288" w:hanging="288"/>
+      </w:pPr>
+      <w:r>
+        <w:t>No files were added to the stage.</w:t>
+      </w:r>
+    </w:p>
+    <w:p>
+      <w:pPr>
+        <w:pStyle w:val="ListParagraph"/>
+        <w:numPr>
+          <w:ilvl w:val="0"/>
+          <w:numId w:val="15"/>
+        </w:numPr>
+        <w:ind w:left="288" w:hanging="288"/>
+      </w:pPr>
+      <w:r>
+        <w:t xml:space="preserve">No files were </w:t>
+      </w:r>
+      <w:r>
+        <w:t>committed</w:t>
+      </w:r>
+      <w:r>
+        <w:t xml:space="preserve"> in the stage.</w:t>
+      </w:r>
+    </w:p>
+    <w:p/>
+    <w:p>
+      <w:pPr>
+        <w:pStyle w:val="Heading3"/>
+      </w:pPr>
+      <w:bookmarkStart w:id="20" w:name="_Toc479526908"/>
+      <w:r>
+        <w:lastRenderedPageBreak/>
+        <w:t>Checking the Repository</w:t>
+      </w:r>
+      <w:bookmarkEnd w:id="20"/>
+    </w:p>
+    <w:p>
+      <w:pPr>
+        <w:pStyle w:val="ListParagraph"/>
+        <w:numPr>
+          <w:ilvl w:val="0"/>
+          <w:numId w:val="16"/>
+        </w:numPr>
+        <w:ind w:left="288" w:hanging="288"/>
+      </w:pPr>
+      <w:r>
+        <w:t>Ask the repository owner to add your GitHub account to their collaborator’s list.</w:t>
+      </w:r>
+      <w:r>
+        <w:t xml:space="preserve"> You should have received an email for the invite.</w:t>
+      </w:r>
+    </w:p>
+    <w:p>
+      <w:pPr>
+        <w:jc w:val="center"/>
+      </w:pPr>
+      <w:r>
+        <w:rPr>
+          <w:noProof/>
+        </w:rPr>
+        <w:drawing>
+          <wp:inline distT="0" distB="0" distL="0" distR="0">
+            <wp:extent cx="3200400" cy="2460491"/>
+            <wp:effectExtent l="0" t="0" r="0" b="0"/>
+            <wp:docPr id="20" name="Picture 20" descr="C:\Users\Tony\Desktop\Pasted image at 2017_04_09 03_53 PM.png"/>
+            <wp:cNvGraphicFramePr>
+              <a:graphicFrameLocks xmlns:a="http://schemas.openxmlformats.org/drawingml/2006/main" noChangeAspect="1"/>
+            </wp:cNvGraphicFramePr>
+            <a:graphic xmlns:a="http://schemas.openxmlformats.org/drawingml/2006/main">
+              <a:graphicData uri="http://schemas.openxmlformats.org/drawingml/2006/picture">
+                <pic:pic xmlns:pic="http://schemas.openxmlformats.org/drawingml/2006/picture">
+                  <pic:nvPicPr>
+                    <pic:cNvPr id="0" name="Picture 8" descr="C:\Users\Tony\Desktop\Pasted image at 2017_04_09 03_53 PM.png"/>
+                    <pic:cNvPicPr>
+                      <a:picLocks noChangeAspect="1" noChangeArrowheads="1"/>
+                    </pic:cNvPicPr>
+                  </pic:nvPicPr>
+                  <pic:blipFill rotWithShape="1">
+                    <a:blip r:embed="rId33">
+                      <a:extLst>
+                        <a:ext uri="{28A0092B-C50C-407E-A947-70E740481C1C}">
+                          <a14:useLocalDpi xmlns:a14="http://schemas.microsoft.com/office/drawing/2010/main" val="0"/>
+                        </a:ext>
+                      </a:extLst>
+                    </a:blip>
+                    <a:srcRect t="1730" b="40250"/>
+                    <a:stretch/>
+                  </pic:blipFill>
+                  <pic:spPr bwMode="auto">
+                    <a:xfrm>
+                      <a:off x="0" y="0"/>
+                      <a:ext cx="3200400" cy="2460491"/>
+                    </a:xfrm>
+                    <a:prstGeom prst="rect">
+                      <a:avLst/>
+                    </a:prstGeom>
+                    <a:noFill/>
+                    <a:ln>
+                      <a:noFill/>
+                    </a:ln>
+                    <a:extLst>
+                      <a:ext uri="{53640926-AAD7-44D8-BBD7-CCE9431645EC}">
+                        <a14:shadowObscured xmlns:a14="http://schemas.microsoft.com/office/drawing/2010/main"/>
+                      </a:ext>
+                    </a:extLst>
+                  </pic:spPr>
+                </pic:pic>
+              </a:graphicData>
+            </a:graphic>
+          </wp:inline>
+        </w:drawing>
+      </w:r>
+    </w:p>
+    <w:p>
+      <w:pPr>
+        <w:pStyle w:val="ListParagraph"/>
+        <w:numPr>
+          <w:ilvl w:val="0"/>
+          <w:numId w:val="16"/>
+        </w:numPr>
+        <w:ind w:left="288" w:hanging="288"/>
+      </w:pPr>
+      <w:r>
+        <w:t xml:space="preserve">Go to page 3 </w:t>
+      </w:r>
+      <w:hyperlink w:anchor="_Setting_your_GitHub" w:history="1">
+        <w:r>
+          <w:rPr>
+            <w:rStyle w:val="Hyperlink"/>
+          </w:rPr>
+          <w:t>Setting your GitHub account to the Repository</w:t>
+        </w:r>
+      </w:hyperlink>
+      <w:r>
+        <w:t xml:space="preserve"> to ensure the GitHub account being used to commit and push files is the accepted account.</w:t>
+      </w:r>
+    </w:p>
+    <w:p>
+      <w:pPr>
+        <w:pStyle w:val="ListParagraph"/>
+        <w:numPr>
+          <w:ilvl w:val="0"/>
+          <w:numId w:val="16"/>
+        </w:numPr>
+        <w:ind w:left="288" w:hanging="288"/>
+      </w:pPr>
+      <w:r>
+        <w:t xml:space="preserve">Got to page 4 </w:t>
+      </w:r>
+      <w:hyperlink w:anchor="_Adding,_Updating,_and" w:history="1">
+        <w:r>
+          <w:rPr>
+            <w:rStyle w:val="Hyperlink"/>
+          </w:rPr>
+          <w:t>Adding, Updating, and Removing File</w:t>
+        </w:r>
+        <w:r>
+          <w:rPr>
+            <w:rStyle w:val="Hyperlink"/>
+          </w:rPr>
+          <w:t>s</w:t>
+        </w:r>
+        <w:r>
+          <w:rPr>
+            <w:rStyle w:val="Hyperlink"/>
+          </w:rPr>
+          <w:t xml:space="preserve"> from Repository</w:t>
+        </w:r>
+      </w:hyperlink>
+      <w:r>
+        <w:t xml:space="preserve"> to push your files again.</w:t>
+      </w:r>
+    </w:p>
+    <w:p>
+      <w:pPr>
+        <w:pStyle w:val="ListParagraph"/>
+        <w:numPr>
+          <w:ilvl w:val="0"/>
+          <w:numId w:val="16"/>
+        </w:numPr>
+        <w:ind w:left="288" w:hanging="288"/>
+      </w:pPr>
+      <w:r>
+        <w:t xml:space="preserve">Upon </w:t>
+      </w:r>
+      <w:r>
+        <w:t xml:space="preserve">typing </w:t>
+      </w:r>
+      <w:r>
+        <w:rPr>
+          <w:shd w:val="clear" w:color="auto" w:fill="D9D9D9" w:themeFill="background1" w:themeFillShade="D9"/>
+        </w:rPr>
+        <w:t>git push</w:t>
+      </w:r>
+      <w:r>
+        <w:t xml:space="preserve"> in</w:t>
+      </w:r>
+      <w:r>
+        <w:t xml:space="preserve"> step 6 of </w:t>
+      </w:r>
+      <w:hyperlink w:anchor="_Adding,_Updating,_and" w:history="1">
+        <w:r>
+          <w:rPr>
+            <w:rStyle w:val="Hyperlink"/>
+          </w:rPr>
+          <w:t>Adding, Updating, and Removing Files from Repository</w:t>
+        </w:r>
+      </w:hyperlink>
+      <w:r>
+        <w:t xml:space="preserve">, </w:t>
+      </w:r>
+      <w:r>
+        <w:t>you may be prompted with a GitHub Login Window. Enter your username and password for your GitHub account to proceed and push the files.</w:t>
+      </w:r>
+    </w:p>
+    <w:p>
+      <w:pPr>
+        <w:jc w:val="center"/>
+      </w:pPr>
+      <w:r>
+        <w:rPr>
+          <w:noProof/>
+        </w:rPr>
+        <w:drawing>
+          <wp:inline distT="0" distB="0" distL="0" distR="0">
+            <wp:extent cx="2743200" cy="2786400"/>
+            <wp:effectExtent l="0" t="0" r="0" b="0"/>
+            <wp:docPr id="23" name="Picture 23" descr="C:\Users\Tony\Desktop\pasted_image_at_2017_04_09_04_24_pm.png"/>
+            <wp:cNvGraphicFramePr>
+              <a:graphicFrameLocks xmlns:a="http://schemas.openxmlformats.org/drawingml/2006/main" noChangeAspect="1"/>
+            </wp:cNvGraphicFramePr>
+            <a:graphic xmlns:a="http://schemas.openxmlformats.org/drawingml/2006/main">
+              <a:graphicData uri="http://schemas.openxmlformats.org/drawingml/2006/picture">
+                <pic:pic xmlns:pic="http://schemas.openxmlformats.org/drawingml/2006/picture">
+                  <pic:nvPicPr>
+                    <pic:cNvPr id="0" name="Picture 14" descr="C:\Users\Tony\Desktop\pasted_image_at_2017_04_09_04_24_pm.png"/>
+                    <pic:cNvPicPr>
+                      <a:picLocks noChangeAspect="1" noChangeArrowheads="1"/>
+                    </pic:cNvPicPr>
+                  </pic:nvPicPr>
+                  <pic:blipFill>
+                    <a:blip r:embed="rId34">
+                      <a:extLst>
+                        <a:ext uri="{28A0092B-C50C-407E-A947-70E740481C1C}">
+                          <a14:useLocalDpi xmlns:a14="http://schemas.microsoft.com/office/drawing/2010/main" val="0"/>
+                        </a:ext>
+                      </a:extLst>
+                    </a:blip>
+                    <a:srcRect/>
+                    <a:stretch>
+                      <a:fillRect/>
+                    </a:stretch>
+                  </pic:blipFill>
+                  <pic:spPr bwMode="auto">
+                    <a:xfrm>
+                      <a:off x="0" y="0"/>
+                      <a:ext cx="2743200" cy="2786400"/>
+                    </a:xfrm>
+                    <a:prstGeom prst="rect">
+                      <a:avLst/>
+                    </a:prstGeom>
+                    <a:noFill/>
+                    <a:ln>
+                      <a:noFill/>
+                    </a:ln>
+                  </pic:spPr>
+                </pic:pic>
+              </a:graphicData>
+            </a:graphic>
+          </wp:inline>
+        </w:drawing>
+      </w:r>
+    </w:p>
+    <w:p>
+      <w:pPr>
+        <w:pStyle w:val="ListParagraph"/>
+      </w:pPr>
+      <w:r>
+        <w:lastRenderedPageBreak/>
+        <w:t xml:space="preserve">If you incorrectly typed your email or password, you will be taken </w:t>
+      </w:r>
+      <w:r>
+        <w:t>back to the console and required to input your GitHub username and password. You cannot enter your GitHub email here.</w:t>
+      </w:r>
+      <w:r>
+        <w:rPr>
+          <w:noProof/>
+        </w:rPr>
+        <w:t xml:space="preserve"> </w:t>
+      </w:r>
+      <w:r>
+        <w:rPr>
+          <w:noProof/>
+        </w:rPr>
+        <w:t>Your files will be uploaded after a successful login.</w:t>
+      </w:r>
+    </w:p>
+    <w:p>
+      <w:pPr>
+        <w:pStyle w:val="ListParagraph"/>
+        <w:numPr>
+          <w:ilvl w:val="0"/>
+          <w:numId w:val="0"/>
+        </w:numPr>
+        <w:jc w:val="center"/>
+      </w:pPr>
+      <w:r>
+        <w:rPr>
+          <w:noProof/>
+        </w:rPr>
+        <w:drawing>
+          <wp:inline distT="0" distB="0" distL="0" distR="0" wp14:anchorId="069AE7B4" wp14:editId="7FB7A20E">
+            <wp:extent cx="4571619" cy="437515"/>
+            <wp:effectExtent l="0" t="0" r="635" b="635"/>
+            <wp:docPr id="24" name="Picture 24" descr="C:\Users\Tony\Desktop\unnamed.png"/>
+            <wp:cNvGraphicFramePr>
+              <a:graphicFrameLocks xmlns:a="http://schemas.openxmlformats.org/drawingml/2006/main" noChangeAspect="1"/>
+            </wp:cNvGraphicFramePr>
+            <a:graphic xmlns:a="http://schemas.openxmlformats.org/drawingml/2006/main">
+              <a:graphicData uri="http://schemas.openxmlformats.org/drawingml/2006/picture">
+                <pic:pic xmlns:pic="http://schemas.openxmlformats.org/drawingml/2006/picture">
+                  <pic:nvPicPr>
+                    <pic:cNvPr id="0" name="Picture 15" descr="C:\Users\Tony\Desktop\unnamed.png"/>
+                    <pic:cNvPicPr>
+                      <a:picLocks noChangeAspect="1" noChangeArrowheads="1"/>
+                    </pic:cNvPicPr>
+                  </pic:nvPicPr>
+                  <pic:blipFill rotWithShape="1">
+                    <a:blip r:embed="rId35">
+                      <a:extLst>
+                        <a:ext uri="{28A0092B-C50C-407E-A947-70E740481C1C}">
+                          <a14:useLocalDpi xmlns:a14="http://schemas.microsoft.com/office/drawing/2010/main" val="0"/>
+                        </a:ext>
+                      </a:extLst>
+                    </a:blip>
+                    <a:srcRect t="79741"/>
+                    <a:stretch/>
+                  </pic:blipFill>
+                  <pic:spPr bwMode="auto">
+                    <a:xfrm>
+                      <a:off x="0" y="0"/>
+                      <a:ext cx="4572000" cy="437551"/>
+                    </a:xfrm>
+                    <a:prstGeom prst="rect">
+                      <a:avLst/>
+                    </a:prstGeom>
+                    <a:noFill/>
+                    <a:ln>
+                      <a:noFill/>
+                    </a:ln>
+                    <a:extLst>
+                      <a:ext uri="{53640926-AAD7-44D8-BBD7-CCE9431645EC}">
+                        <a14:shadowObscured xmlns:a14="http://schemas.microsoft.com/office/drawing/2010/main"/>
+                      </a:ext>
+                    </a:extLst>
+                  </pic:spPr>
+                </pic:pic>
+              </a:graphicData>
+            </a:graphic>
+          </wp:inline>
+        </w:drawing>
+      </w:r>
+    </w:p>
+    <w:p/>
     <w:sectPr>
       <w:pgSz w:w="12240" w:h="15840"/>
       <w:pgMar w:top="1440" w:right="1440" w:bottom="1440" w:left="1440" w:header="706" w:footer="706" w:gutter="0"/>
@@ -2170,6 +4686,59 @@
 </file>
 
 <file path=word/footer1.xml><?xml version="1.0" encoding="utf-8"?>
+<w:ftr xmlns:wpc="http://schemas.microsoft.com/office/word/2010/wordprocessingCanvas" xmlns:cx="http://schemas.microsoft.com/office/drawing/2014/chartex" xmlns:cx1="http://schemas.microsoft.com/office/drawing/2015/9/8/chartex" xmlns:cx2="http://schemas.microsoft.com/office/drawing/2015/10/21/chartex" xmlns:cx3="http://schemas.microsoft.com/office/drawing/2016/5/9/chartex" xmlns:cx4="http://schemas.microsoft.com/office/drawing/2016/5/10/chartex" xmlns:cx5="http://schemas.microsoft.com/office/drawing/2016/5/11/chartex" xmlns:mc="http://schemas.openxmlformats.org/markup-compatibility/2006" xmlns:o="urn:schemas-microsoft-com:office:office" xmlns:r="http://schemas.openxmlformats.org/officeDocument/2006/relationships" xmlns:m="http://schemas.openxmlformats.org/officeDocument/2006/math" xmlns:v="urn:schemas-microsoft-com:vml" xmlns:wp14="http://schemas.microsoft.com/office/word/2010/wordprocessingDrawing" xmlns:wp="http://schemas.openxmlformats.org/drawingml/2006/wordprocessingDrawing" xmlns:w10="urn:schemas-microsoft-com:office:word" xmlns:w="http://schemas.openxmlformats.org/wordprocessingml/2006/main" xmlns:w14="http://schemas.microsoft.com/office/word/2010/wordml" xmlns:w15="http://schemas.microsoft.com/office/word/2012/wordml" xmlns:w16se="http://schemas.microsoft.com/office/word/2015/wordml/symex" xmlns:wpg="http://schemas.microsoft.com/office/word/2010/wordprocessingGroup" xmlns:wpi="http://schemas.microsoft.com/office/word/2010/wordprocessingInk" xmlns:wne="http://schemas.microsoft.com/office/word/2006/wordml" xmlns:wps="http://schemas.microsoft.com/office/word/2010/wordprocessingShape" mc:Ignorable="w14 w15 w16se wp14">
+  <w:sdt>
+    <w:sdtPr>
+      <w:id w:val="374358606"/>
+      <w:docPartObj>
+        <w:docPartGallery w:val="Page Numbers (Bottom of Page)"/>
+        <w:docPartUnique/>
+      </w:docPartObj>
+    </w:sdtPr>
+    <w:sdtEndPr>
+      <w:rPr>
+        <w:noProof/>
+      </w:rPr>
+    </w:sdtEndPr>
+    <w:sdtContent>
+      <w:p>
+        <w:pPr>
+          <w:pStyle w:val="Footer"/>
+          <w:jc w:val="right"/>
+        </w:pPr>
+        <w:r>
+          <w:fldChar w:fldCharType="begin"/>
+        </w:r>
+        <w:r>
+          <w:instrText xml:space="preserve"> PAGE   \* MERGEFORMAT </w:instrText>
+        </w:r>
+        <w:r>
+          <w:fldChar w:fldCharType="separate"/>
+        </w:r>
+        <w:r>
+          <w:rPr>
+            <w:noProof/>
+          </w:rPr>
+          <w:t>14</w:t>
+        </w:r>
+        <w:r>
+          <w:rPr>
+            <w:noProof/>
+          </w:rPr>
+          <w:fldChar w:fldCharType="end"/>
+        </w:r>
+      </w:p>
+    </w:sdtContent>
+  </w:sdt>
+  <w:p>
+    <w:pPr>
+      <w:pStyle w:val="Footer"/>
+    </w:pPr>
+  </w:p>
+</w:ftr>
+</file>
+
+<file path=word/footer2.xml><?xml version="1.0" encoding="utf-8"?>
 <w:ftr xmlns:wpc="http://schemas.microsoft.com/office/word/2010/wordprocessingCanvas" xmlns:cx="http://schemas.microsoft.com/office/drawing/2014/chartex" xmlns:cx1="http://schemas.microsoft.com/office/drawing/2015/9/8/chartex" xmlns:cx2="http://schemas.microsoft.com/office/drawing/2015/10/21/chartex" xmlns:cx3="http://schemas.microsoft.com/office/drawing/2016/5/9/chartex" xmlns:cx4="http://schemas.microsoft.com/office/drawing/2016/5/10/chartex" xmlns:cx5="http://schemas.microsoft.com/office/drawing/2016/5/11/chartex" xmlns:mc="http://schemas.openxmlformats.org/markup-compatibility/2006" xmlns:o="urn:schemas-microsoft-com:office:office" xmlns:r="http://schemas.openxmlformats.org/officeDocument/2006/relationships" xmlns:m="http://schemas.openxmlformats.org/officeDocument/2006/math" xmlns:v="urn:schemas-microsoft-com:vml" xmlns:wp14="http://schemas.microsoft.com/office/word/2010/wordprocessingDrawing" xmlns:wp="http://schemas.openxmlformats.org/drawingml/2006/wordprocessingDrawing" xmlns:w10="urn:schemas-microsoft-com:office:word" xmlns:w="http://schemas.openxmlformats.org/wordprocessingml/2006/main" xmlns:w14="http://schemas.microsoft.com/office/word/2010/wordml" xmlns:w15="http://schemas.microsoft.com/office/word/2012/wordml" xmlns:w16se="http://schemas.microsoft.com/office/word/2015/wordml/symex" xmlns:wpg="http://schemas.microsoft.com/office/word/2010/wordprocessingGroup" xmlns:wpi="http://schemas.microsoft.com/office/word/2010/wordprocessingInk" xmlns:wne="http://schemas.microsoft.com/office/word/2006/wordml" xmlns:wps="http://schemas.microsoft.com/office/word/2010/wordprocessingShape" mc:Ignorable="w14 w15 w16se wp14">
   <w:sdt>
     <w:sdtPr>
@@ -2250,6 +4819,92 @@
 <file path=word/numbering.xml><?xml version="1.0" encoding="utf-8"?>
 <w:numbering xmlns:wpc="http://schemas.microsoft.com/office/word/2010/wordprocessingCanvas" xmlns:cx="http://schemas.microsoft.com/office/drawing/2014/chartex" xmlns:cx1="http://schemas.microsoft.com/office/drawing/2015/9/8/chartex" xmlns:cx2="http://schemas.microsoft.com/office/drawing/2015/10/21/chartex" xmlns:cx3="http://schemas.microsoft.com/office/drawing/2016/5/9/chartex" xmlns:cx4="http://schemas.microsoft.com/office/drawing/2016/5/10/chartex" xmlns:cx5="http://schemas.microsoft.com/office/drawing/2016/5/11/chartex" xmlns:mc="http://schemas.openxmlformats.org/markup-compatibility/2006" xmlns:o="urn:schemas-microsoft-com:office:office" xmlns:r="http://schemas.openxmlformats.org/officeDocument/2006/relationships" xmlns:m="http://schemas.openxmlformats.org/officeDocument/2006/math" xmlns:v="urn:schemas-microsoft-com:vml" xmlns:wp14="http://schemas.microsoft.com/office/word/2010/wordprocessingDrawing" xmlns:wp="http://schemas.openxmlformats.org/drawingml/2006/wordprocessingDrawing" xmlns:w10="urn:schemas-microsoft-com:office:word" xmlns:w="http://schemas.openxmlformats.org/wordprocessingml/2006/main" xmlns:w14="http://schemas.microsoft.com/office/word/2010/wordml" xmlns:w15="http://schemas.microsoft.com/office/word/2012/wordml" xmlns:w16se="http://schemas.microsoft.com/office/word/2015/wordml/symex" xmlns:wpg="http://schemas.microsoft.com/office/word/2010/wordprocessingGroup" xmlns:wpi="http://schemas.microsoft.com/office/word/2010/wordprocessingInk" xmlns:wne="http://schemas.microsoft.com/office/word/2006/wordml" xmlns:wps="http://schemas.microsoft.com/office/word/2010/wordprocessingShape" mc:Ignorable="w14 w15 w16se wp14">
   <w:abstractNum w:abstractNumId="0" w15:restartNumberingAfterBreak="0">
+    <w:nsid w:val="12E801F9"/>
+    <w:multiLevelType w:val="hybridMultilevel"/>
+    <w:tmpl w:val="DE063958"/>
+    <w:lvl w:ilvl="0" w:tplc="0409000F">
+      <w:start w:val="1"/>
+      <w:numFmt w:val="decimal"/>
+      <w:lvlText w:val="%1."/>
+      <w:lvlJc w:val="left"/>
+      <w:pPr>
+        <w:ind w:left="360" w:hanging="360"/>
+      </w:pPr>
+    </w:lvl>
+    <w:lvl w:ilvl="1" w:tplc="04090019" w:tentative="1">
+      <w:start w:val="1"/>
+      <w:numFmt w:val="lowerLetter"/>
+      <w:lvlText w:val="%2."/>
+      <w:lvlJc w:val="left"/>
+      <w:pPr>
+        <w:ind w:left="1080" w:hanging="360"/>
+      </w:pPr>
+    </w:lvl>
+    <w:lvl w:ilvl="2" w:tplc="0409001B" w:tentative="1">
+      <w:start w:val="1"/>
+      <w:numFmt w:val="lowerRoman"/>
+      <w:lvlText w:val="%3."/>
+      <w:lvlJc w:val="right"/>
+      <w:pPr>
+        <w:ind w:left="1800" w:hanging="180"/>
+      </w:pPr>
+    </w:lvl>
+    <w:lvl w:ilvl="3" w:tplc="0409000F" w:tentative="1">
+      <w:start w:val="1"/>
+      <w:numFmt w:val="decimal"/>
+      <w:lvlText w:val="%4."/>
+      <w:lvlJc w:val="left"/>
+      <w:pPr>
+        <w:ind w:left="2520" w:hanging="360"/>
+      </w:pPr>
+    </w:lvl>
+    <w:lvl w:ilvl="4" w:tplc="04090019" w:tentative="1">
+      <w:start w:val="1"/>
+      <w:numFmt w:val="lowerLetter"/>
+      <w:lvlText w:val="%5."/>
+      <w:lvlJc w:val="left"/>
+      <w:pPr>
+        <w:ind w:left="3240" w:hanging="360"/>
+      </w:pPr>
+    </w:lvl>
+    <w:lvl w:ilvl="5" w:tplc="0409001B" w:tentative="1">
+      <w:start w:val="1"/>
+      <w:numFmt w:val="lowerRoman"/>
+      <w:lvlText w:val="%6."/>
+      <w:lvlJc w:val="right"/>
+      <w:pPr>
+        <w:ind w:left="3960" w:hanging="180"/>
+      </w:pPr>
+    </w:lvl>
+    <w:lvl w:ilvl="6" w:tplc="0409000F" w:tentative="1">
+      <w:start w:val="1"/>
+      <w:numFmt w:val="decimal"/>
+      <w:lvlText w:val="%7."/>
+      <w:lvlJc w:val="left"/>
+      <w:pPr>
+        <w:ind w:left="4680" w:hanging="360"/>
+      </w:pPr>
+    </w:lvl>
+    <w:lvl w:ilvl="7" w:tplc="04090019" w:tentative="1">
+      <w:start w:val="1"/>
+      <w:numFmt w:val="lowerLetter"/>
+      <w:lvlText w:val="%8."/>
+      <w:lvlJc w:val="left"/>
+      <w:pPr>
+        <w:ind w:left="5400" w:hanging="360"/>
+      </w:pPr>
+    </w:lvl>
+    <w:lvl w:ilvl="8" w:tplc="0409001B" w:tentative="1">
+      <w:start w:val="1"/>
+      <w:numFmt w:val="lowerRoman"/>
+      <w:lvlText w:val="%9."/>
+      <w:lvlJc w:val="right"/>
+      <w:pPr>
+        <w:ind w:left="6120" w:hanging="180"/>
+      </w:pPr>
+    </w:lvl>
+  </w:abstractNum>
+  <w:abstractNum w:abstractNumId="1" w15:restartNumberingAfterBreak="0">
     <w:nsid w:val="164C0DA0"/>
     <w:multiLevelType w:val="hybridMultilevel"/>
     <w:tmpl w:val="E1842916"/>
@@ -2336,7 +4991,7 @@
       </w:pPr>
     </w:lvl>
   </w:abstractNum>
-  <w:abstractNum w:abstractNumId="1" w15:restartNumberingAfterBreak="0">
+  <w:abstractNum w:abstractNumId="2" w15:restartNumberingAfterBreak="0">
     <w:nsid w:val="1E5D13E6"/>
     <w:multiLevelType w:val="hybridMultilevel"/>
     <w:tmpl w:val="1E643D72"/>
@@ -2422,7 +5077,93 @@
       </w:pPr>
     </w:lvl>
   </w:abstractNum>
-  <w:abstractNum w:abstractNumId="2" w15:restartNumberingAfterBreak="0">
+  <w:abstractNum w:abstractNumId="3" w15:restartNumberingAfterBreak="0">
+    <w:nsid w:val="21F57CD9"/>
+    <w:multiLevelType w:val="hybridMultilevel"/>
+    <w:tmpl w:val="EC4EFCD2"/>
+    <w:lvl w:ilvl="0" w:tplc="0409000F">
+      <w:start w:val="1"/>
+      <w:numFmt w:val="decimal"/>
+      <w:lvlText w:val="%1."/>
+      <w:lvlJc w:val="left"/>
+      <w:pPr>
+        <w:ind w:left="360" w:hanging="360"/>
+      </w:pPr>
+    </w:lvl>
+    <w:lvl w:ilvl="1" w:tplc="04090019" w:tentative="1">
+      <w:start w:val="1"/>
+      <w:numFmt w:val="lowerLetter"/>
+      <w:lvlText w:val="%2."/>
+      <w:lvlJc w:val="left"/>
+      <w:pPr>
+        <w:ind w:left="1080" w:hanging="360"/>
+      </w:pPr>
+    </w:lvl>
+    <w:lvl w:ilvl="2" w:tplc="0409001B" w:tentative="1">
+      <w:start w:val="1"/>
+      <w:numFmt w:val="lowerRoman"/>
+      <w:lvlText w:val="%3."/>
+      <w:lvlJc w:val="right"/>
+      <w:pPr>
+        <w:ind w:left="1800" w:hanging="180"/>
+      </w:pPr>
+    </w:lvl>
+    <w:lvl w:ilvl="3" w:tplc="0409000F" w:tentative="1">
+      <w:start w:val="1"/>
+      <w:numFmt w:val="decimal"/>
+      <w:lvlText w:val="%4."/>
+      <w:lvlJc w:val="left"/>
+      <w:pPr>
+        <w:ind w:left="2520" w:hanging="360"/>
+      </w:pPr>
+    </w:lvl>
+    <w:lvl w:ilvl="4" w:tplc="04090019" w:tentative="1">
+      <w:start w:val="1"/>
+      <w:numFmt w:val="lowerLetter"/>
+      <w:lvlText w:val="%5."/>
+      <w:lvlJc w:val="left"/>
+      <w:pPr>
+        <w:ind w:left="3240" w:hanging="360"/>
+      </w:pPr>
+    </w:lvl>
+    <w:lvl w:ilvl="5" w:tplc="0409001B" w:tentative="1">
+      <w:start w:val="1"/>
+      <w:numFmt w:val="lowerRoman"/>
+      <w:lvlText w:val="%6."/>
+      <w:lvlJc w:val="right"/>
+      <w:pPr>
+        <w:ind w:left="3960" w:hanging="180"/>
+      </w:pPr>
+    </w:lvl>
+    <w:lvl w:ilvl="6" w:tplc="0409000F" w:tentative="1">
+      <w:start w:val="1"/>
+      <w:numFmt w:val="decimal"/>
+      <w:lvlText w:val="%7."/>
+      <w:lvlJc w:val="left"/>
+      <w:pPr>
+        <w:ind w:left="4680" w:hanging="360"/>
+      </w:pPr>
+    </w:lvl>
+    <w:lvl w:ilvl="7" w:tplc="04090019" w:tentative="1">
+      <w:start w:val="1"/>
+      <w:numFmt w:val="lowerLetter"/>
+      <w:lvlText w:val="%8."/>
+      <w:lvlJc w:val="left"/>
+      <w:pPr>
+        <w:ind w:left="5400" w:hanging="360"/>
+      </w:pPr>
+    </w:lvl>
+    <w:lvl w:ilvl="8" w:tplc="0409001B" w:tentative="1">
+      <w:start w:val="1"/>
+      <w:numFmt w:val="lowerRoman"/>
+      <w:lvlText w:val="%9."/>
+      <w:lvlJc w:val="right"/>
+      <w:pPr>
+        <w:ind w:left="6120" w:hanging="180"/>
+      </w:pPr>
+    </w:lvl>
+  </w:abstractNum>
+  <w:abstractNum w:abstractNumId="4" w15:restartNumberingAfterBreak="0">
     <w:nsid w:val="2AE60208"/>
     <w:multiLevelType w:val="hybridMultilevel"/>
     <w:tmpl w:val="251E3260"/>
@@ -2508,7 +5249,7 @@
       </w:pPr>
     </w:lvl>
   </w:abstractNum>
-  <w:abstractNum w:abstractNumId="3" w15:restartNumberingAfterBreak="0">
+  <w:abstractNum w:abstractNumId="5" w15:restartNumberingAfterBreak="0">
     <w:nsid w:val="2F981931"/>
     <w:multiLevelType w:val="hybridMultilevel"/>
     <w:tmpl w:val="33442BF0"/>
@@ -2594,7 +5335,7 @@
       </w:pPr>
     </w:lvl>
   </w:abstractNum>
-  <w:abstractNum w:abstractNumId="4" w15:restartNumberingAfterBreak="0">
+  <w:abstractNum w:abstractNumId="6" w15:restartNumberingAfterBreak="0">
     <w:nsid w:val="382B19D4"/>
     <w:multiLevelType w:val="hybridMultilevel"/>
     <w:tmpl w:val="4224BE82"/>
@@ -2683,7 +5424,7 @@
       </w:pPr>
     </w:lvl>
   </w:abstractNum>
-  <w:abstractNum w:abstractNumId="5" w15:restartNumberingAfterBreak="0">
+  <w:abstractNum w:abstractNumId="7" w15:restartNumberingAfterBreak="0">
     <w:nsid w:val="3AD36D81"/>
     <w:multiLevelType w:val="hybridMultilevel"/>
     <w:tmpl w:val="66C0500C"/>
@@ -2772,7 +5513,7 @@
       </w:pPr>
     </w:lvl>
   </w:abstractNum>
-  <w:abstractNum w:abstractNumId="6" w15:restartNumberingAfterBreak="0">
+  <w:abstractNum w:abstractNumId="8" w15:restartNumberingAfterBreak="0">
     <w:nsid w:val="5543236E"/>
     <w:multiLevelType w:val="hybridMultilevel"/>
     <w:tmpl w:val="4A9EF738"/>
@@ -2861,7 +5602,93 @@
       </w:pPr>
     </w:lvl>
   </w:abstractNum>
-  <w:abstractNum w:abstractNumId="7" w15:restartNumberingAfterBreak="0">
+  <w:abstractNum w:abstractNumId="9" w15:restartNumberingAfterBreak="0">
+    <w:nsid w:val="558219A1"/>
+    <w:multiLevelType w:val="hybridMultilevel"/>
+    <w:tmpl w:val="D49058A4"/>
+    <w:lvl w:ilvl="0" w:tplc="0409000F">
+      <w:start w:val="1"/>
+      <w:numFmt w:val="decimal"/>
+      <w:lvlText w:val="%1."/>
+      <w:lvlJc w:val="left"/>
+      <w:pPr>
+        <w:ind w:left="720" w:hanging="360"/>
+      </w:pPr>
+    </w:lvl>
+    <w:lvl w:ilvl="1" w:tplc="04090019" w:tentative="1">
+      <w:start w:val="1"/>
+      <w:numFmt w:val="lowerLetter"/>
+      <w:lvlText w:val="%2."/>
+      <w:lvlJc w:val="left"/>
+      <w:pPr>
+        <w:ind w:left="1440" w:hanging="360"/>
+      </w:pPr>
+    </w:lvl>
+    <w:lvl w:ilvl="2" w:tplc="0409001B" w:tentative="1">
+      <w:start w:val="1"/>
+      <w:numFmt w:val="lowerRoman"/>
+      <w:lvlText w:val="%3."/>
+      <w:lvlJc w:val="right"/>
+      <w:pPr>
+        <w:ind w:left="2160" w:hanging="180"/>
+      </w:pPr>
+    </w:lvl>
+    <w:lvl w:ilvl="3" w:tplc="0409000F" w:tentative="1">
+      <w:start w:val="1"/>
+      <w:numFmt w:val="decimal"/>
+      <w:lvlText w:val="%4."/>
+      <w:lvlJc w:val="left"/>
+      <w:pPr>
+        <w:ind w:left="2880" w:hanging="360"/>
+      </w:pPr>
+    </w:lvl>
+    <w:lvl w:ilvl="4" w:tplc="04090019" w:tentative="1">
+      <w:start w:val="1"/>
+      <w:numFmt w:val="lowerLetter"/>
+      <w:lvlText w:val="%5."/>
+      <w:lvlJc w:val="left"/>
+      <w:pPr>
+        <w:ind w:left="3600" w:hanging="360"/>
+      </w:pPr>
+    </w:lvl>
+    <w:lvl w:ilvl="5" w:tplc="0409001B" w:tentative="1">
+      <w:start w:val="1"/>
+      <w:numFmt w:val="lowerRoman"/>
+      <w:lvlText w:val="%6."/>
+      <w:lvlJc w:val="right"/>
+      <w:pPr>
+        <w:ind w:left="4320" w:hanging="180"/>
+      </w:pPr>
+    </w:lvl>
+    <w:lvl w:ilvl="6" w:tplc="0409000F" w:tentative="1">
+      <w:start w:val="1"/>
+      <w:numFmt w:val="decimal"/>
+      <w:lvlText w:val="%7."/>
+      <w:lvlJc w:val="left"/>
+      <w:pPr>
+        <w:ind w:left="5040" w:hanging="360"/>
+      </w:pPr>
+    </w:lvl>
+    <w:lvl w:ilvl="7" w:tplc="04090019" w:tentative="1">
+      <w:start w:val="1"/>
+      <w:numFmt w:val="lowerLetter"/>
+      <w:lvlText w:val="%8."/>
+      <w:lvlJc w:val="left"/>
+      <w:pPr>
+        <w:ind w:left="5760" w:hanging="360"/>
+      </w:pPr>
+    </w:lvl>
+    <w:lvl w:ilvl="8" w:tplc="0409001B" w:tentative="1">
+      <w:start w:val="1"/>
+      <w:numFmt w:val="lowerRoman"/>
+      <w:lvlText w:val="%9."/>
+      <w:lvlJc w:val="right"/>
+      <w:pPr>
+        <w:ind w:left="6480" w:hanging="180"/>
+      </w:pPr>
+    </w:lvl>
+  </w:abstractNum>
+  <w:abstractNum w:abstractNumId="10" w15:restartNumberingAfterBreak="0">
     <w:nsid w:val="5E0662BE"/>
     <w:multiLevelType w:val="hybridMultilevel"/>
     <w:tmpl w:val="4AE23D98"/>
@@ -2950,7 +5777,7 @@
       </w:pPr>
     </w:lvl>
   </w:abstractNum>
-  <w:abstractNum w:abstractNumId="8" w15:restartNumberingAfterBreak="0">
+  <w:abstractNum w:abstractNumId="11" w15:restartNumberingAfterBreak="0">
     <w:nsid w:val="73EE38B1"/>
     <w:multiLevelType w:val="hybridMultilevel"/>
     <w:tmpl w:val="329CEB38"/>
@@ -3039,7 +5866,7 @@
       </w:pPr>
     </w:lvl>
   </w:abstractNum>
-  <w:abstractNum w:abstractNumId="9" w15:restartNumberingAfterBreak="0">
+  <w:abstractNum w:abstractNumId="12" w15:restartNumberingAfterBreak="0">
     <w:nsid w:val="7CEC337A"/>
     <w:multiLevelType w:val="hybridMultilevel"/>
     <w:tmpl w:val="01FC6B9E"/>
@@ -3128,7 +5955,7 @@
       </w:pPr>
     </w:lvl>
   </w:abstractNum>
-  <w:abstractNum w:abstractNumId="10" w15:restartNumberingAfterBreak="0">
+  <w:abstractNum w:abstractNumId="13" w15:restartNumberingAfterBreak="0">
     <w:nsid w:val="7D9B04C9"/>
     <w:multiLevelType w:val="hybridMultilevel"/>
     <w:tmpl w:val="BEDCA3E6"/>
@@ -3218,46 +6045,85 @@
     </w:lvl>
   </w:abstractNum>
   <w:num w:numId="1">
+    <w:abstractNumId w:val="10"/>
+  </w:num>
+  <w:num w:numId="2">
+    <w:abstractNumId w:val="2"/>
+  </w:num>
+  <w:num w:numId="3">
+    <w:abstractNumId w:val="8"/>
+  </w:num>
+  <w:num w:numId="4">
+    <w:abstractNumId w:val="4"/>
+  </w:num>
+  <w:num w:numId="5">
+    <w:abstractNumId w:val="13"/>
+  </w:num>
+  <w:num w:numId="6">
     <w:abstractNumId w:val="7"/>
   </w:num>
-  <w:num w:numId="2">
+  <w:num w:numId="7">
+    <w:abstractNumId w:val="12"/>
+  </w:num>
+  <w:num w:numId="8">
+    <w:abstractNumId w:val="6"/>
+  </w:num>
+  <w:num w:numId="9">
     <w:abstractNumId w:val="1"/>
   </w:num>
-  <w:num w:numId="3">
-    <w:abstractNumId w:val="6"/>
-  </w:num>
-  <w:num w:numId="4">
-    <w:abstractNumId w:val="2"/>
-  </w:num>
-  <w:num w:numId="5">
-    <w:abstractNumId w:val="10"/>
-  </w:num>
-  <w:num w:numId="6">
-    <w:abstractNumId w:val="5"/>
-  </w:num>
-  <w:num w:numId="7">
-    <w:abstractNumId w:val="9"/>
-  </w:num>
-  <w:num w:numId="8">
-    <w:abstractNumId w:val="4"/>
-  </w:num>
-  <w:num w:numId="9">
-    <w:abstractNumId w:val="0"/>
-  </w:num>
   <w:num w:numId="10">
-    <w:abstractNumId w:val="0"/>
+    <w:abstractNumId w:val="1"/>
     <w:lvlOverride w:ilvl="0">
       <w:startOverride w:val="1"/>
     </w:lvlOverride>
   </w:num>
   <w:num w:numId="11">
+    <w:abstractNumId w:val="5"/>
+  </w:num>
+  <w:num w:numId="12">
+    <w:abstractNumId w:val="11"/>
+  </w:num>
+  <w:num w:numId="13">
+    <w:abstractNumId w:val="1"/>
+    <w:lvlOverride w:ilvl="0">
+      <w:startOverride w:val="1"/>
+    </w:lvlOverride>
+  </w:num>
+  <w:num w:numId="14">
+    <w:abstractNumId w:val="1"/>
+    <w:lvlOverride w:ilvl="0">
+      <w:startOverride w:val="1"/>
+    </w:lvlOverride>
+  </w:num>
+  <w:num w:numId="15">
+    <w:abstractNumId w:val="1"/>
+    <w:lvlOverride w:ilvl="0">
+      <w:startOverride w:val="1"/>
+    </w:lvlOverride>
+  </w:num>
+  <w:num w:numId="16">
+    <w:abstractNumId w:val="1"/>
+    <w:lvlOverride w:ilvl="0">
+      <w:startOverride w:val="1"/>
+    </w:lvlOverride>
+  </w:num>
+  <w:num w:numId="17">
+    <w:abstractNumId w:val="9"/>
+  </w:num>
+  <w:num w:numId="18">
+    <w:abstractNumId w:val="0"/>
+  </w:num>
+  <w:num w:numId="19">
+    <w:abstractNumId w:val="1"/>
+    <w:lvlOverride w:ilvl="0">
+      <w:startOverride w:val="1"/>
+    </w:lvlOverride>
+  </w:num>
+  <w:num w:numId="20">
     <w:abstractNumId w:val="3"/>
   </w:num>
-  <w:num w:numId="12">
-    <w:abstractNumId w:val="8"/>
-  </w:num>
-  <w:num w:numId="13">
-    <w:abstractNumId w:val="0"/>
+  <w:num w:numId="21">
+    <w:abstractNumId w:val="1"/>
     <w:lvlOverride w:ilvl="0">
       <w:startOverride w:val="1"/>
     </w:lvlOverride>
@@ -3737,7 +6603,6 @@
   <w:style w:type="character" w:default="1" w:styleId="DefaultParagraphFont">
     <w:name w:val="Default Paragraph Font"/>
     <w:uiPriority w:val="1"/>
-    <w:semiHidden/>
     <w:unhideWhenUsed/>
   </w:style>
   <w:style w:type="table" w:default="1" w:styleId="TableNormal">
@@ -3988,7 +6853,7 @@
     <w:basedOn w:val="Normal"/>
     <w:uiPriority w:val="34"/>
     <w:qFormat/>
-    <w:rsid w:val="0043676E"/>
+    <w:rsid w:val="001D2AF2"/>
     <w:pPr>
       <w:numPr>
         <w:numId w:val="9"/>
@@ -4008,6 +6873,30 @@
     <w:pPr>
       <w:spacing w:after="100"/>
     </w:pPr>
+  </w:style>
+  <w:style w:type="character" w:styleId="Mention">
+    <w:name w:val="Mention"/>
+    <w:basedOn w:val="DefaultParagraphFont"/>
+    <w:uiPriority w:val="99"/>
+    <w:semiHidden/>
+    <w:unhideWhenUsed/>
+    <w:rsid w:val="000A1E57"/>
+    <w:rPr>
+      <w:color w:val="2B579A"/>
+      <w:shd w:val="clear" w:color="auto" w:fill="E6E6E6"/>
+    </w:rPr>
+  </w:style>
+  <w:style w:type="character" w:styleId="FollowedHyperlink">
+    <w:name w:val="FollowedHyperlink"/>
+    <w:basedOn w:val="DefaultParagraphFont"/>
+    <w:uiPriority w:val="99"/>
+    <w:semiHidden/>
+    <w:unhideWhenUsed/>
+    <w:rsid w:val="00807436"/>
+    <w:rPr>
+      <w:color w:val="954F72" w:themeColor="followedHyperlink"/>
+      <w:u w:val="single"/>
+    </w:rPr>
   </w:style>
 </w:styles>
 </file>
@@ -4278,7 +7167,7 @@
 </file>
 
 <file path=customXml/itemProps1.xml><?xml version="1.0" encoding="utf-8"?>
-<ds:datastoreItem xmlns:ds="http://schemas.openxmlformats.org/officeDocument/2006/customXml" ds:itemID="{B86CE2A8-06A4-4D53-915C-913EF257AC19}">
+<ds:datastoreItem xmlns:ds="http://schemas.openxmlformats.org/officeDocument/2006/customXml" ds:itemID="{E1D51958-5622-45DA-84D6-7FC3CCFC8E26}">
   <ds:schemaRefs>
     <ds:schemaRef ds:uri="http://schemas.openxmlformats.org/officeDocument/2006/bibliography"/>
   </ds:schemaRefs>

</xml_diff>

<commit_message>
Made some formmating edits.
</commit_message>
<xml_diff>
--- a/Git_3.docx
+++ b/Git_3.docx
@@ -190,6 +190,13 @@
     </w:p>
     <w:sdt>
       <w:sdtPr>
+        <w:rPr>
+          <w:rFonts w:eastAsiaTheme="minorEastAsia" w:cstheme="minorBidi"/>
+          <w:color w:val="auto"/>
+          <w:sz w:val="22"/>
+          <w:szCs w:val="22"/>
+          <w:lang w:val="en-CA" w:eastAsia="zh-TW"/>
+        </w:rPr>
         <w:id w:val="-2111495227"/>
         <w:docPartObj>
           <w:docPartGallery w:val="Table of Contents"/>
@@ -198,14 +205,9 @@
       </w:sdtPr>
       <w:sdtEndPr>
         <w:rPr>
-          <w:rFonts w:eastAsiaTheme="minorEastAsia" w:cstheme="minorBidi"/>
           <w:b/>
           <w:bCs/>
           <w:noProof/>
-          <w:color w:val="auto"/>
-          <w:sz w:val="22"/>
-          <w:szCs w:val="22"/>
-          <w:lang w:val="en-CA" w:eastAsia="zh-TW"/>
         </w:rPr>
       </w:sdtEndPr>
       <w:sdtContent>
@@ -239,7 +241,7 @@
           <w:r>
             <w:fldChar w:fldCharType="separate"/>
           </w:r>
-          <w:hyperlink w:anchor="_Toc479526891" w:history="1">
+          <w:hyperlink w:anchor="_Toc479527786" w:history="1">
             <w:r>
               <w:rPr>
                 <w:rStyle w:val="Hyperlink"/>
@@ -266,7 +268,7 @@
                 <w:noProof/>
                 <w:webHidden/>
               </w:rPr>
-              <w:instrText xml:space="preserve"> PAGEREF _Toc479526891 \h </w:instrText>
+              <w:instrText xml:space="preserve"> PAGEREF _Toc479527786 \h </w:instrText>
             </w:r>
             <w:r>
               <w:rPr>
@@ -309,7 +311,7 @@
               <w:lang w:eastAsia="ja-JP"/>
             </w:rPr>
           </w:pPr>
-          <w:hyperlink w:anchor="_Toc479526892" w:history="1">
+          <w:hyperlink w:anchor="_Toc479527787" w:history="1">
             <w:r>
               <w:rPr>
                 <w:rStyle w:val="Hyperlink"/>
@@ -336,7 +338,7 @@
                 <w:noProof/>
                 <w:webHidden/>
               </w:rPr>
-              <w:instrText xml:space="preserve"> PAGEREF _Toc479526892 \h </w:instrText>
+              <w:instrText xml:space="preserve"> PAGEREF _Toc479527787 \h </w:instrText>
             </w:r>
             <w:r>
               <w:rPr>
@@ -379,13 +381,13 @@
               <w:lang w:eastAsia="ja-JP"/>
             </w:rPr>
           </w:pPr>
-          <w:hyperlink w:anchor="_Toc479526893" w:history="1">
+          <w:hyperlink w:anchor="_Toc479527788" w:history="1">
             <w:r>
               <w:rPr>
                 <w:rStyle w:val="Hyperlink"/>
                 <w:noProof/>
               </w:rPr>
-              <w:t>Instruction 1: How to Setup a GitHub Repository</w:t>
+              <w:t>Instruction 1: Creating a GitHub Repository</w:t>
             </w:r>
             <w:r>
               <w:rPr>
@@ -406,7 +408,7 @@
                 <w:noProof/>
                 <w:webHidden/>
               </w:rPr>
-              <w:instrText xml:space="preserve"> PAGEREF _Toc479526893 \h </w:instrText>
+              <w:instrText xml:space="preserve"> PAGEREF _Toc479527788 \h </w:instrText>
             </w:r>
             <w:r>
               <w:rPr>
@@ -427,6 +429,149 @@
                 <w:webHidden/>
               </w:rPr>
               <w:t>2</w:t>
+            </w:r>
+            <w:r>
+              <w:rPr>
+                <w:noProof/>
+                <w:webHidden/>
+              </w:rPr>
+              <w:fldChar w:fldCharType="end"/>
+            </w:r>
+          </w:hyperlink>
+          <w:bookmarkStart w:id="0" w:name="_GoBack"/>
+          <w:bookmarkEnd w:id="0"/>
+        </w:p>
+        <w:p>
+          <w:pPr>
+            <w:pStyle w:val="TOC3"/>
+            <w:tabs>
+              <w:tab w:val="right" w:leader="dot" w:pos="9350"/>
+            </w:tabs>
+            <w:rPr>
+              <w:rFonts w:asciiTheme="minorHAnsi" w:hAnsiTheme="minorHAnsi"/>
+              <w:noProof/>
+              <w:lang w:eastAsia="ja-JP"/>
+            </w:rPr>
+          </w:pPr>
+          <w:hyperlink w:anchor="_Toc479527789" w:history="1">
+            <w:r>
+              <w:rPr>
+                <w:rStyle w:val="Hyperlink"/>
+                <w:rFonts w:eastAsiaTheme="majorEastAsia" w:cstheme="majorBidi"/>
+                <w:noProof/>
+              </w:rPr>
+              <w:t>Creating an Online Repository on GitHub</w:t>
+            </w:r>
+            <w:r>
+              <w:rPr>
+                <w:noProof/>
+                <w:webHidden/>
+              </w:rPr>
+              <w:tab/>
+            </w:r>
+            <w:r>
+              <w:rPr>
+                <w:noProof/>
+                <w:webHidden/>
+              </w:rPr>
+              <w:fldChar w:fldCharType="begin"/>
+            </w:r>
+            <w:r>
+              <w:rPr>
+                <w:noProof/>
+                <w:webHidden/>
+              </w:rPr>
+              <w:instrText xml:space="preserve"> PAGEREF _Toc479527789 \h </w:instrText>
+            </w:r>
+            <w:r>
+              <w:rPr>
+                <w:noProof/>
+                <w:webHidden/>
+              </w:rPr>
+            </w:r>
+            <w:r>
+              <w:rPr>
+                <w:noProof/>
+                <w:webHidden/>
+              </w:rPr>
+              <w:fldChar w:fldCharType="separate"/>
+            </w:r>
+            <w:r>
+              <w:rPr>
+                <w:noProof/>
+                <w:webHidden/>
+              </w:rPr>
+              <w:t>2</w:t>
+            </w:r>
+            <w:r>
+              <w:rPr>
+                <w:noProof/>
+                <w:webHidden/>
+              </w:rPr>
+              <w:fldChar w:fldCharType="end"/>
+            </w:r>
+          </w:hyperlink>
+        </w:p>
+        <w:p>
+          <w:pPr>
+            <w:pStyle w:val="TOC2"/>
+            <w:tabs>
+              <w:tab w:val="right" w:leader="dot" w:pos="9350"/>
+            </w:tabs>
+            <w:rPr>
+              <w:rFonts w:asciiTheme="minorHAnsi" w:hAnsiTheme="minorHAnsi"/>
+              <w:noProof/>
+              <w:lang w:eastAsia="ja-JP"/>
+            </w:rPr>
+          </w:pPr>
+          <w:hyperlink w:anchor="_Toc479527790" w:history="1">
+            <w:r>
+              <w:rPr>
+                <w:rStyle w:val="Hyperlink"/>
+                <w:noProof/>
+              </w:rPr>
+              <w:t>Instruction 2: Setting up the Local Repository</w:t>
+            </w:r>
+            <w:r>
+              <w:rPr>
+                <w:noProof/>
+                <w:webHidden/>
+              </w:rPr>
+              <w:tab/>
+            </w:r>
+            <w:r>
+              <w:rPr>
+                <w:noProof/>
+                <w:webHidden/>
+              </w:rPr>
+              <w:fldChar w:fldCharType="begin"/>
+            </w:r>
+            <w:r>
+              <w:rPr>
+                <w:noProof/>
+                <w:webHidden/>
+              </w:rPr>
+              <w:instrText xml:space="preserve"> PAGEREF _Toc479527790 \h </w:instrText>
+            </w:r>
+            <w:r>
+              <w:rPr>
+                <w:noProof/>
+                <w:webHidden/>
+              </w:rPr>
+            </w:r>
+            <w:r>
+              <w:rPr>
+                <w:noProof/>
+                <w:webHidden/>
+              </w:rPr>
+              <w:fldChar w:fldCharType="separate"/>
+            </w:r>
+            <w:r>
+              <w:rPr>
+                <w:noProof/>
+                <w:webHidden/>
+              </w:rPr>
+              <w:t>3</w:t>
             </w:r>
             <w:r>
               <w:rPr>
@@ -449,14 +594,13 @@
               <w:lang w:eastAsia="ja-JP"/>
             </w:rPr>
           </w:pPr>
-          <w:hyperlink w:anchor="_Toc479526894" w:history="1">
+          <w:hyperlink w:anchor="_Toc479527791" w:history="1">
             <w:r>
               <w:rPr>
                 <w:rStyle w:val="Hyperlink"/>
-                <w:rFonts w:eastAsiaTheme="majorEastAsia" w:cstheme="majorBidi"/>
-                <w:noProof/>
-              </w:rPr>
-              <w:t>Creating an Online Repository on GitHub</w:t>
+                <w:noProof/>
+              </w:rPr>
+              <w:t>Opening Git from Command-Line</w:t>
             </w:r>
             <w:r>
               <w:rPr>
@@ -477,7 +621,7 @@
                 <w:noProof/>
                 <w:webHidden/>
               </w:rPr>
-              <w:instrText xml:space="preserve"> PAGEREF _Toc479526894 \h </w:instrText>
+              <w:instrText xml:space="preserve"> PAGEREF _Toc479527791 \h </w:instrText>
             </w:r>
             <w:r>
               <w:rPr>
@@ -497,7 +641,7 @@
                 <w:noProof/>
                 <w:webHidden/>
               </w:rPr>
-              <w:t>2</w:t>
+              <w:t>4</w:t>
             </w:r>
             <w:r>
               <w:rPr>
@@ -520,13 +664,13 @@
               <w:lang w:eastAsia="ja-JP"/>
             </w:rPr>
           </w:pPr>
-          <w:hyperlink w:anchor="_Toc479526895" w:history="1">
+          <w:hyperlink w:anchor="_Toc479527792" w:history="1">
             <w:r>
               <w:rPr>
                 <w:rStyle w:val="Hyperlink"/>
                 <w:noProof/>
               </w:rPr>
-              <w:t>Opening Git from Command-Line</w:t>
+              <w:t>Cloning the Online Repository to Local Repository</w:t>
             </w:r>
             <w:r>
               <w:rPr>
@@ -547,7 +691,7 @@
                 <w:noProof/>
                 <w:webHidden/>
               </w:rPr>
-              <w:instrText xml:space="preserve"> PAGEREF _Toc479526895 \h </w:instrText>
+              <w:instrText xml:space="preserve"> PAGEREF _Toc479527792 \h </w:instrText>
             </w:r>
             <w:r>
               <w:rPr>
@@ -568,6 +712,76 @@
                 <w:webHidden/>
               </w:rPr>
               <w:t>4</w:t>
+            </w:r>
+            <w:r>
+              <w:rPr>
+                <w:noProof/>
+                <w:webHidden/>
+              </w:rPr>
+              <w:fldChar w:fldCharType="end"/>
+            </w:r>
+          </w:hyperlink>
+        </w:p>
+        <w:p>
+          <w:pPr>
+            <w:pStyle w:val="TOC2"/>
+            <w:tabs>
+              <w:tab w:val="right" w:leader="dot" w:pos="9350"/>
+            </w:tabs>
+            <w:rPr>
+              <w:rFonts w:asciiTheme="minorHAnsi" w:hAnsiTheme="minorHAnsi"/>
+              <w:noProof/>
+              <w:lang w:eastAsia="ja-JP"/>
+            </w:rPr>
+          </w:pPr>
+          <w:hyperlink w:anchor="_Toc479527793" w:history="1">
+            <w:r>
+              <w:rPr>
+                <w:rStyle w:val="Hyperlink"/>
+                <w:noProof/>
+              </w:rPr>
+              <w:t>Instruction 3: Modifying the Repository</w:t>
+            </w:r>
+            <w:r>
+              <w:rPr>
+                <w:noProof/>
+                <w:webHidden/>
+              </w:rPr>
+              <w:tab/>
+            </w:r>
+            <w:r>
+              <w:rPr>
+                <w:noProof/>
+                <w:webHidden/>
+              </w:rPr>
+              <w:fldChar w:fldCharType="begin"/>
+            </w:r>
+            <w:r>
+              <w:rPr>
+                <w:noProof/>
+                <w:webHidden/>
+              </w:rPr>
+              <w:instrText xml:space="preserve"> PAGEREF _Toc479527793 \h </w:instrText>
+            </w:r>
+            <w:r>
+              <w:rPr>
+                <w:noProof/>
+                <w:webHidden/>
+              </w:rPr>
+            </w:r>
+            <w:r>
+              <w:rPr>
+                <w:noProof/>
+                <w:webHidden/>
+              </w:rPr>
+              <w:fldChar w:fldCharType="separate"/>
+            </w:r>
+            <w:r>
+              <w:rPr>
+                <w:noProof/>
+                <w:webHidden/>
+              </w:rPr>
+              <w:t>5</w:t>
             </w:r>
             <w:r>
               <w:rPr>
@@ -590,13 +804,13 @@
               <w:lang w:eastAsia="ja-JP"/>
             </w:rPr>
           </w:pPr>
-          <w:hyperlink w:anchor="_Toc479526896" w:history="1">
+          <w:hyperlink w:anchor="_Toc479527794" w:history="1">
             <w:r>
               <w:rPr>
                 <w:rStyle w:val="Hyperlink"/>
                 <w:noProof/>
               </w:rPr>
-              <w:t>Cloning the Online Repository to Local Repository</w:t>
+              <w:t>Setting your GitHub Account to the Repository</w:t>
             </w:r>
             <w:r>
               <w:rPr>
@@ -617,7 +831,7 @@
                 <w:noProof/>
                 <w:webHidden/>
               </w:rPr>
-              <w:instrText xml:space="preserve"> PAGEREF _Toc479526896 \h </w:instrText>
+              <w:instrText xml:space="preserve"> PAGEREF _Toc479527794 \h </w:instrText>
             </w:r>
             <w:r>
               <w:rPr>
@@ -637,7 +851,147 @@
                 <w:noProof/>
                 <w:webHidden/>
               </w:rPr>
-              <w:t>4</w:t>
+              <w:t>5</w:t>
+            </w:r>
+            <w:r>
+              <w:rPr>
+                <w:noProof/>
+                <w:webHidden/>
+              </w:rPr>
+              <w:fldChar w:fldCharType="end"/>
+            </w:r>
+          </w:hyperlink>
+        </w:p>
+        <w:p>
+          <w:pPr>
+            <w:pStyle w:val="TOC3"/>
+            <w:tabs>
+              <w:tab w:val="right" w:leader="dot" w:pos="9350"/>
+            </w:tabs>
+            <w:rPr>
+              <w:rFonts w:asciiTheme="minorHAnsi" w:hAnsiTheme="minorHAnsi"/>
+              <w:noProof/>
+              <w:lang w:eastAsia="ja-JP"/>
+            </w:rPr>
+          </w:pPr>
+          <w:hyperlink w:anchor="_Toc479527795" w:history="1">
+            <w:r>
+              <w:rPr>
+                <w:rStyle w:val="Hyperlink"/>
+                <w:noProof/>
+              </w:rPr>
+              <w:t>Adding, Updating, and Removing Files from Repository</w:t>
+            </w:r>
+            <w:r>
+              <w:rPr>
+                <w:noProof/>
+                <w:webHidden/>
+              </w:rPr>
+              <w:tab/>
+            </w:r>
+            <w:r>
+              <w:rPr>
+                <w:noProof/>
+                <w:webHidden/>
+              </w:rPr>
+              <w:fldChar w:fldCharType="begin"/>
+            </w:r>
+            <w:r>
+              <w:rPr>
+                <w:noProof/>
+                <w:webHidden/>
+              </w:rPr>
+              <w:instrText xml:space="preserve"> PAGEREF _Toc479527795 \h </w:instrText>
+            </w:r>
+            <w:r>
+              <w:rPr>
+                <w:noProof/>
+                <w:webHidden/>
+              </w:rPr>
+            </w:r>
+            <w:r>
+              <w:rPr>
+                <w:noProof/>
+                <w:webHidden/>
+              </w:rPr>
+              <w:fldChar w:fldCharType="separate"/>
+            </w:r>
+            <w:r>
+              <w:rPr>
+                <w:noProof/>
+                <w:webHidden/>
+              </w:rPr>
+              <w:t>6</w:t>
+            </w:r>
+            <w:r>
+              <w:rPr>
+                <w:noProof/>
+                <w:webHidden/>
+              </w:rPr>
+              <w:fldChar w:fldCharType="end"/>
+            </w:r>
+          </w:hyperlink>
+        </w:p>
+        <w:p>
+          <w:pPr>
+            <w:pStyle w:val="TOC3"/>
+            <w:tabs>
+              <w:tab w:val="right" w:leader="dot" w:pos="9350"/>
+            </w:tabs>
+            <w:rPr>
+              <w:rFonts w:asciiTheme="minorHAnsi" w:hAnsiTheme="minorHAnsi"/>
+              <w:noProof/>
+              <w:lang w:eastAsia="ja-JP"/>
+            </w:rPr>
+          </w:pPr>
+          <w:hyperlink w:anchor="_Toc479527796" w:history="1">
+            <w:r>
+              <w:rPr>
+                <w:rStyle w:val="Hyperlink"/>
+                <w:noProof/>
+              </w:rPr>
+              <w:t>Update from the Online Repository</w:t>
+            </w:r>
+            <w:r>
+              <w:rPr>
+                <w:noProof/>
+                <w:webHidden/>
+              </w:rPr>
+              <w:tab/>
+            </w:r>
+            <w:r>
+              <w:rPr>
+                <w:noProof/>
+                <w:webHidden/>
+              </w:rPr>
+              <w:fldChar w:fldCharType="begin"/>
+            </w:r>
+            <w:r>
+              <w:rPr>
+                <w:noProof/>
+                <w:webHidden/>
+              </w:rPr>
+              <w:instrText xml:space="preserve"> PAGEREF _Toc479527796 \h </w:instrText>
+            </w:r>
+            <w:r>
+              <w:rPr>
+                <w:noProof/>
+                <w:webHidden/>
+              </w:rPr>
+            </w:r>
+            <w:r>
+              <w:rPr>
+                <w:noProof/>
+                <w:webHidden/>
+              </w:rPr>
+              <w:fldChar w:fldCharType="separate"/>
+            </w:r>
+            <w:r>
+              <w:rPr>
+                <w:noProof/>
+                <w:webHidden/>
+              </w:rPr>
+              <w:t>8</w:t>
             </w:r>
             <w:r>
               <w:rPr>
@@ -660,13 +1014,13 @@
               <w:lang w:eastAsia="ja-JP"/>
             </w:rPr>
           </w:pPr>
-          <w:hyperlink w:anchor="_Toc479526897" w:history="1">
+          <w:hyperlink w:anchor="_Toc479527797" w:history="1">
             <w:r>
               <w:rPr>
                 <w:rStyle w:val="Hyperlink"/>
                 <w:noProof/>
               </w:rPr>
-              <w:t>Instruction 2: Modifying the Repository</w:t>
+              <w:t>Instruction 4: Including Collaborators to the Repository</w:t>
             </w:r>
             <w:r>
               <w:rPr>
@@ -687,7 +1041,7 @@
                 <w:noProof/>
                 <w:webHidden/>
               </w:rPr>
-              <w:instrText xml:space="preserve"> PAGEREF _Toc479526897 \h </w:instrText>
+              <w:instrText xml:space="preserve"> PAGEREF _Toc479527797 \h </w:instrText>
             </w:r>
             <w:r>
               <w:rPr>
@@ -707,7 +1061,7 @@
                 <w:noProof/>
                 <w:webHidden/>
               </w:rPr>
-              <w:t>5</w:t>
+              <w:t>8</w:t>
             </w:r>
             <w:r>
               <w:rPr>
@@ -730,13 +1084,13 @@
               <w:lang w:eastAsia="ja-JP"/>
             </w:rPr>
           </w:pPr>
-          <w:hyperlink w:anchor="_Toc479526898" w:history="1">
+          <w:hyperlink w:anchor="_Toc479527798" w:history="1">
             <w:r>
               <w:rPr>
                 <w:rStyle w:val="Hyperlink"/>
                 <w:noProof/>
               </w:rPr>
-              <w:t>Setting your GitHub Account to the Repository</w:t>
+              <w:t>Inviting Collaborators</w:t>
             </w:r>
             <w:r>
               <w:rPr>
@@ -757,7 +1111,7 @@
                 <w:noProof/>
                 <w:webHidden/>
               </w:rPr>
-              <w:instrText xml:space="preserve"> PAGEREF _Toc479526898 \h </w:instrText>
+              <w:instrText xml:space="preserve"> PAGEREF _Toc479527798 \h </w:instrText>
             </w:r>
             <w:r>
               <w:rPr>
@@ -777,7 +1131,217 @@
                 <w:noProof/>
                 <w:webHidden/>
               </w:rPr>
-              <w:t>5</w:t>
+              <w:t>8</w:t>
+            </w:r>
+            <w:r>
+              <w:rPr>
+                <w:noProof/>
+                <w:webHidden/>
+              </w:rPr>
+              <w:fldChar w:fldCharType="end"/>
+            </w:r>
+          </w:hyperlink>
+        </w:p>
+        <w:p>
+          <w:pPr>
+            <w:pStyle w:val="TOC1"/>
+            <w:tabs>
+              <w:tab w:val="right" w:leader="dot" w:pos="9350"/>
+            </w:tabs>
+            <w:rPr>
+              <w:rFonts w:asciiTheme="minorHAnsi" w:hAnsiTheme="minorHAnsi"/>
+              <w:noProof/>
+              <w:lang w:eastAsia="ja-JP"/>
+            </w:rPr>
+          </w:pPr>
+          <w:hyperlink w:anchor="_Toc479527799" w:history="1">
+            <w:r>
+              <w:rPr>
+                <w:rStyle w:val="Hyperlink"/>
+                <w:noProof/>
+              </w:rPr>
+              <w:t>Glossary</w:t>
+            </w:r>
+            <w:r>
+              <w:rPr>
+                <w:noProof/>
+                <w:webHidden/>
+              </w:rPr>
+              <w:tab/>
+            </w:r>
+            <w:r>
+              <w:rPr>
+                <w:noProof/>
+                <w:webHidden/>
+              </w:rPr>
+              <w:fldChar w:fldCharType="begin"/>
+            </w:r>
+            <w:r>
+              <w:rPr>
+                <w:noProof/>
+                <w:webHidden/>
+              </w:rPr>
+              <w:instrText xml:space="preserve"> PAGEREF _Toc479527799 \h </w:instrText>
+            </w:r>
+            <w:r>
+              <w:rPr>
+                <w:noProof/>
+                <w:webHidden/>
+              </w:rPr>
+            </w:r>
+            <w:r>
+              <w:rPr>
+                <w:noProof/>
+                <w:webHidden/>
+              </w:rPr>
+              <w:fldChar w:fldCharType="separate"/>
+            </w:r>
+            <w:r>
+              <w:rPr>
+                <w:noProof/>
+                <w:webHidden/>
+              </w:rPr>
+              <w:t>10</w:t>
+            </w:r>
+            <w:r>
+              <w:rPr>
+                <w:noProof/>
+                <w:webHidden/>
+              </w:rPr>
+              <w:fldChar w:fldCharType="end"/>
+            </w:r>
+          </w:hyperlink>
+        </w:p>
+        <w:p>
+          <w:pPr>
+            <w:pStyle w:val="TOC1"/>
+            <w:tabs>
+              <w:tab w:val="right" w:leader="dot" w:pos="9350"/>
+            </w:tabs>
+            <w:rPr>
+              <w:rFonts w:asciiTheme="minorHAnsi" w:hAnsiTheme="minorHAnsi"/>
+              <w:noProof/>
+              <w:lang w:eastAsia="ja-JP"/>
+            </w:rPr>
+          </w:pPr>
+          <w:hyperlink w:anchor="_Toc479527800" w:history="1">
+            <w:r>
+              <w:rPr>
+                <w:rStyle w:val="Hyperlink"/>
+                <w:noProof/>
+              </w:rPr>
+              <w:t>Troubleshooting Guide</w:t>
+            </w:r>
+            <w:r>
+              <w:rPr>
+                <w:noProof/>
+                <w:webHidden/>
+              </w:rPr>
+              <w:tab/>
+            </w:r>
+            <w:r>
+              <w:rPr>
+                <w:noProof/>
+                <w:webHidden/>
+              </w:rPr>
+              <w:fldChar w:fldCharType="begin"/>
+            </w:r>
+            <w:r>
+              <w:rPr>
+                <w:noProof/>
+                <w:webHidden/>
+              </w:rPr>
+              <w:instrText xml:space="preserve"> PAGEREF _Toc479527800 \h </w:instrText>
+            </w:r>
+            <w:r>
+              <w:rPr>
+                <w:noProof/>
+                <w:webHidden/>
+              </w:rPr>
+            </w:r>
+            <w:r>
+              <w:rPr>
+                <w:noProof/>
+                <w:webHidden/>
+              </w:rPr>
+              <w:fldChar w:fldCharType="separate"/>
+            </w:r>
+            <w:r>
+              <w:rPr>
+                <w:noProof/>
+                <w:webHidden/>
+              </w:rPr>
+              <w:t>11</w:t>
+            </w:r>
+            <w:r>
+              <w:rPr>
+                <w:noProof/>
+                <w:webHidden/>
+              </w:rPr>
+              <w:fldChar w:fldCharType="end"/>
+            </w:r>
+          </w:hyperlink>
+        </w:p>
+        <w:p>
+          <w:pPr>
+            <w:pStyle w:val="TOC2"/>
+            <w:tabs>
+              <w:tab w:val="right" w:leader="dot" w:pos="9350"/>
+            </w:tabs>
+            <w:rPr>
+              <w:rFonts w:asciiTheme="minorHAnsi" w:hAnsiTheme="minorHAnsi"/>
+              <w:noProof/>
+              <w:lang w:eastAsia="ja-JP"/>
+            </w:rPr>
+          </w:pPr>
+          <w:hyperlink w:anchor="_Toc479527801" w:history="1">
+            <w:r>
+              <w:rPr>
+                <w:rStyle w:val="Hyperlink"/>
+                <w:noProof/>
+              </w:rPr>
+              <w:t>I Made a Commit but was Directed to a Colourful Message Editor.</w:t>
+            </w:r>
+            <w:r>
+              <w:rPr>
+                <w:noProof/>
+                <w:webHidden/>
+              </w:rPr>
+              <w:tab/>
+            </w:r>
+            <w:r>
+              <w:rPr>
+                <w:noProof/>
+                <w:webHidden/>
+              </w:rPr>
+              <w:fldChar w:fldCharType="begin"/>
+            </w:r>
+            <w:r>
+              <w:rPr>
+                <w:noProof/>
+                <w:webHidden/>
+              </w:rPr>
+              <w:instrText xml:space="preserve"> PAGEREF _Toc479527801 \h </w:instrText>
+            </w:r>
+            <w:r>
+              <w:rPr>
+                <w:noProof/>
+                <w:webHidden/>
+              </w:rPr>
+            </w:r>
+            <w:r>
+              <w:rPr>
+                <w:noProof/>
+                <w:webHidden/>
+              </w:rPr>
+              <w:fldChar w:fldCharType="separate"/>
+            </w:r>
+            <w:r>
+              <w:rPr>
+                <w:noProof/>
+                <w:webHidden/>
+              </w:rPr>
+              <w:t>11</w:t>
             </w:r>
             <w:r>
               <w:rPr>
@@ -800,13 +1364,13 @@
               <w:lang w:eastAsia="ja-JP"/>
             </w:rPr>
           </w:pPr>
-          <w:hyperlink w:anchor="_Toc479526899" w:history="1">
+          <w:hyperlink w:anchor="_Toc479527802" w:history="1">
             <w:r>
               <w:rPr>
                 <w:rStyle w:val="Hyperlink"/>
                 <w:noProof/>
               </w:rPr>
-              <w:t>Adding, Updating, and Removing Files from Repository</w:t>
+              <w:t>Exiting the Vim Text Editor</w:t>
             </w:r>
             <w:r>
               <w:rPr>
@@ -827,7 +1391,7 @@
                 <w:noProof/>
                 <w:webHidden/>
               </w:rPr>
-              <w:instrText xml:space="preserve"> PAGEREF _Toc479526899 \h </w:instrText>
+              <w:instrText xml:space="preserve"> PAGEREF _Toc479527802 \h </w:instrText>
             </w:r>
             <w:r>
               <w:rPr>
@@ -847,7 +1411,77 @@
                 <w:noProof/>
                 <w:webHidden/>
               </w:rPr>
-              <w:t>6</w:t>
+              <w:t>11</w:t>
+            </w:r>
+            <w:r>
+              <w:rPr>
+                <w:noProof/>
+                <w:webHidden/>
+              </w:rPr>
+              <w:fldChar w:fldCharType="end"/>
+            </w:r>
+          </w:hyperlink>
+        </w:p>
+        <w:p>
+          <w:pPr>
+            <w:pStyle w:val="TOC2"/>
+            <w:tabs>
+              <w:tab w:val="right" w:leader="dot" w:pos="9350"/>
+            </w:tabs>
+            <w:rPr>
+              <w:rFonts w:asciiTheme="minorHAnsi" w:hAnsiTheme="minorHAnsi"/>
+              <w:noProof/>
+              <w:lang w:eastAsia="ja-JP"/>
+            </w:rPr>
+          </w:pPr>
+          <w:hyperlink w:anchor="_Toc479527803" w:history="1">
+            <w:r>
+              <w:rPr>
+                <w:rStyle w:val="Hyperlink"/>
+                <w:noProof/>
+              </w:rPr>
+              <w:t>I Cannot Push my Files to the Online Repository</w:t>
+            </w:r>
+            <w:r>
+              <w:rPr>
+                <w:noProof/>
+                <w:webHidden/>
+              </w:rPr>
+              <w:tab/>
+            </w:r>
+            <w:r>
+              <w:rPr>
+                <w:noProof/>
+                <w:webHidden/>
+              </w:rPr>
+              <w:fldChar w:fldCharType="begin"/>
+            </w:r>
+            <w:r>
+              <w:rPr>
+                <w:noProof/>
+                <w:webHidden/>
+              </w:rPr>
+              <w:instrText xml:space="preserve"> PAGEREF _Toc479527803 \h </w:instrText>
+            </w:r>
+            <w:r>
+              <w:rPr>
+                <w:noProof/>
+                <w:webHidden/>
+              </w:rPr>
+            </w:r>
+            <w:r>
+              <w:rPr>
+                <w:noProof/>
+                <w:webHidden/>
+              </w:rPr>
+              <w:fldChar w:fldCharType="separate"/>
+            </w:r>
+            <w:r>
+              <w:rPr>
+                <w:noProof/>
+                <w:webHidden/>
+              </w:rPr>
+              <w:t>12</w:t>
             </w:r>
             <w:r>
               <w:rPr>
@@ -870,13 +1504,13 @@
               <w:lang w:eastAsia="ja-JP"/>
             </w:rPr>
           </w:pPr>
-          <w:hyperlink w:anchor="_Toc479526900" w:history="1">
+          <w:hyperlink w:anchor="_Toc479527804" w:history="1">
             <w:r>
               <w:rPr>
                 <w:rStyle w:val="Hyperlink"/>
                 <w:noProof/>
               </w:rPr>
-              <w:t>How to update the Repository</w:t>
+              <w:t>Checking the Repository</w:t>
             </w:r>
             <w:r>
               <w:rPr>
@@ -897,7 +1531,7 @@
                 <w:noProof/>
                 <w:webHidden/>
               </w:rPr>
-              <w:instrText xml:space="preserve"> PAGEREF _Toc479526900 \h </w:instrText>
+              <w:instrText xml:space="preserve"> PAGEREF _Toc479527804 \h </w:instrText>
             </w:r>
             <w:r>
               <w:rPr>
@@ -917,567 +1551,7 @@
                 <w:noProof/>
                 <w:webHidden/>
               </w:rPr>
-              <w:t>7</w:t>
-            </w:r>
-            <w:r>
-              <w:rPr>
-                <w:noProof/>
-                <w:webHidden/>
-              </w:rPr>
-              <w:fldChar w:fldCharType="end"/>
-            </w:r>
-          </w:hyperlink>
-        </w:p>
-        <w:p>
-          <w:pPr>
-            <w:pStyle w:val="TOC2"/>
-            <w:tabs>
-              <w:tab w:val="right" w:leader="dot" w:pos="9350"/>
-            </w:tabs>
-            <w:rPr>
-              <w:rFonts w:asciiTheme="minorHAnsi" w:hAnsiTheme="minorHAnsi"/>
-              <w:noProof/>
-              <w:lang w:eastAsia="ja-JP"/>
-            </w:rPr>
-          </w:pPr>
-          <w:hyperlink w:anchor="_Toc479526901" w:history="1">
-            <w:r>
-              <w:rPr>
-                <w:rStyle w:val="Hyperlink"/>
-                <w:noProof/>
-              </w:rPr>
-              <w:t>Instruction 3: Including Collaborators to the Repository</w:t>
-            </w:r>
-            <w:r>
-              <w:rPr>
-                <w:noProof/>
-                <w:webHidden/>
-              </w:rPr>
-              <w:tab/>
-            </w:r>
-            <w:r>
-              <w:rPr>
-                <w:noProof/>
-                <w:webHidden/>
-              </w:rPr>
-              <w:fldChar w:fldCharType="begin"/>
-            </w:r>
-            <w:r>
-              <w:rPr>
-                <w:noProof/>
-                <w:webHidden/>
-              </w:rPr>
-              <w:instrText xml:space="preserve"> PAGEREF _Toc479526901 \h </w:instrText>
-            </w:r>
-            <w:r>
-              <w:rPr>
-                <w:noProof/>
-                <w:webHidden/>
-              </w:rPr>
-            </w:r>
-            <w:r>
-              <w:rPr>
-                <w:noProof/>
-                <w:webHidden/>
-              </w:rPr>
-              <w:fldChar w:fldCharType="separate"/>
-            </w:r>
-            <w:r>
-              <w:rPr>
-                <w:noProof/>
-                <w:webHidden/>
-              </w:rPr>
-              <w:t>7</w:t>
-            </w:r>
-            <w:r>
-              <w:rPr>
-                <w:noProof/>
-                <w:webHidden/>
-              </w:rPr>
-              <w:fldChar w:fldCharType="end"/>
-            </w:r>
-          </w:hyperlink>
-        </w:p>
-        <w:p>
-          <w:pPr>
-            <w:pStyle w:val="TOC3"/>
-            <w:tabs>
-              <w:tab w:val="right" w:leader="dot" w:pos="9350"/>
-            </w:tabs>
-            <w:rPr>
-              <w:rFonts w:asciiTheme="minorHAnsi" w:hAnsiTheme="minorHAnsi"/>
-              <w:noProof/>
-              <w:lang w:eastAsia="ja-JP"/>
-            </w:rPr>
-          </w:pPr>
-          <w:hyperlink w:anchor="_Toc479526902" w:history="1">
-            <w:r>
-              <w:rPr>
-                <w:rStyle w:val="Hyperlink"/>
-                <w:noProof/>
-              </w:rPr>
-              <w:t>Inviting Collaborators</w:t>
-            </w:r>
-            <w:r>
-              <w:rPr>
-                <w:noProof/>
-                <w:webHidden/>
-              </w:rPr>
-              <w:tab/>
-            </w:r>
-            <w:r>
-              <w:rPr>
-                <w:noProof/>
-                <w:webHidden/>
-              </w:rPr>
-              <w:fldChar w:fldCharType="begin"/>
-            </w:r>
-            <w:r>
-              <w:rPr>
-                <w:noProof/>
-                <w:webHidden/>
-              </w:rPr>
-              <w:instrText xml:space="preserve"> PAGEREF _Toc479526902 \h </w:instrText>
-            </w:r>
-            <w:r>
-              <w:rPr>
-                <w:noProof/>
-                <w:webHidden/>
-              </w:rPr>
-            </w:r>
-            <w:r>
-              <w:rPr>
-                <w:noProof/>
-                <w:webHidden/>
-              </w:rPr>
-              <w:fldChar w:fldCharType="separate"/>
-            </w:r>
-            <w:r>
-              <w:rPr>
-                <w:noProof/>
-                <w:webHidden/>
-              </w:rPr>
-              <w:t>7</w:t>
-            </w:r>
-            <w:r>
-              <w:rPr>
-                <w:noProof/>
-                <w:webHidden/>
-              </w:rPr>
-              <w:fldChar w:fldCharType="end"/>
-            </w:r>
-          </w:hyperlink>
-        </w:p>
-        <w:p>
-          <w:pPr>
-            <w:pStyle w:val="TOC1"/>
-            <w:tabs>
-              <w:tab w:val="right" w:leader="dot" w:pos="9350"/>
-            </w:tabs>
-            <w:rPr>
-              <w:rFonts w:asciiTheme="minorHAnsi" w:hAnsiTheme="minorHAnsi"/>
-              <w:noProof/>
-              <w:lang w:eastAsia="ja-JP"/>
-            </w:rPr>
-          </w:pPr>
-          <w:hyperlink w:anchor="_Toc479526903" w:history="1">
-            <w:r>
-              <w:rPr>
-                <w:rStyle w:val="Hyperlink"/>
-                <w:noProof/>
-              </w:rPr>
-              <w:t>Glossary</w:t>
-            </w:r>
-            <w:r>
-              <w:rPr>
-                <w:noProof/>
-                <w:webHidden/>
-              </w:rPr>
-              <w:tab/>
-            </w:r>
-            <w:r>
-              <w:rPr>
-                <w:noProof/>
-                <w:webHidden/>
-              </w:rPr>
-              <w:fldChar w:fldCharType="begin"/>
-            </w:r>
-            <w:r>
-              <w:rPr>
-                <w:noProof/>
-                <w:webHidden/>
-              </w:rPr>
-              <w:instrText xml:space="preserve"> PAGEREF _Toc479526903 \h </w:instrText>
-            </w:r>
-            <w:r>
-              <w:rPr>
-                <w:noProof/>
-                <w:webHidden/>
-              </w:rPr>
-            </w:r>
-            <w:r>
-              <w:rPr>
-                <w:noProof/>
-                <w:webHidden/>
-              </w:rPr>
-              <w:fldChar w:fldCharType="separate"/>
-            </w:r>
-            <w:r>
-              <w:rPr>
-                <w:noProof/>
-                <w:webHidden/>
-              </w:rPr>
-              <w:t>9</w:t>
-            </w:r>
-            <w:r>
-              <w:rPr>
-                <w:noProof/>
-                <w:webHidden/>
-              </w:rPr>
-              <w:fldChar w:fldCharType="end"/>
-            </w:r>
-          </w:hyperlink>
-        </w:p>
-        <w:p>
-          <w:pPr>
-            <w:pStyle w:val="TOC1"/>
-            <w:tabs>
-              <w:tab w:val="right" w:leader="dot" w:pos="9350"/>
-            </w:tabs>
-            <w:rPr>
-              <w:rFonts w:asciiTheme="minorHAnsi" w:hAnsiTheme="minorHAnsi"/>
-              <w:noProof/>
-              <w:lang w:eastAsia="ja-JP"/>
-            </w:rPr>
-          </w:pPr>
-          <w:hyperlink w:anchor="_Toc479526904" w:history="1">
-            <w:r>
-              <w:rPr>
-                <w:rStyle w:val="Hyperlink"/>
-                <w:noProof/>
-              </w:rPr>
-              <w:t>Troubleshooting Guide</w:t>
-            </w:r>
-            <w:r>
-              <w:rPr>
-                <w:noProof/>
-                <w:webHidden/>
-              </w:rPr>
-              <w:tab/>
-            </w:r>
-            <w:r>
-              <w:rPr>
-                <w:noProof/>
-                <w:webHidden/>
-              </w:rPr>
-              <w:fldChar w:fldCharType="begin"/>
-            </w:r>
-            <w:r>
-              <w:rPr>
-                <w:noProof/>
-                <w:webHidden/>
-              </w:rPr>
-              <w:instrText xml:space="preserve"> PAGEREF _Toc479526904 \h </w:instrText>
-            </w:r>
-            <w:r>
-              <w:rPr>
-                <w:noProof/>
-                <w:webHidden/>
-              </w:rPr>
-            </w:r>
-            <w:r>
-              <w:rPr>
-                <w:noProof/>
-                <w:webHidden/>
-              </w:rPr>
-              <w:fldChar w:fldCharType="separate"/>
-            </w:r>
-            <w:r>
-              <w:rPr>
-                <w:noProof/>
-                <w:webHidden/>
-              </w:rPr>
-              <w:t>10</w:t>
-            </w:r>
-            <w:r>
-              <w:rPr>
-                <w:noProof/>
-                <w:webHidden/>
-              </w:rPr>
-              <w:fldChar w:fldCharType="end"/>
-            </w:r>
-          </w:hyperlink>
-        </w:p>
-        <w:p>
-          <w:pPr>
-            <w:pStyle w:val="TOC2"/>
-            <w:tabs>
-              <w:tab w:val="right" w:leader="dot" w:pos="9350"/>
-            </w:tabs>
-            <w:rPr>
-              <w:rFonts w:asciiTheme="minorHAnsi" w:hAnsiTheme="minorHAnsi"/>
-              <w:noProof/>
-              <w:lang w:eastAsia="ja-JP"/>
-            </w:rPr>
-          </w:pPr>
-          <w:hyperlink w:anchor="_Toc479526905" w:history="1">
-            <w:r>
-              <w:rPr>
-                <w:rStyle w:val="Hyperlink"/>
-                <w:noProof/>
-              </w:rPr>
-              <w:t>I Made a Commit but was Directed to a Colourful Message Editor.</w:t>
-            </w:r>
-            <w:r>
-              <w:rPr>
-                <w:noProof/>
-                <w:webHidden/>
-              </w:rPr>
-              <w:tab/>
-            </w:r>
-            <w:r>
-              <w:rPr>
-                <w:noProof/>
-                <w:webHidden/>
-              </w:rPr>
-              <w:fldChar w:fldCharType="begin"/>
-            </w:r>
-            <w:r>
-              <w:rPr>
-                <w:noProof/>
-                <w:webHidden/>
-              </w:rPr>
-              <w:instrText xml:space="preserve"> PAGEREF _Toc479526905 \h </w:instrText>
-            </w:r>
-            <w:r>
-              <w:rPr>
-                <w:noProof/>
-                <w:webHidden/>
-              </w:rPr>
-            </w:r>
-            <w:r>
-              <w:rPr>
-                <w:noProof/>
-                <w:webHidden/>
-              </w:rPr>
-              <w:fldChar w:fldCharType="separate"/>
-            </w:r>
-            <w:r>
-              <w:rPr>
-                <w:noProof/>
-                <w:webHidden/>
-              </w:rPr>
-              <w:t>10</w:t>
-            </w:r>
-            <w:r>
-              <w:rPr>
-                <w:noProof/>
-                <w:webHidden/>
-              </w:rPr>
-              <w:fldChar w:fldCharType="end"/>
-            </w:r>
-          </w:hyperlink>
-        </w:p>
-        <w:p>
-          <w:pPr>
-            <w:pStyle w:val="TOC3"/>
-            <w:tabs>
-              <w:tab w:val="right" w:leader="dot" w:pos="9350"/>
-            </w:tabs>
-            <w:rPr>
-              <w:rFonts w:asciiTheme="minorHAnsi" w:hAnsiTheme="minorHAnsi"/>
-              <w:noProof/>
-              <w:lang w:eastAsia="ja-JP"/>
-            </w:rPr>
-          </w:pPr>
-          <w:hyperlink w:anchor="_Toc479526906" w:history="1">
-            <w:r>
-              <w:rPr>
-                <w:rStyle w:val="Hyperlink"/>
-                <w:noProof/>
-              </w:rPr>
-              <w:t>Exiting the Vim Text Editor</w:t>
-            </w:r>
-            <w:r>
-              <w:rPr>
-                <w:noProof/>
-                <w:webHidden/>
-              </w:rPr>
-              <w:tab/>
-            </w:r>
-            <w:r>
-              <w:rPr>
-                <w:noProof/>
-                <w:webHidden/>
-              </w:rPr>
-              <w:fldChar w:fldCharType="begin"/>
-            </w:r>
-            <w:r>
-              <w:rPr>
-                <w:noProof/>
-                <w:webHidden/>
-              </w:rPr>
-              <w:instrText xml:space="preserve"> PAGEREF _Toc479526906 \h </w:instrText>
-            </w:r>
-            <w:r>
-              <w:rPr>
-                <w:noProof/>
-                <w:webHidden/>
-              </w:rPr>
-            </w:r>
-            <w:r>
-              <w:rPr>
-                <w:noProof/>
-                <w:webHidden/>
-              </w:rPr>
-              <w:fldChar w:fldCharType="separate"/>
-            </w:r>
-            <w:r>
-              <w:rPr>
-                <w:noProof/>
-                <w:webHidden/>
-              </w:rPr>
-              <w:t>10</w:t>
-            </w:r>
-            <w:r>
-              <w:rPr>
-                <w:noProof/>
-                <w:webHidden/>
-              </w:rPr>
-              <w:fldChar w:fldCharType="end"/>
-            </w:r>
-          </w:hyperlink>
-        </w:p>
-        <w:p>
-          <w:pPr>
-            <w:pStyle w:val="TOC2"/>
-            <w:tabs>
-              <w:tab w:val="right" w:leader="dot" w:pos="9350"/>
-            </w:tabs>
-            <w:rPr>
-              <w:rFonts w:asciiTheme="minorHAnsi" w:hAnsiTheme="minorHAnsi"/>
-              <w:noProof/>
-              <w:lang w:eastAsia="ja-JP"/>
-            </w:rPr>
-          </w:pPr>
-          <w:hyperlink w:anchor="_Toc479526907" w:history="1">
-            <w:r>
-              <w:rPr>
-                <w:rStyle w:val="Hyperlink"/>
-                <w:noProof/>
-              </w:rPr>
-              <w:t>I Cannot Push my Files to the Online Repository</w:t>
-            </w:r>
-            <w:r>
-              <w:rPr>
-                <w:noProof/>
-                <w:webHidden/>
-              </w:rPr>
-              <w:tab/>
-            </w:r>
-            <w:r>
-              <w:rPr>
-                <w:noProof/>
-                <w:webHidden/>
-              </w:rPr>
-              <w:fldChar w:fldCharType="begin"/>
-            </w:r>
-            <w:r>
-              <w:rPr>
-                <w:noProof/>
-                <w:webHidden/>
-              </w:rPr>
-              <w:instrText xml:space="preserve"> PAGEREF _Toc479526907 \h </w:instrText>
-            </w:r>
-            <w:r>
-              <w:rPr>
-                <w:noProof/>
-                <w:webHidden/>
-              </w:rPr>
-            </w:r>
-            <w:r>
-              <w:rPr>
-                <w:noProof/>
-                <w:webHidden/>
-              </w:rPr>
-              <w:fldChar w:fldCharType="separate"/>
-            </w:r>
-            <w:r>
-              <w:rPr>
-                <w:noProof/>
-                <w:webHidden/>
-              </w:rPr>
-              <w:t>11</w:t>
-            </w:r>
-            <w:r>
-              <w:rPr>
-                <w:noProof/>
-                <w:webHidden/>
-              </w:rPr>
-              <w:fldChar w:fldCharType="end"/>
-            </w:r>
-          </w:hyperlink>
-        </w:p>
-        <w:p>
-          <w:pPr>
-            <w:pStyle w:val="TOC3"/>
-            <w:tabs>
-              <w:tab w:val="right" w:leader="dot" w:pos="9350"/>
-            </w:tabs>
-            <w:rPr>
-              <w:rFonts w:asciiTheme="minorHAnsi" w:hAnsiTheme="minorHAnsi"/>
-              <w:noProof/>
-              <w:lang w:eastAsia="ja-JP"/>
-            </w:rPr>
-          </w:pPr>
-          <w:hyperlink w:anchor="_Toc479526908" w:history="1">
-            <w:r>
-              <w:rPr>
-                <w:rStyle w:val="Hyperlink"/>
-                <w:noProof/>
-              </w:rPr>
-              <w:t>Checking the Repository</w:t>
-            </w:r>
-            <w:r>
-              <w:rPr>
-                <w:noProof/>
-                <w:webHidden/>
-              </w:rPr>
-              <w:tab/>
-            </w:r>
-            <w:r>
-              <w:rPr>
-                <w:noProof/>
-                <w:webHidden/>
-              </w:rPr>
-              <w:fldChar w:fldCharType="begin"/>
-            </w:r>
-            <w:r>
-              <w:rPr>
-                <w:noProof/>
-                <w:webHidden/>
-              </w:rPr>
-              <w:instrText xml:space="preserve"> PAGEREF _Toc479526908 \h </w:instrText>
-            </w:r>
-            <w:r>
-              <w:rPr>
-                <w:noProof/>
-                <w:webHidden/>
-              </w:rPr>
-            </w:r>
-            <w:r>
-              <w:rPr>
-                <w:noProof/>
-                <w:webHidden/>
-              </w:rPr>
-              <w:fldChar w:fldCharType="separate"/>
-            </w:r>
-            <w:r>
-              <w:rPr>
-                <w:noProof/>
-                <w:webHidden/>
-              </w:rPr>
-              <w:t>12</w:t>
+              <w:t>13</w:t>
             </w:r>
             <w:r>
               <w:rPr>
@@ -1518,12 +1592,12 @@
       <w:pPr>
         <w:pStyle w:val="Heading1"/>
       </w:pPr>
-      <w:bookmarkStart w:id="0" w:name="_Toc479526891"/>
+      <w:bookmarkStart w:id="1" w:name="_Toc479527786"/>
       <w:r>
         <w:lastRenderedPageBreak/>
         <w:t>Introduction</w:t>
       </w:r>
-      <w:bookmarkEnd w:id="0"/>
+      <w:bookmarkEnd w:id="1"/>
     </w:p>
     <w:p>
       <w:r>
@@ -1535,17 +1609,17 @@
       <w:pPr>
         <w:pStyle w:val="Heading1"/>
       </w:pPr>
-      <w:bookmarkStart w:id="1" w:name="_Toc479526892"/>
+      <w:bookmarkStart w:id="2" w:name="_Toc479527787"/>
       <w:r>
         <w:t>Instructions</w:t>
       </w:r>
-      <w:bookmarkEnd w:id="1"/>
+      <w:bookmarkEnd w:id="2"/>
     </w:p>
     <w:p>
       <w:pPr>
         <w:pStyle w:val="Heading2"/>
       </w:pPr>
-      <w:bookmarkStart w:id="2" w:name="_Toc479526893"/>
+      <w:bookmarkStart w:id="3" w:name="_Toc479527788"/>
       <w:r>
         <w:t>Instruct</w:t>
       </w:r>
@@ -1570,7 +1644,7 @@
       <w:r>
         <w:t>epository</w:t>
       </w:r>
-      <w:bookmarkEnd w:id="2"/>
+      <w:bookmarkEnd w:id="3"/>
     </w:p>
     <w:p>
       <w:r>
@@ -1591,7 +1665,7 @@
           <w:szCs w:val="24"/>
         </w:rPr>
       </w:pPr>
-      <w:bookmarkStart w:id="3" w:name="_Toc479526894"/>
+      <w:bookmarkStart w:id="4" w:name="_Toc479527789"/>
       <w:r>
         <w:rPr>
           <w:rFonts w:asciiTheme="minorHAnsi" w:eastAsiaTheme="majorEastAsia" w:hAnsiTheme="minorHAnsi" w:cstheme="majorBidi"/>
@@ -1601,7 +1675,7 @@
         </w:rPr>
         <w:t>Creating an Online Repository on GitHub</w:t>
       </w:r>
-      <w:bookmarkEnd w:id="3"/>
+      <w:bookmarkEnd w:id="4"/>
     </w:p>
     <w:p>
       <w:r>
@@ -1783,24 +1857,14 @@
       <w:r>
         <w:t xml:space="preserve">Figure </w:t>
       </w:r>
-      <w:r>
-        <w:fldChar w:fldCharType="begin"/>
-      </w:r>
-      <w:r>
-        <w:instrText xml:space="preserve"> SEQ Figure \* ARABIC </w:instrText>
-      </w:r>
-      <w:r>
-        <w:fldChar w:fldCharType="separate"/>
-      </w:r>
-      <w:r>
-        <w:rPr>
-          <w:noProof/>
-        </w:rPr>
-        <w:t>1</w:t>
-      </w:r>
-      <w:r>
-        <w:fldChar w:fldCharType="end"/>
-      </w:r>
+      <w:fldSimple w:instr=" SEQ Figure \* ARABIC ">
+        <w:r>
+          <w:rPr>
+            <w:noProof/>
+          </w:rPr>
+          <w:t>1</w:t>
+        </w:r>
+      </w:fldSimple>
       <w:r>
         <w:t xml:space="preserve"> </w:t>
       </w:r>
@@ -2009,10 +2073,11 @@
       <w:pPr>
         <w:pStyle w:val="Heading2"/>
       </w:pPr>
-      <w:bookmarkStart w:id="4" w:name="_Toc479526895"/>
+      <w:bookmarkStart w:id="5" w:name="_Toc479527790"/>
       <w:r>
         <w:t>Instruction 2: Setting up the Local Repository</w:t>
       </w:r>
+      <w:bookmarkEnd w:id="5"/>
     </w:p>
     <w:p>
       <w:r>
@@ -2024,6 +2089,7 @@
       <w:pPr>
         <w:pStyle w:val="Heading3"/>
       </w:pPr>
+      <w:bookmarkStart w:id="6" w:name="_Toc479527791"/>
       <w:r>
         <w:t>O</w:t>
       </w:r>
@@ -2036,7 +2102,7 @@
       <w:r>
         <w:t xml:space="preserve"> from Command-Line</w:t>
       </w:r>
-      <w:bookmarkEnd w:id="4"/>
+      <w:bookmarkEnd w:id="6"/>
     </w:p>
     <w:p>
       <w:r>
@@ -2228,14 +2294,14 @@
       <w:pPr>
         <w:pStyle w:val="Heading3"/>
       </w:pPr>
-      <w:bookmarkStart w:id="5" w:name="_Toc479526896"/>
+      <w:bookmarkStart w:id="7" w:name="_Toc479527792"/>
       <w:r>
         <w:t xml:space="preserve">Cloning the Online Repository to Local </w:t>
       </w:r>
       <w:r>
         <w:t>Repository</w:t>
       </w:r>
-      <w:bookmarkEnd w:id="5"/>
+      <w:bookmarkEnd w:id="7"/>
     </w:p>
     <w:p>
       <w:r>
@@ -2259,6 +2325,9 @@
         <w:jc w:val="center"/>
       </w:pPr>
       <w:r>
+        <w:rPr>
+          <w:noProof/>
+        </w:rPr>
         <w:lastRenderedPageBreak/>
         <w:drawing>
           <wp:inline distT="0" distB="0" distL="0" distR="0" wp14:anchorId="0A033FE4" wp14:editId="39B6C1E7">
@@ -2369,6 +2438,9 @@
         <w:jc w:val="center"/>
       </w:pPr>
       <w:r>
+        <w:rPr>
+          <w:noProof/>
+        </w:rPr>
         <w:drawing>
           <wp:inline distT="0" distB="0" distL="0" distR="0" wp14:anchorId="33399DF9" wp14:editId="446E383E">
             <wp:extent cx="4570358" cy="1304925"/>
@@ -2465,6 +2537,9 @@
         <w:jc w:val="center"/>
       </w:pPr>
       <w:r>
+        <w:rPr>
+          <w:noProof/>
+        </w:rPr>
         <w:drawing>
           <wp:inline distT="0" distB="0" distL="0" distR="0" wp14:anchorId="537073BF" wp14:editId="1C153C55">
             <wp:extent cx="4569100" cy="762000"/>
@@ -2515,14 +2590,14 @@
           <w:rFonts w:cstheme="majorHAnsi"/>
         </w:rPr>
       </w:pPr>
-      <w:bookmarkStart w:id="6" w:name="_Setting_your_GitHub"/>
-      <w:bookmarkEnd w:id="6"/>
+      <w:bookmarkStart w:id="8" w:name="_Setting_your_GitHub"/>
+      <w:bookmarkEnd w:id="8"/>
     </w:p>
     <w:p>
       <w:pPr>
         <w:pStyle w:val="Heading2"/>
       </w:pPr>
-      <w:bookmarkStart w:id="7" w:name="_Toc479526897"/>
+      <w:bookmarkStart w:id="9" w:name="_Toc479527793"/>
       <w:r>
         <w:t>I</w:t>
       </w:r>
@@ -2532,7 +2607,7 @@
       <w:r>
         <w:t>: Modifying the Repository</w:t>
       </w:r>
-      <w:bookmarkEnd w:id="7"/>
+      <w:bookmarkEnd w:id="9"/>
     </w:p>
     <w:p>
       <w:r>
@@ -2544,7 +2619,7 @@
       <w:pPr>
         <w:pStyle w:val="Heading3"/>
       </w:pPr>
-      <w:bookmarkStart w:id="8" w:name="_Toc479526898"/>
+      <w:bookmarkStart w:id="10" w:name="_Toc479527794"/>
       <w:r>
         <w:t>Setting your GitHub Account</w:t>
       </w:r>
@@ -2557,7 +2632,7 @@
       <w:r>
         <w:t>epository</w:t>
       </w:r>
-      <w:bookmarkEnd w:id="8"/>
+      <w:bookmarkEnd w:id="10"/>
     </w:p>
     <w:p>
       <w:pPr>
@@ -2919,9 +2994,9 @@
       <w:pPr>
         <w:pStyle w:val="Heading3"/>
       </w:pPr>
-      <w:bookmarkStart w:id="9" w:name="_Adding,_Updating,_and"/>
-      <w:bookmarkStart w:id="10" w:name="_Toc479526899"/>
-      <w:bookmarkEnd w:id="9"/>
+      <w:bookmarkStart w:id="11" w:name="_Adding,_Updating,_and"/>
+      <w:bookmarkStart w:id="12" w:name="_Toc479527795"/>
+      <w:bookmarkEnd w:id="11"/>
       <w:r>
         <w:t>Adding, Upd</w:t>
       </w:r>
@@ -2937,7 +3012,7 @@
       <w:r>
         <w:t>epository</w:t>
       </w:r>
-      <w:bookmarkEnd w:id="10"/>
+      <w:bookmarkEnd w:id="12"/>
     </w:p>
     <w:p>
       <w:pPr>
@@ -3339,7 +3414,9 @@
       <w:pPr>
         <w:pStyle w:val="Heading3"/>
       </w:pPr>
-      <w:bookmarkStart w:id="11" w:name="_Toc479526900"/>
+      <w:bookmarkStart w:id="13" w:name="_Update_from_the"/>
+      <w:bookmarkStart w:id="14" w:name="_Toc479527796"/>
+      <w:bookmarkEnd w:id="13"/>
       <w:r>
         <w:lastRenderedPageBreak/>
         <w:t>Update from</w:t>
@@ -3353,7 +3430,7 @@
       <w:r>
         <w:t>Repository</w:t>
       </w:r>
-      <w:bookmarkEnd w:id="11"/>
+      <w:bookmarkEnd w:id="14"/>
     </w:p>
     <w:p>
       <w:r>
@@ -3374,7 +3451,16 @@
         <w:ind w:left="288" w:hanging="288"/>
       </w:pPr>
       <w:r>
-        <w:t xml:space="preserve">Type git status to check to see if you have any files modified. </w:t>
+        <w:t xml:space="preserve">Type </w:t>
+      </w:r>
+      <w:r>
+        <w:rPr>
+          <w:shd w:val="clear" w:color="auto" w:fill="D9D9D9" w:themeFill="background1" w:themeFillShade="D9"/>
+        </w:rPr>
+        <w:t>git status</w:t>
+      </w:r>
+      <w:r>
+        <w:t xml:space="preserve"> to check to see if you have any files modified. </w:t>
       </w:r>
     </w:p>
     <w:p>
@@ -3387,50 +3473,47 @@
         <w:ind w:left="288" w:hanging="288"/>
       </w:pPr>
       <w:r>
-        <w:t xml:space="preserve">Type git </w:t>
-      </w:r>
-      <w:r>
-        <w:t>fetch to update y</w:t>
-      </w:r>
-      <w:bookmarkStart w:id="12" w:name="_GoBack"/>
-      <w:bookmarkEnd w:id="12"/>
-    </w:p>
-    <w:p>
-      <w:pPr>
-        <w:pStyle w:val="ListParagraph"/>
-        <w:numPr>
-          <w:ilvl w:val="0"/>
-          <w:numId w:val="19"/>
-        </w:numPr>
-        <w:ind w:left="288" w:hanging="288"/>
-      </w:pPr>
+        <w:t xml:space="preserve">Type </w:t>
+      </w:r>
+      <w:r>
+        <w:rPr>
+          <w:shd w:val="clear" w:color="auto" w:fill="D9D9D9" w:themeFill="background1" w:themeFillShade="D9"/>
+        </w:rPr>
+        <w:t xml:space="preserve">git </w:t>
+      </w:r>
+      <w:r>
+        <w:rPr>
+          <w:shd w:val="clear" w:color="auto" w:fill="D9D9D9" w:themeFill="background1" w:themeFillShade="D9"/>
+        </w:rPr>
+        <w:t>pull</w:t>
+      </w:r>
+      <w:r>
+        <w:t xml:space="preserve"> to download files from the online repository and merge with your local </w:t>
+      </w:r>
+      <w:r>
+        <w:t>repository</w:t>
+      </w:r>
+      <w:r>
+        <w:t>.</w:t>
+      </w:r>
     </w:p>
     <w:p/>
     <w:p>
       <w:pPr>
         <w:pStyle w:val="Heading2"/>
       </w:pPr>
-      <w:bookmarkStart w:id="13" w:name="_Toc479526901"/>
+      <w:bookmarkStart w:id="15" w:name="_Toc479527797"/>
       <w:r>
         <w:t>Instruction 4</w:t>
       </w:r>
       <w:r>
         <w:t>: Including Collaborators to the Repository</w:t>
       </w:r>
-      <w:bookmarkEnd w:id="13"/>
-    </w:p>
-    <w:p>
-      <w:r>
-        <w:t xml:space="preserve">A repository can have other collaborators making changes. </w:t>
-      </w:r>
-      <w:r>
-        <w:t xml:space="preserve">This instruction will go over </w:t>
-      </w:r>
-      <w:r>
-        <w:t xml:space="preserve">adding and </w:t>
-      </w:r>
-      <w:r>
-        <w:t>allowing collaborators to make changes to the online repository.</w:t>
+      <w:bookmarkEnd w:id="15"/>
+    </w:p>
+    <w:p>
+      <w:r>
+        <w:t>A repository can have other collaborators making changes. This instruction will go over adding and allowing collaborators to make changes to the online repository.</w:t>
       </w:r>
     </w:p>
     <w:p/>
@@ -3438,11 +3521,11 @@
       <w:pPr>
         <w:pStyle w:val="Heading3"/>
       </w:pPr>
-      <w:bookmarkStart w:id="14" w:name="_Toc479526902"/>
+      <w:bookmarkStart w:id="16" w:name="_Toc479527798"/>
       <w:r>
         <w:t>Inviting Collaborators</w:t>
       </w:r>
-      <w:bookmarkEnd w:id="14"/>
+      <w:bookmarkEnd w:id="16"/>
     </w:p>
     <w:p>
       <w:pPr>
@@ -3457,6 +3540,14 @@
       <w:r>
         <w:t xml:space="preserve"> </w:t>
       </w:r>
+    </w:p>
+    <w:p>
+      <w:pPr>
+        <w:numPr>
+          <w:ilvl w:val="0"/>
+          <w:numId w:val="20"/>
+        </w:numPr>
+      </w:pPr>
       <w:r>
         <w:t>On this screen, type in the GitHub username of the person that will edit the repository, and select them from the dropdown box</w:t>
       </w:r>
@@ -3478,6 +3569,9 @@
         <w:jc w:val="center"/>
       </w:pPr>
       <w:r>
+        <w:rPr>
+          <w:noProof/>
+        </w:rPr>
         <w:drawing>
           <wp:inline distT="0" distB="0" distL="0" distR="0" wp14:anchorId="01A7F6CE" wp14:editId="23B3E5D3">
             <wp:extent cx="4572000" cy="1451219"/>
@@ -3531,6 +3625,9 @@
         <w:jc w:val="center"/>
       </w:pPr>
       <w:r>
+        <w:rPr>
+          <w:noProof/>
+        </w:rPr>
         <w:lastRenderedPageBreak/>
         <w:drawing>
           <wp:inline distT="0" distB="0" distL="0" distR="0" wp14:anchorId="478490D7" wp14:editId="43B56E7F">
@@ -3630,12 +3727,12 @@
       <w:pPr>
         <w:pStyle w:val="Heading1"/>
       </w:pPr>
-      <w:bookmarkStart w:id="15" w:name="_Toc479526903"/>
+      <w:bookmarkStart w:id="17" w:name="_Toc479527799"/>
       <w:r>
         <w:lastRenderedPageBreak/>
         <w:t>Glossary</w:t>
       </w:r>
-      <w:bookmarkEnd w:id="15"/>
+      <w:bookmarkEnd w:id="17"/>
     </w:p>
     <w:p>
       <w:pPr>
@@ -3772,18 +3869,18 @@
       <w:pPr>
         <w:pStyle w:val="Heading1"/>
       </w:pPr>
-      <w:bookmarkStart w:id="16" w:name="_Toc479526904"/>
+      <w:bookmarkStart w:id="18" w:name="_Toc479527800"/>
       <w:r>
         <w:lastRenderedPageBreak/>
         <w:t>Troubleshooting Guide</w:t>
       </w:r>
-      <w:bookmarkEnd w:id="16"/>
+      <w:bookmarkEnd w:id="18"/>
     </w:p>
     <w:p>
       <w:pPr>
         <w:pStyle w:val="Heading2"/>
       </w:pPr>
-      <w:bookmarkStart w:id="17" w:name="_Toc479526905"/>
+      <w:bookmarkStart w:id="19" w:name="_Toc479527801"/>
       <w:r>
         <w:t xml:space="preserve">I </w:t>
       </w:r>
@@ -3823,7 +3920,7 @@
       <w:r>
         <w:t>ditor.</w:t>
       </w:r>
-      <w:bookmarkEnd w:id="17"/>
+      <w:bookmarkEnd w:id="19"/>
     </w:p>
     <w:p>
       <w:r>
@@ -3864,11 +3961,11 @@
       <w:pPr>
         <w:pStyle w:val="Heading3"/>
       </w:pPr>
-      <w:bookmarkStart w:id="18" w:name="_Toc479526906"/>
+      <w:bookmarkStart w:id="20" w:name="_Toc479527802"/>
       <w:r>
         <w:t>Exiting the Vim Text Editor</w:t>
       </w:r>
-      <w:bookmarkEnd w:id="18"/>
+      <w:bookmarkEnd w:id="20"/>
     </w:p>
     <w:p>
       <w:r>
@@ -4227,14 +4324,14 @@
       <w:pPr>
         <w:pStyle w:val="Heading2"/>
       </w:pPr>
-      <w:bookmarkStart w:id="19" w:name="_Toc479526907"/>
+      <w:bookmarkStart w:id="21" w:name="_Toc479527803"/>
       <w:r>
         <w:t xml:space="preserve">I Cannot </w:t>
       </w:r>
       <w:r>
         <w:t>Push my Files to the Online Repository</w:t>
       </w:r>
-      <w:bookmarkEnd w:id="19"/>
+      <w:bookmarkEnd w:id="21"/>
     </w:p>
     <w:p>
       <w:r>
@@ -4286,7 +4383,7 @@
         <w:ind w:left="288" w:hanging="288"/>
       </w:pPr>
       <w:r>
-        <w:t>No files were added to the stage.</w:t>
+        <w:t>Your files are not up to date with the latest files on the online repository.</w:t>
       </w:r>
     </w:p>
     <w:p>
@@ -4299,6 +4396,19 @@
         <w:ind w:left="288" w:hanging="288"/>
       </w:pPr>
       <w:r>
+        <w:t>No files were added to the stage.</w:t>
+      </w:r>
+    </w:p>
+    <w:p>
+      <w:pPr>
+        <w:pStyle w:val="ListParagraph"/>
+        <w:numPr>
+          <w:ilvl w:val="0"/>
+          <w:numId w:val="15"/>
+        </w:numPr>
+        <w:ind w:left="288" w:hanging="288"/>
+      </w:pPr>
+      <w:r>
         <w:t xml:space="preserve">No files were </w:t>
       </w:r>
       <w:r>
@@ -4313,12 +4423,12 @@
       <w:pPr>
         <w:pStyle w:val="Heading3"/>
       </w:pPr>
-      <w:bookmarkStart w:id="20" w:name="_Toc479526908"/>
+      <w:bookmarkStart w:id="22" w:name="_Toc479527804"/>
       <w:r>
         <w:lastRenderedPageBreak/>
         <w:t>Checking the Repository</w:t>
       </w:r>
-      <w:bookmarkEnd w:id="20"/>
+      <w:bookmarkEnd w:id="22"/>
     </w:p>
     <w:p>
       <w:pPr>
@@ -4407,7 +4517,10 @@
         <w:ind w:left="288" w:hanging="288"/>
       </w:pPr>
       <w:r>
-        <w:t xml:space="preserve">Go to page 3 </w:t>
+        <w:t>Go to</w:t>
+      </w:r>
+      <w:r>
+        <w:t xml:space="preserve"> </w:t>
       </w:r>
       <w:hyperlink w:anchor="_Setting_your_GitHub" w:history="1">
         <w:r>
@@ -4431,26 +4544,47 @@
         <w:ind w:left="288" w:hanging="288"/>
       </w:pPr>
       <w:r>
-        <w:t xml:space="preserve">Got to page 4 </w:t>
+        <w:t xml:space="preserve">Go to </w:t>
+      </w:r>
+      <w:hyperlink w:anchor="_Update_from_the" w:history="1">
+        <w:r>
+          <w:rPr>
+            <w:rStyle w:val="Hyperlink"/>
+          </w:rPr>
+          <w:t>Update from the Online Repository</w:t>
+        </w:r>
+      </w:hyperlink>
+      <w:r>
+        <w:t xml:space="preserve"> to update your local files. </w:t>
+      </w:r>
+      <w:r>
+        <w:t xml:space="preserve">You may have to create a new </w:t>
+      </w:r>
+      <w:r>
+        <w:t xml:space="preserve">commit if files were modified. </w:t>
+      </w:r>
+    </w:p>
+    <w:p>
+      <w:pPr>
+        <w:pStyle w:val="ListParagraph"/>
+        <w:numPr>
+          <w:ilvl w:val="0"/>
+          <w:numId w:val="16"/>
+        </w:numPr>
+        <w:ind w:left="288" w:hanging="288"/>
+      </w:pPr>
+      <w:r>
+        <w:t>Go to</w:t>
+      </w:r>
+      <w:r>
+        <w:t xml:space="preserve"> </w:t>
       </w:r>
       <w:hyperlink w:anchor="_Adding,_Updating,_and" w:history="1">
         <w:r>
           <w:rPr>
             <w:rStyle w:val="Hyperlink"/>
           </w:rPr>
-          <w:t>Adding, Updating, and Removing File</w:t>
-        </w:r>
-        <w:r>
-          <w:rPr>
-            <w:rStyle w:val="Hyperlink"/>
-          </w:rPr>
-          <w:t>s</w:t>
-        </w:r>
-        <w:r>
-          <w:rPr>
-            <w:rStyle w:val="Hyperlink"/>
-          </w:rPr>
-          <w:t xml:space="preserve"> from Repository</w:t>
+          <w:t>Adding, Updating, and Removing Files from Repository</w:t>
         </w:r>
       </w:hyperlink>
       <w:r>
@@ -6603,6 +6737,7 @@
   <w:style w:type="character" w:default="1" w:styleId="DefaultParagraphFont">
     <w:name w:val="Default Paragraph Font"/>
     <w:uiPriority w:val="1"/>
+    <w:semiHidden/>
     <w:unhideWhenUsed/>
   </w:style>
   <w:style w:type="table" w:default="1" w:styleId="TableNormal">
@@ -7167,7 +7302,7 @@
 </file>
 
 <file path=customXml/itemProps1.xml><?xml version="1.0" encoding="utf-8"?>
-<ds:datastoreItem xmlns:ds="http://schemas.openxmlformats.org/officeDocument/2006/customXml" ds:itemID="{E1D51958-5622-45DA-84D6-7FC3CCFC8E26}">
+<ds:datastoreItem xmlns:ds="http://schemas.openxmlformats.org/officeDocument/2006/customXml" ds:itemID="{7DF64612-0D00-4CFC-AF1F-7DE67D000500}">
   <ds:schemaRefs>
     <ds:schemaRef ds:uri="http://schemas.openxmlformats.org/officeDocument/2006/bibliography"/>
   </ds:schemaRefs>

</xml_diff>